<commit_message>
Finalizing the Process report: Planning and Execution
</commit_message>
<xml_diff>
--- a/Bachelor Process Report.docx
+++ b/Bachelor Process Report.docx
@@ -1,6 +1,6 @@
 
 <file path=word/document.xml><?xml version="1.0" encoding="utf-8"?>
-<w:document xmlns:wpc="http://schemas.microsoft.com/office/word/2010/wordprocessingCanvas" xmlns:cx="http://schemas.microsoft.com/office/drawing/2014/chartex" xmlns:cx1="http://schemas.microsoft.com/office/drawing/2015/9/8/chartex" xmlns:cx2="http://schemas.microsoft.com/office/drawing/2015/10/21/chartex" xmlns:cx3="http://schemas.microsoft.com/office/drawing/2016/5/9/chartex" xmlns:cx4="http://schemas.microsoft.com/office/drawing/2016/5/10/chartex" xmlns:cx5="http://schemas.microsoft.com/office/drawing/2016/5/11/chartex" xmlns:mc="http://schemas.openxmlformats.org/markup-compatibility/2006" xmlns:o="urn:schemas-microsoft-com:office:office" xmlns:r="http://schemas.openxmlformats.org/officeDocument/2006/relationships" xmlns:m="http://schemas.openxmlformats.org/officeDocument/2006/math" xmlns:v="urn:schemas-microsoft-com:vml" xmlns:wp14="http://schemas.microsoft.com/office/word/2010/wordprocessingDrawing" xmlns:wp="http://schemas.openxmlformats.org/drawingml/2006/wordprocessingDrawing" xmlns:w10="urn:schemas-microsoft-com:office:word" xmlns:w="http://schemas.openxmlformats.org/wordprocessingml/2006/main" xmlns:w14="http://schemas.microsoft.com/office/word/2010/wordml" xmlns:w15="http://schemas.microsoft.com/office/word/2012/wordml" xmlns:w16se="http://schemas.microsoft.com/office/word/2015/wordml/symex" xmlns:wpg="http://schemas.microsoft.com/office/word/2010/wordprocessingGroup" xmlns:wpi="http://schemas.microsoft.com/office/word/2010/wordprocessingInk" xmlns:wne="http://schemas.microsoft.com/office/word/2006/wordml" xmlns:wps="http://schemas.microsoft.com/office/word/2010/wordprocessingShape" mc:Ignorable="w14 w15 w16se wp14">
+<w:document xmlns:wpc="http://schemas.microsoft.com/office/word/2010/wordprocessingCanvas" xmlns:cx="http://schemas.microsoft.com/office/drawing/2014/chartex" xmlns:cx1="http://schemas.microsoft.com/office/drawing/2015/9/8/chartex" xmlns:cx2="http://schemas.microsoft.com/office/drawing/2015/10/21/chartex" xmlns:cx3="http://schemas.microsoft.com/office/drawing/2016/5/9/chartex" xmlns:cx4="http://schemas.microsoft.com/office/drawing/2016/5/10/chartex" xmlns:cx5="http://schemas.microsoft.com/office/drawing/2016/5/11/chartex" xmlns:cx6="http://schemas.microsoft.com/office/drawing/2016/5/12/chartex" xmlns:cx7="http://schemas.microsoft.com/office/drawing/2016/5/13/chartex" xmlns:cx8="http://schemas.microsoft.com/office/drawing/2016/5/14/chartex" xmlns:mc="http://schemas.openxmlformats.org/markup-compatibility/2006" xmlns:o="urn:schemas-microsoft-com:office:office" xmlns:r="http://schemas.openxmlformats.org/officeDocument/2006/relationships" xmlns:m="http://schemas.openxmlformats.org/officeDocument/2006/math" xmlns:v="urn:schemas-microsoft-com:vml" xmlns:wp14="http://schemas.microsoft.com/office/word/2010/wordprocessingDrawing" xmlns:wp="http://schemas.openxmlformats.org/drawingml/2006/wordprocessingDrawing" xmlns:w10="urn:schemas-microsoft-com:office:word" xmlns:w="http://schemas.openxmlformats.org/wordprocessingml/2006/main" xmlns:w14="http://schemas.microsoft.com/office/word/2010/wordml" xmlns:w15="http://schemas.microsoft.com/office/word/2012/wordml" xmlns:w16se="http://schemas.microsoft.com/office/word/2015/wordml/symex" xmlns:wpg="http://schemas.microsoft.com/office/word/2010/wordprocessingGroup" xmlns:wpi="http://schemas.microsoft.com/office/word/2010/wordprocessingInk" xmlns:wne="http://schemas.microsoft.com/office/word/2006/wordml" xmlns:wps="http://schemas.microsoft.com/office/word/2010/wordprocessingShape" mc:Ignorable="w14 w15 w16se wp14">
   <w:body>
     <w:sdt>
       <w:sdtPr>
@@ -129,7 +129,6 @@
             <w:dataBinding w:prefixMappings="xmlns:ns0='http://purl.org/dc/elements/1.1/' xmlns:ns1='http://schemas.openxmlformats.org/package/2006/metadata/core-properties' " w:xpath="/ns1:coreProperties[1]/ns0:title[1]" w:storeItemID="{6C3C8BC8-F283-45AE-878A-BAB7291924A1}"/>
             <w:text/>
           </w:sdtPr>
-          <w:sdtEndPr/>
           <w:sdtContent>
             <w:p>
               <w:pPr>
@@ -175,7 +174,6 @@
             <w:dataBinding w:prefixMappings="xmlns:ns0='http://purl.org/dc/elements/1.1/' xmlns:ns1='http://schemas.openxmlformats.org/package/2006/metadata/core-properties' " w:xpath="/ns1:coreProperties[1]/ns0:subject[1]" w:storeItemID="{6C3C8BC8-F283-45AE-878A-BAB7291924A1}"/>
             <w:text/>
           </w:sdtPr>
-          <w:sdtEndPr/>
           <w:sdtContent>
             <w:p>
               <w:pPr>
@@ -231,8 +229,35 @@
               <w:szCs w:val="24"/>
             </w:rPr>
             <w:tab/>
-            <w:t>Rares Dan Pologea</w:t>
           </w:r>
+          <w:proofErr w:type="spellStart"/>
+          <w:r>
+            <w:rPr>
+              <w:rFonts w:ascii="Times New Roman" w:hAnsi="Times New Roman" w:cs="Times New Roman"/>
+              <w:sz w:val="24"/>
+              <w:szCs w:val="24"/>
+            </w:rPr>
+            <w:t>Rares</w:t>
+          </w:r>
+          <w:proofErr w:type="spellEnd"/>
+          <w:r>
+            <w:rPr>
+              <w:rFonts w:ascii="Times New Roman" w:hAnsi="Times New Roman" w:cs="Times New Roman"/>
+              <w:sz w:val="24"/>
+              <w:szCs w:val="24"/>
+            </w:rPr>
+            <w:t xml:space="preserve"> Dan </w:t>
+          </w:r>
+          <w:proofErr w:type="spellStart"/>
+          <w:r>
+            <w:rPr>
+              <w:rFonts w:ascii="Times New Roman" w:hAnsi="Times New Roman" w:cs="Times New Roman"/>
+              <w:sz w:val="24"/>
+              <w:szCs w:val="24"/>
+            </w:rPr>
+            <w:t>Pologea</w:t>
+          </w:r>
+          <w:proofErr w:type="spellEnd"/>
           <w:r>
             <w:rPr>
               <w:rFonts w:ascii="Times New Roman" w:hAnsi="Times New Roman" w:cs="Times New Roman"/>
@@ -306,7 +331,25 @@
               <w:szCs w:val="24"/>
             </w:rPr>
             <w:tab/>
-            <w:t xml:space="preserve">Pavel Kočarian </w:t>
+            <w:t xml:space="preserve">Pavel </w:t>
+          </w:r>
+          <w:proofErr w:type="spellStart"/>
+          <w:r>
+            <w:rPr>
+              <w:rFonts w:ascii="Times New Roman" w:hAnsi="Times New Roman" w:cs="Times New Roman"/>
+              <w:sz w:val="24"/>
+              <w:szCs w:val="24"/>
+            </w:rPr>
+            <w:t>Kočarian</w:t>
+          </w:r>
+          <w:proofErr w:type="spellEnd"/>
+          <w:r>
+            <w:rPr>
+              <w:rFonts w:ascii="Times New Roman" w:hAnsi="Times New Roman" w:cs="Times New Roman"/>
+              <w:sz w:val="24"/>
+              <w:szCs w:val="24"/>
+            </w:rPr>
+            <w:t xml:space="preserve"> </w:t>
           </w:r>
           <w:r>
             <w:rPr>
@@ -681,7 +724,7 @@
             </w:rPr>
             <w:fldChar w:fldCharType="separate"/>
           </w:r>
-          <w:hyperlink w:anchor="_Toc480733096" w:history="1">
+          <w:hyperlink w:anchor="_Toc480734284" w:history="1">
             <w:r>
               <w:rPr>
                 <w:rStyle w:val="Hyperlink"/>
@@ -710,7 +753,7 @@
                 <w:noProof/>
                 <w:webHidden/>
               </w:rPr>
-              <w:instrText xml:space="preserve"> PAGEREF _Toc480733096 \h </w:instrText>
+              <w:instrText xml:space="preserve"> PAGEREF _Toc480734284 \h </w:instrText>
             </w:r>
             <w:r>
               <w:rPr>
@@ -753,7 +796,7 @@
               <w:szCs w:val="22"/>
             </w:rPr>
           </w:pPr>
-          <w:hyperlink w:anchor="_Toc480733097" w:history="1">
+          <w:hyperlink w:anchor="_Toc480734285" w:history="1">
             <w:r>
               <w:rPr>
                 <w:rStyle w:val="Hyperlink"/>
@@ -782,7 +825,7 @@
                 <w:noProof/>
                 <w:webHidden/>
               </w:rPr>
-              <w:instrText xml:space="preserve"> PAGEREF _Toc480733097 \h </w:instrText>
+              <w:instrText xml:space="preserve"> PAGEREF _Toc480734285 \h </w:instrText>
             </w:r>
             <w:r>
               <w:rPr>
@@ -825,7 +868,7 @@
               <w:szCs w:val="22"/>
             </w:rPr>
           </w:pPr>
-          <w:hyperlink w:anchor="_Toc480733098" w:history="1">
+          <w:hyperlink w:anchor="_Toc480734286" w:history="1">
             <w:r>
               <w:rPr>
                 <w:rStyle w:val="Hyperlink"/>
@@ -854,7 +897,7 @@
                 <w:noProof/>
                 <w:webHidden/>
               </w:rPr>
-              <w:instrText xml:space="preserve"> PAGEREF _Toc480733098 \h </w:instrText>
+              <w:instrText xml:space="preserve"> PAGEREF _Toc480734286 \h </w:instrText>
             </w:r>
             <w:r>
               <w:rPr>
@@ -898,7 +941,7 @@
               <w:szCs w:val="22"/>
             </w:rPr>
           </w:pPr>
-          <w:hyperlink w:anchor="_Toc480733099" w:history="1">
+          <w:hyperlink w:anchor="_Toc480734287" w:history="1">
             <w:r>
               <w:rPr>
                 <w:rStyle w:val="Hyperlink"/>
@@ -942,7 +985,7 @@
                 <w:noProof/>
                 <w:webHidden/>
               </w:rPr>
-              <w:instrText xml:space="preserve"> PAGEREF _Toc480733099 \h </w:instrText>
+              <w:instrText xml:space="preserve"> PAGEREF _Toc480734287 \h </w:instrText>
             </w:r>
             <w:r>
               <w:rPr>
@@ -986,7 +1029,7 @@
               <w:szCs w:val="22"/>
             </w:rPr>
           </w:pPr>
-          <w:hyperlink w:anchor="_Toc480733100" w:history="1">
+          <w:hyperlink w:anchor="_Toc480734288" w:history="1">
             <w:r>
               <w:rPr>
                 <w:rStyle w:val="Hyperlink"/>
@@ -1030,7 +1073,7 @@
                 <w:noProof/>
                 <w:webHidden/>
               </w:rPr>
-              <w:instrText xml:space="preserve"> PAGEREF _Toc480733100 \h </w:instrText>
+              <w:instrText xml:space="preserve"> PAGEREF _Toc480734288 \h </w:instrText>
             </w:r>
             <w:r>
               <w:rPr>
@@ -1074,7 +1117,7 @@
               <w:szCs w:val="22"/>
             </w:rPr>
           </w:pPr>
-          <w:hyperlink w:anchor="_Toc480733101" w:history="1">
+          <w:hyperlink w:anchor="_Toc480734289" w:history="1">
             <w:r>
               <w:rPr>
                 <w:rStyle w:val="Hyperlink"/>
@@ -1118,7 +1161,7 @@
                 <w:noProof/>
                 <w:webHidden/>
               </w:rPr>
-              <w:instrText xml:space="preserve"> PAGEREF _Toc480733101 \h </w:instrText>
+              <w:instrText xml:space="preserve"> PAGEREF _Toc480734289 \h </w:instrText>
             </w:r>
             <w:r>
               <w:rPr>
@@ -1162,7 +1205,7 @@
               <w:szCs w:val="22"/>
             </w:rPr>
           </w:pPr>
-          <w:hyperlink w:anchor="_Toc480733102" w:history="1">
+          <w:hyperlink w:anchor="_Toc480734290" w:history="1">
             <w:r>
               <w:rPr>
                 <w:rStyle w:val="Hyperlink"/>
@@ -1206,7 +1249,7 @@
                 <w:noProof/>
                 <w:webHidden/>
               </w:rPr>
-              <w:instrText xml:space="preserve"> PAGEREF _Toc480733102 \h </w:instrText>
+              <w:instrText xml:space="preserve"> PAGEREF _Toc480734290 \h </w:instrText>
             </w:r>
             <w:r>
               <w:rPr>
@@ -1250,7 +1293,7 @@
               <w:szCs w:val="22"/>
             </w:rPr>
           </w:pPr>
-          <w:hyperlink w:anchor="_Toc480733103" w:history="1">
+          <w:hyperlink w:anchor="_Toc480734291" w:history="1">
             <w:r>
               <w:rPr>
                 <w:rStyle w:val="Hyperlink"/>
@@ -1294,7 +1337,7 @@
                 <w:noProof/>
                 <w:webHidden/>
               </w:rPr>
-              <w:instrText xml:space="preserve"> PAGEREF _Toc480733103 \h </w:instrText>
+              <w:instrText xml:space="preserve"> PAGEREF _Toc480734291 \h </w:instrText>
             </w:r>
             <w:r>
               <w:rPr>
@@ -1338,7 +1381,7 @@
               <w:szCs w:val="22"/>
             </w:rPr>
           </w:pPr>
-          <w:hyperlink w:anchor="_Toc480733104" w:history="1">
+          <w:hyperlink w:anchor="_Toc480734292" w:history="1">
             <w:r>
               <w:rPr>
                 <w:rStyle w:val="Hyperlink"/>
@@ -1382,7 +1425,7 @@
                 <w:noProof/>
                 <w:webHidden/>
               </w:rPr>
-              <w:instrText xml:space="preserve"> PAGEREF _Toc480733104 \h </w:instrText>
+              <w:instrText xml:space="preserve"> PAGEREF _Toc480734292 \h </w:instrText>
             </w:r>
             <w:r>
               <w:rPr>
@@ -1426,7 +1469,7 @@
               <w:szCs w:val="22"/>
             </w:rPr>
           </w:pPr>
-          <w:hyperlink w:anchor="_Toc480733105" w:history="1">
+          <w:hyperlink w:anchor="_Toc480734293" w:history="1">
             <w:r>
               <w:rPr>
                 <w:rStyle w:val="Hyperlink"/>
@@ -1470,7 +1513,7 @@
                 <w:noProof/>
                 <w:webHidden/>
               </w:rPr>
-              <w:instrText xml:space="preserve"> PAGEREF _Toc480733105 \h </w:instrText>
+              <w:instrText xml:space="preserve"> PAGEREF _Toc480734293 \h </w:instrText>
             </w:r>
             <w:r>
               <w:rPr>
@@ -1514,7 +1557,7 @@
               <w:szCs w:val="22"/>
             </w:rPr>
           </w:pPr>
-          <w:hyperlink w:anchor="_Toc480733106" w:history="1">
+          <w:hyperlink w:anchor="_Toc480734294" w:history="1">
             <w:r>
               <w:rPr>
                 <w:rStyle w:val="Hyperlink"/>
@@ -1558,7 +1601,7 @@
                 <w:noProof/>
                 <w:webHidden/>
               </w:rPr>
-              <w:instrText xml:space="preserve"> PAGEREF _Toc480733106 \h </w:instrText>
+              <w:instrText xml:space="preserve"> PAGEREF _Toc480734294 \h </w:instrText>
             </w:r>
             <w:r>
               <w:rPr>
@@ -1602,7 +1645,7 @@
               <w:szCs w:val="22"/>
             </w:rPr>
           </w:pPr>
-          <w:hyperlink w:anchor="_Toc480733107" w:history="1">
+          <w:hyperlink w:anchor="_Toc480734295" w:history="1">
             <w:r>
               <w:rPr>
                 <w:rStyle w:val="Hyperlink"/>
@@ -1646,7 +1689,7 @@
                 <w:noProof/>
                 <w:webHidden/>
               </w:rPr>
-              <w:instrText xml:space="preserve"> PAGEREF _Toc480733107 \h </w:instrText>
+              <w:instrText xml:space="preserve"> PAGEREF _Toc480734295 \h </w:instrText>
             </w:r>
             <w:r>
               <w:rPr>
@@ -1690,7 +1733,7 @@
               <w:szCs w:val="22"/>
             </w:rPr>
           </w:pPr>
-          <w:hyperlink w:anchor="_Toc480733108" w:history="1">
+          <w:hyperlink w:anchor="_Toc480734296" w:history="1">
             <w:r>
               <w:rPr>
                 <w:rStyle w:val="Hyperlink"/>
@@ -1734,7 +1777,7 @@
                 <w:noProof/>
                 <w:webHidden/>
               </w:rPr>
-              <w:instrText xml:space="preserve"> PAGEREF _Toc480733108 \h </w:instrText>
+              <w:instrText xml:space="preserve"> PAGEREF _Toc480734296 \h </w:instrText>
             </w:r>
             <w:r>
               <w:rPr>
@@ -1778,7 +1821,7 @@
               <w:szCs w:val="22"/>
             </w:rPr>
           </w:pPr>
-          <w:hyperlink w:anchor="_Toc480733109" w:history="1">
+          <w:hyperlink w:anchor="_Toc480734297" w:history="1">
             <w:r>
               <w:rPr>
                 <w:rStyle w:val="Hyperlink"/>
@@ -1822,7 +1865,7 @@
                 <w:noProof/>
                 <w:webHidden/>
               </w:rPr>
-              <w:instrText xml:space="preserve"> PAGEREF _Toc480733109 \h </w:instrText>
+              <w:instrText xml:space="preserve"> PAGEREF _Toc480734297 \h </w:instrText>
             </w:r>
             <w:r>
               <w:rPr>
@@ -1866,7 +1909,7 @@
               <w:szCs w:val="22"/>
             </w:rPr>
           </w:pPr>
-          <w:hyperlink w:anchor="_Toc480733110" w:history="1">
+          <w:hyperlink w:anchor="_Toc480734298" w:history="1">
             <w:r>
               <w:rPr>
                 <w:rStyle w:val="Hyperlink"/>
@@ -1910,7 +1953,7 @@
                 <w:noProof/>
                 <w:webHidden/>
               </w:rPr>
-              <w:instrText xml:space="preserve"> PAGEREF _Toc480733110 \h </w:instrText>
+              <w:instrText xml:space="preserve"> PAGEREF _Toc480734298 \h </w:instrText>
             </w:r>
             <w:r>
               <w:rPr>
@@ -1953,7 +1996,7 @@
               <w:szCs w:val="22"/>
             </w:rPr>
           </w:pPr>
-          <w:hyperlink w:anchor="_Toc480733111" w:history="1">
+          <w:hyperlink w:anchor="_Toc480734299" w:history="1">
             <w:r>
               <w:rPr>
                 <w:rStyle w:val="Hyperlink"/>
@@ -1980,7 +2023,7 @@
                 <w:noProof/>
                 <w:webHidden/>
               </w:rPr>
-              <w:instrText xml:space="preserve"> PAGEREF _Toc480733111 \h </w:instrText>
+              <w:instrText xml:space="preserve"> PAGEREF _Toc480734299 \h </w:instrText>
             </w:r>
             <w:r>
               <w:rPr>
@@ -2023,7 +2066,7 @@
               <w:szCs w:val="22"/>
             </w:rPr>
           </w:pPr>
-          <w:hyperlink w:anchor="_Toc480733112" w:history="1">
+          <w:hyperlink w:anchor="_Toc480734300" w:history="1">
             <w:r>
               <w:rPr>
                 <w:rStyle w:val="Hyperlink"/>
@@ -2051,7 +2094,7 @@
                 <w:noProof/>
                 <w:webHidden/>
               </w:rPr>
-              <w:instrText xml:space="preserve"> PAGEREF _Toc480733112 \h </w:instrText>
+              <w:instrText xml:space="preserve"> PAGEREF _Toc480734300 \h </w:instrText>
             </w:r>
             <w:r>
               <w:rPr>
@@ -2094,7 +2137,7 @@
               <w:szCs w:val="22"/>
             </w:rPr>
           </w:pPr>
-          <w:hyperlink w:anchor="_Toc480733113" w:history="1">
+          <w:hyperlink w:anchor="_Toc480734301" w:history="1">
             <w:r>
               <w:rPr>
                 <w:rStyle w:val="Hyperlink"/>
@@ -2122,7 +2165,7 @@
                 <w:noProof/>
                 <w:webHidden/>
               </w:rPr>
-              <w:instrText xml:space="preserve"> PAGEREF _Toc480733113 \h </w:instrText>
+              <w:instrText xml:space="preserve"> PAGEREF _Toc480734301 \h </w:instrText>
             </w:r>
             <w:r>
               <w:rPr>
@@ -2165,7 +2208,7 @@
               <w:szCs w:val="22"/>
             </w:rPr>
           </w:pPr>
-          <w:hyperlink w:anchor="_Toc480733114" w:history="1">
+          <w:hyperlink w:anchor="_Toc480734302" w:history="1">
             <w:r>
               <w:rPr>
                 <w:rStyle w:val="Hyperlink"/>
@@ -2193,7 +2236,7 @@
                 <w:noProof/>
                 <w:webHidden/>
               </w:rPr>
-              <w:instrText xml:space="preserve"> PAGEREF _Toc480733114 \h </w:instrText>
+              <w:instrText xml:space="preserve"> PAGEREF _Toc480734302 \h </w:instrText>
             </w:r>
             <w:r>
               <w:rPr>
@@ -2237,7 +2280,7 @@
               <w:szCs w:val="22"/>
             </w:rPr>
           </w:pPr>
-          <w:hyperlink w:anchor="_Toc480733115" w:history="1">
+          <w:hyperlink w:anchor="_Toc480734303" w:history="1">
             <w:r>
               <w:rPr>
                 <w:rStyle w:val="Hyperlink"/>
@@ -2252,7 +2295,7 @@
                 <w:sz w:val="22"/>
                 <w:szCs w:val="22"/>
               </w:rPr>
-              <w:tab/>
+              <w:t xml:space="preserve"> </w:t>
             </w:r>
             <w:r>
               <w:rPr>
@@ -2281,7 +2324,7 @@
                 <w:noProof/>
                 <w:webHidden/>
               </w:rPr>
-              <w:instrText xml:space="preserve"> PAGEREF _Toc480733115 \h </w:instrText>
+              <w:instrText xml:space="preserve"> PAGEREF _Toc480734303 \h </w:instrText>
             </w:r>
             <w:r>
               <w:rPr>
@@ -2325,7 +2368,7 @@
               <w:szCs w:val="22"/>
             </w:rPr>
           </w:pPr>
-          <w:hyperlink w:anchor="_Toc480733116" w:history="1">
+          <w:hyperlink w:anchor="_Toc480734304" w:history="1">
             <w:r>
               <w:rPr>
                 <w:rStyle w:val="Hyperlink"/>
@@ -2346,21 +2389,7 @@
                 <w:rStyle w:val="Hyperlink"/>
                 <w:noProof/>
               </w:rPr>
-              <w:t>Performance</w:t>
-            </w:r>
-            <w:r>
-              <w:rPr>
-                <w:rStyle w:val="Hyperlink"/>
-                <w:noProof/>
-              </w:rPr>
-              <w:t xml:space="preserve"> </w:t>
-            </w:r>
-            <w:r>
-              <w:rPr>
-                <w:rStyle w:val="Hyperlink"/>
-                <w:noProof/>
-              </w:rPr>
-              <w:t>testing</w:t>
+              <w:t>Performance testing</w:t>
             </w:r>
             <w:r>
               <w:rPr>
@@ -2381,7 +2410,7 @@
                 <w:noProof/>
                 <w:webHidden/>
               </w:rPr>
-              <w:instrText xml:space="preserve"> PAGEREF _Toc480733116 \h </w:instrText>
+              <w:instrText xml:space="preserve"> PAGEREF _Toc480734304 \h </w:instrText>
             </w:r>
             <w:r>
               <w:rPr>
@@ -2425,7 +2454,7 @@
               <w:szCs w:val="22"/>
             </w:rPr>
           </w:pPr>
-          <w:hyperlink w:anchor="_Toc480733117" w:history="1">
+          <w:hyperlink w:anchor="_Toc480734305" w:history="1">
             <w:r>
               <w:rPr>
                 <w:rStyle w:val="Hyperlink"/>
@@ -2469,7 +2498,7 @@
                 <w:noProof/>
                 <w:webHidden/>
               </w:rPr>
-              <w:instrText xml:space="preserve"> PAGEREF _Toc480733117 \h </w:instrText>
+              <w:instrText xml:space="preserve"> PAGEREF _Toc480734305 \h </w:instrText>
             </w:r>
             <w:r>
               <w:rPr>
@@ -2489,7 +2518,7 @@
                 <w:noProof/>
                 <w:webHidden/>
               </w:rPr>
-              <w:t>17</w:t>
+              <w:t>16</w:t>
             </w:r>
             <w:r>
               <w:rPr>
@@ -2513,7 +2542,7 @@
               <w:szCs w:val="22"/>
             </w:rPr>
           </w:pPr>
-          <w:hyperlink w:anchor="_Toc480733118" w:history="1">
+          <w:hyperlink w:anchor="_Toc480734306" w:history="1">
             <w:r>
               <w:rPr>
                 <w:rStyle w:val="Hyperlink"/>
@@ -2557,7 +2586,7 @@
                 <w:noProof/>
                 <w:webHidden/>
               </w:rPr>
-              <w:instrText xml:space="preserve"> PAGEREF _Toc480733118 \h </w:instrText>
+              <w:instrText xml:space="preserve"> PAGEREF _Toc480734306 \h </w:instrText>
             </w:r>
             <w:r>
               <w:rPr>
@@ -2577,7 +2606,7 @@
                 <w:noProof/>
                 <w:webHidden/>
               </w:rPr>
-              <w:t>17</w:t>
+              <w:t>16</w:t>
             </w:r>
             <w:r>
               <w:rPr>
@@ -2601,7 +2630,7 @@
               <w:szCs w:val="22"/>
             </w:rPr>
           </w:pPr>
-          <w:hyperlink w:anchor="_Toc480733119" w:history="1">
+          <w:hyperlink w:anchor="_Toc480734307" w:history="1">
             <w:r>
               <w:rPr>
                 <w:rStyle w:val="Hyperlink"/>
@@ -2645,7 +2674,7 @@
                 <w:noProof/>
                 <w:webHidden/>
               </w:rPr>
-              <w:instrText xml:space="preserve"> PAGEREF _Toc480733119 \h </w:instrText>
+              <w:instrText xml:space="preserve"> PAGEREF _Toc480734307 \h </w:instrText>
             </w:r>
             <w:r>
               <w:rPr>
@@ -2665,7 +2694,7 @@
                 <w:noProof/>
                 <w:webHidden/>
               </w:rPr>
-              <w:t>18</w:t>
+              <w:t>17</w:t>
             </w:r>
             <w:r>
               <w:rPr>
@@ -2689,7 +2718,7 @@
               <w:szCs w:val="22"/>
             </w:rPr>
           </w:pPr>
-          <w:hyperlink w:anchor="_Toc480733120" w:history="1">
+          <w:hyperlink w:anchor="_Toc480734308" w:history="1">
             <w:r>
               <w:rPr>
                 <w:rStyle w:val="Hyperlink"/>
@@ -2733,7 +2762,7 @@
                 <w:noProof/>
                 <w:webHidden/>
               </w:rPr>
-              <w:instrText xml:space="preserve"> PAGEREF _Toc480733120 \h </w:instrText>
+              <w:instrText xml:space="preserve"> PAGEREF _Toc480734308 \h </w:instrText>
             </w:r>
             <w:r>
               <w:rPr>
@@ -2753,7 +2782,7 @@
                 <w:noProof/>
                 <w:webHidden/>
               </w:rPr>
-              <w:t>18</w:t>
+              <w:t>17</w:t>
             </w:r>
             <w:r>
               <w:rPr>
@@ -2777,7 +2806,7 @@
               <w:szCs w:val="22"/>
             </w:rPr>
           </w:pPr>
-          <w:hyperlink w:anchor="_Toc480733121" w:history="1">
+          <w:hyperlink w:anchor="_Toc480734309" w:history="1">
             <w:r>
               <w:rPr>
                 <w:rStyle w:val="Hyperlink"/>
@@ -2821,7 +2850,7 @@
                 <w:noProof/>
                 <w:webHidden/>
               </w:rPr>
-              <w:instrText xml:space="preserve"> PAGEREF _Toc480733121 \h </w:instrText>
+              <w:instrText xml:space="preserve"> PAGEREF _Toc480734309 \h </w:instrText>
             </w:r>
             <w:r>
               <w:rPr>
@@ -2841,7 +2870,7 @@
                 <w:noProof/>
                 <w:webHidden/>
               </w:rPr>
-              <w:t>19</w:t>
+              <w:t>17</w:t>
             </w:r>
             <w:r>
               <w:rPr>
@@ -2865,7 +2894,7 @@
               <w:szCs w:val="22"/>
             </w:rPr>
           </w:pPr>
-          <w:hyperlink w:anchor="_Toc480733122" w:history="1">
+          <w:hyperlink w:anchor="_Toc480734310" w:history="1">
             <w:r>
               <w:rPr>
                 <w:rStyle w:val="Hyperlink"/>
@@ -2909,7 +2938,7 @@
                 <w:noProof/>
                 <w:webHidden/>
               </w:rPr>
-              <w:instrText xml:space="preserve"> PAGEREF _Toc480733122 \h </w:instrText>
+              <w:instrText xml:space="preserve"> PAGEREF _Toc480734310 \h </w:instrText>
             </w:r>
             <w:r>
               <w:rPr>
@@ -2929,7 +2958,7 @@
                 <w:noProof/>
                 <w:webHidden/>
               </w:rPr>
-              <w:t>19</w:t>
+              <w:t>18</w:t>
             </w:r>
             <w:r>
               <w:rPr>
@@ -2953,7 +2982,7 @@
               <w:szCs w:val="22"/>
             </w:rPr>
           </w:pPr>
-          <w:hyperlink w:anchor="_Toc480733123" w:history="1">
+          <w:hyperlink w:anchor="_Toc480734311" w:history="1">
             <w:r>
               <w:rPr>
                 <w:rStyle w:val="Hyperlink"/>
@@ -2997,7 +3026,7 @@
                 <w:noProof/>
                 <w:webHidden/>
               </w:rPr>
-              <w:instrText xml:space="preserve"> PAGEREF _Toc480733123 \h </w:instrText>
+              <w:instrText xml:space="preserve"> PAGEREF _Toc480734311 \h </w:instrText>
             </w:r>
             <w:r>
               <w:rPr>
@@ -3017,7 +3046,7 @@
                 <w:noProof/>
                 <w:webHidden/>
               </w:rPr>
-              <w:t>19</w:t>
+              <w:t>18</w:t>
             </w:r>
             <w:r>
               <w:rPr>
@@ -3041,7 +3070,7 @@
               <w:szCs w:val="22"/>
             </w:rPr>
           </w:pPr>
-          <w:hyperlink w:anchor="_Toc480733124" w:history="1">
+          <w:hyperlink w:anchor="_Toc480734312" w:history="1">
             <w:r>
               <w:rPr>
                 <w:rStyle w:val="Hyperlink"/>
@@ -3085,7 +3114,7 @@
                 <w:noProof/>
                 <w:webHidden/>
               </w:rPr>
-              <w:instrText xml:space="preserve"> PAGEREF _Toc480733124 \h </w:instrText>
+              <w:instrText xml:space="preserve"> PAGEREF _Toc480734312 \h </w:instrText>
             </w:r>
             <w:r>
               <w:rPr>
@@ -3105,7 +3134,7 @@
                 <w:noProof/>
                 <w:webHidden/>
               </w:rPr>
-              <w:t>20</w:t>
+              <w:t>19</w:t>
             </w:r>
             <w:r>
               <w:rPr>
@@ -3129,7 +3158,7 @@
               <w:szCs w:val="22"/>
             </w:rPr>
           </w:pPr>
-          <w:hyperlink w:anchor="_Toc480733125" w:history="1">
+          <w:hyperlink w:anchor="_Toc480734313" w:history="1">
             <w:r>
               <w:rPr>
                 <w:rStyle w:val="Hyperlink"/>
@@ -3173,7 +3202,7 @@
                 <w:noProof/>
                 <w:webHidden/>
               </w:rPr>
-              <w:instrText xml:space="preserve"> PAGEREF _Toc480733125 \h </w:instrText>
+              <w:instrText xml:space="preserve"> PAGEREF _Toc480734313 \h </w:instrText>
             </w:r>
             <w:r>
               <w:rPr>
@@ -3193,7 +3222,7 @@
                 <w:noProof/>
                 <w:webHidden/>
               </w:rPr>
-              <w:t>20</w:t>
+              <w:t>19</w:t>
             </w:r>
             <w:r>
               <w:rPr>
@@ -3217,7 +3246,7 @@
               <w:szCs w:val="22"/>
             </w:rPr>
           </w:pPr>
-          <w:hyperlink w:anchor="_Toc480733126" w:history="1">
+          <w:hyperlink w:anchor="_Toc480734314" w:history="1">
             <w:r>
               <w:rPr>
                 <w:rStyle w:val="Hyperlink"/>
@@ -3261,7 +3290,7 @@
                 <w:noProof/>
                 <w:webHidden/>
               </w:rPr>
-              <w:instrText xml:space="preserve"> PAGEREF _Toc480733126 \h </w:instrText>
+              <w:instrText xml:space="preserve"> PAGEREF _Toc480734314 \h </w:instrText>
             </w:r>
             <w:r>
               <w:rPr>
@@ -3281,7 +3310,7 @@
                 <w:noProof/>
                 <w:webHidden/>
               </w:rPr>
-              <w:t>21</w:t>
+              <w:t>20</w:t>
             </w:r>
             <w:r>
               <w:rPr>
@@ -3305,7 +3334,7 @@
               <w:szCs w:val="22"/>
             </w:rPr>
           </w:pPr>
-          <w:hyperlink w:anchor="_Toc480733127" w:history="1">
+          <w:hyperlink w:anchor="_Toc480734315" w:history="1">
             <w:r>
               <w:rPr>
                 <w:rStyle w:val="Hyperlink"/>
@@ -3349,7 +3378,7 @@
                 <w:noProof/>
                 <w:webHidden/>
               </w:rPr>
-              <w:instrText xml:space="preserve"> PAGEREF _Toc480733127 \h </w:instrText>
+              <w:instrText xml:space="preserve"> PAGEREF _Toc480734315 \h </w:instrText>
             </w:r>
             <w:r>
               <w:rPr>
@@ -3369,7 +3398,7 @@
                 <w:noProof/>
                 <w:webHidden/>
               </w:rPr>
-              <w:t>21</w:t>
+              <w:t>20</w:t>
             </w:r>
             <w:r>
               <w:rPr>
@@ -3393,7 +3422,7 @@
               <w:szCs w:val="22"/>
             </w:rPr>
           </w:pPr>
-          <w:hyperlink w:anchor="_Toc480733128" w:history="1">
+          <w:hyperlink w:anchor="_Toc480734316" w:history="1">
             <w:r>
               <w:rPr>
                 <w:rStyle w:val="Hyperlink"/>
@@ -3437,7 +3466,7 @@
                 <w:noProof/>
                 <w:webHidden/>
               </w:rPr>
-              <w:instrText xml:space="preserve"> PAGEREF _Toc480733128 \h </w:instrText>
+              <w:instrText xml:space="preserve"> PAGEREF _Toc480734316 \h </w:instrText>
             </w:r>
             <w:r>
               <w:rPr>
@@ -3457,7 +3486,7 @@
                 <w:noProof/>
                 <w:webHidden/>
               </w:rPr>
-              <w:t>21</w:t>
+              <w:t>20</w:t>
             </w:r>
             <w:r>
               <w:rPr>
@@ -3481,7 +3510,7 @@
               <w:szCs w:val="22"/>
             </w:rPr>
           </w:pPr>
-          <w:hyperlink w:anchor="_Toc480733129" w:history="1">
+          <w:hyperlink w:anchor="_Toc480734317" w:history="1">
             <w:r>
               <w:rPr>
                 <w:rStyle w:val="Hyperlink"/>
@@ -3525,7 +3554,7 @@
                 <w:noProof/>
                 <w:webHidden/>
               </w:rPr>
-              <w:instrText xml:space="preserve"> PAGEREF _Toc480733129 \h </w:instrText>
+              <w:instrText xml:space="preserve"> PAGEREF _Toc480734317 \h </w:instrText>
             </w:r>
             <w:r>
               <w:rPr>
@@ -3545,7 +3574,7 @@
                 <w:noProof/>
                 <w:webHidden/>
               </w:rPr>
-              <w:t>22</w:t>
+              <w:t>20</w:t>
             </w:r>
             <w:r>
               <w:rPr>
@@ -3569,7 +3598,7 @@
               <w:szCs w:val="22"/>
             </w:rPr>
           </w:pPr>
-          <w:hyperlink w:anchor="_Toc480733130" w:history="1">
+          <w:hyperlink w:anchor="_Toc480734318" w:history="1">
             <w:r>
               <w:rPr>
                 <w:rStyle w:val="Hyperlink"/>
@@ -3613,7 +3642,7 @@
                 <w:noProof/>
                 <w:webHidden/>
               </w:rPr>
-              <w:instrText xml:space="preserve"> PAGEREF _Toc480733130 \h </w:instrText>
+              <w:instrText xml:space="preserve"> PAGEREF _Toc480734318 \h </w:instrText>
             </w:r>
             <w:r>
               <w:rPr>
@@ -3633,7 +3662,7 @@
                 <w:noProof/>
                 <w:webHidden/>
               </w:rPr>
-              <w:t>22</w:t>
+              <w:t>20</w:t>
             </w:r>
             <w:r>
               <w:rPr>
@@ -3657,7 +3686,7 @@
               <w:szCs w:val="22"/>
             </w:rPr>
           </w:pPr>
-          <w:hyperlink w:anchor="_Toc480733131" w:history="1">
+          <w:hyperlink w:anchor="_Toc480734319" w:history="1">
             <w:r>
               <w:rPr>
                 <w:rStyle w:val="Hyperlink"/>
@@ -3701,7 +3730,7 @@
                 <w:noProof/>
                 <w:webHidden/>
               </w:rPr>
-              <w:instrText xml:space="preserve"> PAGEREF _Toc480733131 \h </w:instrText>
+              <w:instrText xml:space="preserve"> PAGEREF _Toc480734319 \h </w:instrText>
             </w:r>
             <w:r>
               <w:rPr>
@@ -3721,7 +3750,7 @@
                 <w:noProof/>
                 <w:webHidden/>
               </w:rPr>
-              <w:t>22</w:t>
+              <w:t>21</w:t>
             </w:r>
             <w:r>
               <w:rPr>
@@ -3745,7 +3774,7 @@
               <w:szCs w:val="22"/>
             </w:rPr>
           </w:pPr>
-          <w:hyperlink w:anchor="_Toc480733132" w:history="1">
+          <w:hyperlink w:anchor="_Toc480734320" w:history="1">
             <w:r>
               <w:rPr>
                 <w:rStyle w:val="Hyperlink"/>
@@ -3789,7 +3818,7 @@
                 <w:noProof/>
                 <w:webHidden/>
               </w:rPr>
-              <w:instrText xml:space="preserve"> PAGEREF _Toc480733132 \h </w:instrText>
+              <w:instrText xml:space="preserve"> PAGEREF _Toc480734320 \h </w:instrText>
             </w:r>
             <w:r>
               <w:rPr>
@@ -3809,7 +3838,7 @@
                 <w:noProof/>
                 <w:webHidden/>
               </w:rPr>
-              <w:t>22</w:t>
+              <w:t>21</w:t>
             </w:r>
             <w:r>
               <w:rPr>
@@ -3833,7 +3862,7 @@
               <w:szCs w:val="22"/>
             </w:rPr>
           </w:pPr>
-          <w:hyperlink w:anchor="_Toc480733133" w:history="1">
+          <w:hyperlink w:anchor="_Toc480734321" w:history="1">
             <w:r>
               <w:rPr>
                 <w:rStyle w:val="Hyperlink"/>
@@ -3877,7 +3906,7 @@
                 <w:noProof/>
                 <w:webHidden/>
               </w:rPr>
-              <w:instrText xml:space="preserve"> PAGEREF _Toc480733133 \h </w:instrText>
+              <w:instrText xml:space="preserve"> PAGEREF _Toc480734321 \h </w:instrText>
             </w:r>
             <w:r>
               <w:rPr>
@@ -3897,7 +3926,7 @@
                 <w:noProof/>
                 <w:webHidden/>
               </w:rPr>
-              <w:t>22</w:t>
+              <w:t>21</w:t>
             </w:r>
             <w:r>
               <w:rPr>
@@ -3921,7 +3950,7 @@
               <w:szCs w:val="22"/>
             </w:rPr>
           </w:pPr>
-          <w:hyperlink w:anchor="_Toc480733134" w:history="1">
+          <w:hyperlink w:anchor="_Toc480734322" w:history="1">
             <w:r>
               <w:rPr>
                 <w:rStyle w:val="Hyperlink"/>
@@ -3963,7 +3992,7 @@
                 <w:noProof/>
                 <w:webHidden/>
               </w:rPr>
-              <w:instrText xml:space="preserve"> PAGEREF _Toc480733134 \h </w:instrText>
+              <w:instrText xml:space="preserve"> PAGEREF _Toc480734322 \h </w:instrText>
             </w:r>
             <w:r>
               <w:rPr>
@@ -3983,7 +4012,7 @@
                 <w:noProof/>
                 <w:webHidden/>
               </w:rPr>
-              <w:t>23</w:t>
+              <w:t>21</w:t>
             </w:r>
             <w:r>
               <w:rPr>
@@ -4007,7 +4036,7 @@
               <w:szCs w:val="22"/>
             </w:rPr>
           </w:pPr>
-          <w:hyperlink w:anchor="_Toc480733135" w:history="1">
+          <w:hyperlink w:anchor="_Toc480734323" w:history="1">
             <w:r>
               <w:rPr>
                 <w:rStyle w:val="Hyperlink"/>
@@ -4051,7 +4080,7 @@
                 <w:noProof/>
                 <w:webHidden/>
               </w:rPr>
-              <w:instrText xml:space="preserve"> PAGEREF _Toc480733135 \h </w:instrText>
+              <w:instrText xml:space="preserve"> PAGEREF _Toc480734323 \h </w:instrText>
             </w:r>
             <w:r>
               <w:rPr>
@@ -4071,7 +4100,7 @@
                 <w:noProof/>
                 <w:webHidden/>
               </w:rPr>
-              <w:t>23</w:t>
+              <w:t>22</w:t>
             </w:r>
             <w:r>
               <w:rPr>
@@ -4095,7 +4124,7 @@
               <w:szCs w:val="22"/>
             </w:rPr>
           </w:pPr>
-          <w:hyperlink w:anchor="_Toc480733136" w:history="1">
+          <w:hyperlink w:anchor="_Toc480734324" w:history="1">
             <w:r>
               <w:rPr>
                 <w:rStyle w:val="Hyperlink"/>
@@ -4139,7 +4168,7 @@
                 <w:noProof/>
                 <w:webHidden/>
               </w:rPr>
-              <w:instrText xml:space="preserve"> PAGEREF _Toc480733136 \h </w:instrText>
+              <w:instrText xml:space="preserve"> PAGEREF _Toc480734324 \h </w:instrText>
             </w:r>
             <w:r>
               <w:rPr>
@@ -4159,7 +4188,7 @@
                 <w:noProof/>
                 <w:webHidden/>
               </w:rPr>
-              <w:t>23</w:t>
+              <w:t>22</w:t>
             </w:r>
             <w:r>
               <w:rPr>
@@ -4183,7 +4212,7 @@
               <w:szCs w:val="22"/>
             </w:rPr>
           </w:pPr>
-          <w:hyperlink w:anchor="_Toc480733137" w:history="1">
+          <w:hyperlink w:anchor="_Toc480734325" w:history="1">
             <w:r>
               <w:rPr>
                 <w:rStyle w:val="Hyperlink"/>
@@ -4227,7 +4256,7 @@
                 <w:noProof/>
                 <w:webHidden/>
               </w:rPr>
-              <w:instrText xml:space="preserve"> PAGEREF _Toc480733137 \h </w:instrText>
+              <w:instrText xml:space="preserve"> PAGEREF _Toc480734325 \h </w:instrText>
             </w:r>
             <w:r>
               <w:rPr>
@@ -4247,7 +4276,7 @@
                 <w:noProof/>
                 <w:webHidden/>
               </w:rPr>
-              <w:t>23</w:t>
+              <w:t>22</w:t>
             </w:r>
             <w:r>
               <w:rPr>
@@ -4271,7 +4300,7 @@
               <w:szCs w:val="22"/>
             </w:rPr>
           </w:pPr>
-          <w:hyperlink w:anchor="_Toc480733138" w:history="1">
+          <w:hyperlink w:anchor="_Toc480734326" w:history="1">
             <w:r>
               <w:rPr>
                 <w:rStyle w:val="Hyperlink"/>
@@ -4315,7 +4344,7 @@
                 <w:noProof/>
                 <w:webHidden/>
               </w:rPr>
-              <w:instrText xml:space="preserve"> PAGEREF _Toc480733138 \h </w:instrText>
+              <w:instrText xml:space="preserve"> PAGEREF _Toc480734326 \h </w:instrText>
             </w:r>
             <w:r>
               <w:rPr>
@@ -4335,7 +4364,7 @@
                 <w:noProof/>
                 <w:webHidden/>
               </w:rPr>
-              <w:t>24</w:t>
+              <w:t>22</w:t>
             </w:r>
             <w:r>
               <w:rPr>
@@ -4359,7 +4388,7 @@
               <w:szCs w:val="22"/>
             </w:rPr>
           </w:pPr>
-          <w:hyperlink w:anchor="_Toc480733139" w:history="1">
+          <w:hyperlink w:anchor="_Toc480734327" w:history="1">
             <w:r>
               <w:rPr>
                 <w:rStyle w:val="Hyperlink"/>
@@ -4403,7 +4432,7 @@
                 <w:noProof/>
                 <w:webHidden/>
               </w:rPr>
-              <w:instrText xml:space="preserve"> PAGEREF _Toc480733139 \h </w:instrText>
+              <w:instrText xml:space="preserve"> PAGEREF _Toc480734327 \h </w:instrText>
             </w:r>
             <w:r>
               <w:rPr>
@@ -4423,7 +4452,7 @@
                 <w:noProof/>
                 <w:webHidden/>
               </w:rPr>
-              <w:t>24</w:t>
+              <w:t>22</w:t>
             </w:r>
             <w:r>
               <w:rPr>
@@ -4447,7 +4476,7 @@
               <w:szCs w:val="22"/>
             </w:rPr>
           </w:pPr>
-          <w:hyperlink w:anchor="_Toc480733140" w:history="1">
+          <w:hyperlink w:anchor="_Toc480734328" w:history="1">
             <w:r>
               <w:rPr>
                 <w:rStyle w:val="Hyperlink"/>
@@ -4491,7 +4520,7 @@
                 <w:noProof/>
                 <w:webHidden/>
               </w:rPr>
-              <w:instrText xml:space="preserve"> PAGEREF _Toc480733140 \h </w:instrText>
+              <w:instrText xml:space="preserve"> PAGEREF _Toc480734328 \h </w:instrText>
             </w:r>
             <w:r>
               <w:rPr>
@@ -4511,7 +4540,7 @@
                 <w:noProof/>
                 <w:webHidden/>
               </w:rPr>
-              <w:t>24</w:t>
+              <w:t>23</w:t>
             </w:r>
             <w:r>
               <w:rPr>
@@ -4535,7 +4564,7 @@
               <w:szCs w:val="22"/>
             </w:rPr>
           </w:pPr>
-          <w:hyperlink w:anchor="_Toc480733141" w:history="1">
+          <w:hyperlink w:anchor="_Toc480734329" w:history="1">
             <w:r>
               <w:rPr>
                 <w:rStyle w:val="Hyperlink"/>
@@ -4579,7 +4608,7 @@
                 <w:noProof/>
                 <w:webHidden/>
               </w:rPr>
-              <w:instrText xml:space="preserve"> PAGEREF _Toc480733141 \h </w:instrText>
+              <w:instrText xml:space="preserve"> PAGEREF _Toc480734329 \h </w:instrText>
             </w:r>
             <w:r>
               <w:rPr>
@@ -4599,7 +4628,7 @@
                 <w:noProof/>
                 <w:webHidden/>
               </w:rPr>
-              <w:t>25</w:t>
+              <w:t>23</w:t>
             </w:r>
             <w:r>
               <w:rPr>
@@ -4623,7 +4652,7 @@
               <w:szCs w:val="22"/>
             </w:rPr>
           </w:pPr>
-          <w:hyperlink w:anchor="_Toc480733142" w:history="1">
+          <w:hyperlink w:anchor="_Toc480734330" w:history="1">
             <w:r>
               <w:rPr>
                 <w:rStyle w:val="Hyperlink"/>
@@ -4667,7 +4696,7 @@
                 <w:noProof/>
                 <w:webHidden/>
               </w:rPr>
-              <w:instrText xml:space="preserve"> PAGEREF _Toc480733142 \h </w:instrText>
+              <w:instrText xml:space="preserve"> PAGEREF _Toc480734330 \h </w:instrText>
             </w:r>
             <w:r>
               <w:rPr>
@@ -4687,7 +4716,7 @@
                 <w:noProof/>
                 <w:webHidden/>
               </w:rPr>
-              <w:t>25</w:t>
+              <w:t>23</w:t>
             </w:r>
             <w:r>
               <w:rPr>
@@ -4711,7 +4740,7 @@
               <w:szCs w:val="22"/>
             </w:rPr>
           </w:pPr>
-          <w:hyperlink w:anchor="_Toc480733143" w:history="1">
+          <w:hyperlink w:anchor="_Toc480734331" w:history="1">
             <w:r>
               <w:rPr>
                 <w:rStyle w:val="Hyperlink"/>
@@ -4755,7 +4784,7 @@
                 <w:noProof/>
                 <w:webHidden/>
               </w:rPr>
-              <w:instrText xml:space="preserve"> PAGEREF _Toc480733143 \h </w:instrText>
+              <w:instrText xml:space="preserve"> PAGEREF _Toc480734331 \h </w:instrText>
             </w:r>
             <w:r>
               <w:rPr>
@@ -4775,7 +4804,7 @@
                 <w:noProof/>
                 <w:webHidden/>
               </w:rPr>
-              <w:t>25</w:t>
+              <w:t>24</w:t>
             </w:r>
             <w:r>
               <w:rPr>
@@ -4799,7 +4828,7 @@
               <w:szCs w:val="22"/>
             </w:rPr>
           </w:pPr>
-          <w:hyperlink w:anchor="_Toc480733144" w:history="1">
+          <w:hyperlink w:anchor="_Toc480734332" w:history="1">
             <w:r>
               <w:rPr>
                 <w:rStyle w:val="Hyperlink"/>
@@ -4843,7 +4872,7 @@
                 <w:noProof/>
                 <w:webHidden/>
               </w:rPr>
-              <w:instrText xml:space="preserve"> PAGEREF _Toc480733144 \h </w:instrText>
+              <w:instrText xml:space="preserve"> PAGEREF _Toc480734332 \h </w:instrText>
             </w:r>
             <w:r>
               <w:rPr>
@@ -4863,7 +4892,7 @@
                 <w:noProof/>
                 <w:webHidden/>
               </w:rPr>
-              <w:t>25</w:t>
+              <w:t>24</w:t>
             </w:r>
             <w:r>
               <w:rPr>
@@ -4887,7 +4916,7 @@
               <w:szCs w:val="22"/>
             </w:rPr>
           </w:pPr>
-          <w:hyperlink w:anchor="_Toc480733145" w:history="1">
+          <w:hyperlink w:anchor="_Toc480734333" w:history="1">
             <w:r>
               <w:rPr>
                 <w:rStyle w:val="Hyperlink"/>
@@ -4931,7 +4960,7 @@
                 <w:noProof/>
                 <w:webHidden/>
               </w:rPr>
-              <w:instrText xml:space="preserve"> PAGEREF _Toc480733145 \h </w:instrText>
+              <w:instrText xml:space="preserve"> PAGEREF _Toc480734333 \h </w:instrText>
             </w:r>
             <w:r>
               <w:rPr>
@@ -4951,7 +4980,7 @@
                 <w:noProof/>
                 <w:webHidden/>
               </w:rPr>
-              <w:t>26</w:t>
+              <w:t>24</w:t>
             </w:r>
             <w:r>
               <w:rPr>
@@ -4975,7 +5004,7 @@
               <w:szCs w:val="22"/>
             </w:rPr>
           </w:pPr>
-          <w:hyperlink w:anchor="_Toc480733146" w:history="1">
+          <w:hyperlink w:anchor="_Toc480734334" w:history="1">
             <w:r>
               <w:rPr>
                 <w:rStyle w:val="Hyperlink"/>
@@ -5019,7 +5048,7 @@
                 <w:noProof/>
                 <w:webHidden/>
               </w:rPr>
-              <w:instrText xml:space="preserve"> PAGEREF _Toc480733146 \h </w:instrText>
+              <w:instrText xml:space="preserve"> PAGEREF _Toc480734334 \h </w:instrText>
             </w:r>
             <w:r>
               <w:rPr>
@@ -5039,7 +5068,7 @@
                 <w:noProof/>
                 <w:webHidden/>
               </w:rPr>
-              <w:t>26</w:t>
+              <w:t>24</w:t>
             </w:r>
             <w:r>
               <w:rPr>
@@ -5063,7 +5092,7 @@
               <w:szCs w:val="22"/>
             </w:rPr>
           </w:pPr>
-          <w:hyperlink w:anchor="_Toc480733147" w:history="1">
+          <w:hyperlink w:anchor="_Toc480734335" w:history="1">
             <w:r>
               <w:rPr>
                 <w:rStyle w:val="Hyperlink"/>
@@ -5107,7 +5136,7 @@
                 <w:noProof/>
                 <w:webHidden/>
               </w:rPr>
-              <w:instrText xml:space="preserve"> PAGEREF _Toc480733147 \h </w:instrText>
+              <w:instrText xml:space="preserve"> PAGEREF _Toc480734335 \h </w:instrText>
             </w:r>
             <w:r>
               <w:rPr>
@@ -5127,7 +5156,7 @@
                 <w:noProof/>
                 <w:webHidden/>
               </w:rPr>
-              <w:t>26</w:t>
+              <w:t>25</w:t>
             </w:r>
             <w:r>
               <w:rPr>
@@ -5151,7 +5180,7 @@
               <w:szCs w:val="22"/>
             </w:rPr>
           </w:pPr>
-          <w:hyperlink w:anchor="_Toc480733148" w:history="1">
+          <w:hyperlink w:anchor="_Toc480734336" w:history="1">
             <w:r>
               <w:rPr>
                 <w:rStyle w:val="Hyperlink"/>
@@ -5195,7 +5224,7 @@
                 <w:noProof/>
                 <w:webHidden/>
               </w:rPr>
-              <w:instrText xml:space="preserve"> PAGEREF _Toc480733148 \h </w:instrText>
+              <w:instrText xml:space="preserve"> PAGEREF _Toc480734336 \h </w:instrText>
             </w:r>
             <w:r>
               <w:rPr>
@@ -5215,7 +5244,7 @@
                 <w:noProof/>
                 <w:webHidden/>
               </w:rPr>
-              <w:t>26</w:t>
+              <w:t>25</w:t>
             </w:r>
             <w:r>
               <w:rPr>
@@ -5239,7 +5268,7 @@
               <w:szCs w:val="22"/>
             </w:rPr>
           </w:pPr>
-          <w:hyperlink w:anchor="_Toc480733149" w:history="1">
+          <w:hyperlink w:anchor="_Toc480734337" w:history="1">
             <w:r>
               <w:rPr>
                 <w:rStyle w:val="Hyperlink"/>
@@ -5281,7 +5310,7 @@
                 <w:noProof/>
                 <w:webHidden/>
               </w:rPr>
-              <w:instrText xml:space="preserve"> PAGEREF _Toc480733149 \h </w:instrText>
+              <w:instrText xml:space="preserve"> PAGEREF _Toc480734337 \h </w:instrText>
             </w:r>
             <w:r>
               <w:rPr>
@@ -5301,7 +5330,7 @@
                 <w:noProof/>
                 <w:webHidden/>
               </w:rPr>
-              <w:t>27</w:t>
+              <w:t>25</w:t>
             </w:r>
             <w:r>
               <w:rPr>
@@ -5325,7 +5354,7 @@
               <w:szCs w:val="22"/>
             </w:rPr>
           </w:pPr>
-          <w:hyperlink w:anchor="_Toc480733150" w:history="1">
+          <w:hyperlink w:anchor="_Toc480734338" w:history="1">
             <w:r>
               <w:rPr>
                 <w:rStyle w:val="Hyperlink"/>
@@ -5369,7 +5398,7 @@
                 <w:noProof/>
                 <w:webHidden/>
               </w:rPr>
-              <w:instrText xml:space="preserve"> PAGEREF _Toc480733150 \h </w:instrText>
+              <w:instrText xml:space="preserve"> PAGEREF _Toc480734338 \h </w:instrText>
             </w:r>
             <w:r>
               <w:rPr>
@@ -5389,7 +5418,7 @@
                 <w:noProof/>
                 <w:webHidden/>
               </w:rPr>
-              <w:t>27</w:t>
+              <w:t>26</w:t>
             </w:r>
             <w:r>
               <w:rPr>
@@ -5413,7 +5442,7 @@
               <w:szCs w:val="22"/>
             </w:rPr>
           </w:pPr>
-          <w:hyperlink w:anchor="_Toc480733151" w:history="1">
+          <w:hyperlink w:anchor="_Toc480734339" w:history="1">
             <w:r>
               <w:rPr>
                 <w:rStyle w:val="Hyperlink"/>
@@ -5457,7 +5486,7 @@
                 <w:noProof/>
                 <w:webHidden/>
               </w:rPr>
-              <w:instrText xml:space="preserve"> PAGEREF _Toc480733151 \h </w:instrText>
+              <w:instrText xml:space="preserve"> PAGEREF _Toc480734339 \h </w:instrText>
             </w:r>
             <w:r>
               <w:rPr>
@@ -5477,7 +5506,7 @@
                 <w:noProof/>
                 <w:webHidden/>
               </w:rPr>
-              <w:t>27</w:t>
+              <w:t>26</w:t>
             </w:r>
             <w:r>
               <w:rPr>
@@ -5501,7 +5530,7 @@
               <w:szCs w:val="22"/>
             </w:rPr>
           </w:pPr>
-          <w:hyperlink w:anchor="_Toc480733152" w:history="1">
+          <w:hyperlink w:anchor="_Toc480734340" w:history="1">
             <w:r>
               <w:rPr>
                 <w:rStyle w:val="Hyperlink"/>
@@ -5545,7 +5574,7 @@
                 <w:noProof/>
                 <w:webHidden/>
               </w:rPr>
-              <w:instrText xml:space="preserve"> PAGEREF _Toc480733152 \h </w:instrText>
+              <w:instrText xml:space="preserve"> PAGEREF _Toc480734340 \h </w:instrText>
             </w:r>
             <w:r>
               <w:rPr>
@@ -5565,7 +5594,7 @@
                 <w:noProof/>
                 <w:webHidden/>
               </w:rPr>
-              <w:t>27</w:t>
+              <w:t>26</w:t>
             </w:r>
             <w:r>
               <w:rPr>
@@ -5589,7 +5618,7 @@
               <w:szCs w:val="22"/>
             </w:rPr>
           </w:pPr>
-          <w:hyperlink w:anchor="_Toc480733153" w:history="1">
+          <w:hyperlink w:anchor="_Toc480734341" w:history="1">
             <w:r>
               <w:rPr>
                 <w:rStyle w:val="Hyperlink"/>
@@ -5633,7 +5662,7 @@
                 <w:noProof/>
                 <w:webHidden/>
               </w:rPr>
-              <w:instrText xml:space="preserve"> PAGEREF _Toc480733153 \h </w:instrText>
+              <w:instrText xml:space="preserve"> PAGEREF _Toc480734341 \h </w:instrText>
             </w:r>
             <w:r>
               <w:rPr>
@@ -5653,7 +5682,7 @@
                 <w:noProof/>
                 <w:webHidden/>
               </w:rPr>
-              <w:t>27</w:t>
+              <w:t>26</w:t>
             </w:r>
             <w:r>
               <w:rPr>
@@ -5677,7 +5706,7 @@
               <w:szCs w:val="22"/>
             </w:rPr>
           </w:pPr>
-          <w:hyperlink w:anchor="_Toc480733154" w:history="1">
+          <w:hyperlink w:anchor="_Toc480734342" w:history="1">
             <w:r>
               <w:rPr>
                 <w:rStyle w:val="Hyperlink"/>
@@ -5721,7 +5750,7 @@
                 <w:noProof/>
                 <w:webHidden/>
               </w:rPr>
-              <w:instrText xml:space="preserve"> PAGEREF _Toc480733154 \h </w:instrText>
+              <w:instrText xml:space="preserve"> PAGEREF _Toc480734342 \h </w:instrText>
             </w:r>
             <w:r>
               <w:rPr>
@@ -5741,7 +5770,7 @@
                 <w:noProof/>
                 <w:webHidden/>
               </w:rPr>
-              <w:t>28</w:t>
+              <w:t>26</w:t>
             </w:r>
             <w:r>
               <w:rPr>
@@ -5765,7 +5794,7 @@
               <w:szCs w:val="22"/>
             </w:rPr>
           </w:pPr>
-          <w:hyperlink w:anchor="_Toc480733155" w:history="1">
+          <w:hyperlink w:anchor="_Toc480734343" w:history="1">
             <w:r>
               <w:rPr>
                 <w:rStyle w:val="Hyperlink"/>
@@ -5809,7 +5838,7 @@
                 <w:noProof/>
                 <w:webHidden/>
               </w:rPr>
-              <w:instrText xml:space="preserve"> PAGEREF _Toc480733155 \h </w:instrText>
+              <w:instrText xml:space="preserve"> PAGEREF _Toc480734343 \h </w:instrText>
             </w:r>
             <w:r>
               <w:rPr>
@@ -5829,7 +5858,7 @@
                 <w:noProof/>
                 <w:webHidden/>
               </w:rPr>
-              <w:t>28</w:t>
+              <w:t>27</w:t>
             </w:r>
             <w:r>
               <w:rPr>
@@ -5853,7 +5882,7 @@
               <w:szCs w:val="22"/>
             </w:rPr>
           </w:pPr>
-          <w:hyperlink w:anchor="_Toc480733156" w:history="1">
+          <w:hyperlink w:anchor="_Toc480734344" w:history="1">
             <w:r>
               <w:rPr>
                 <w:rStyle w:val="Hyperlink"/>
@@ -5897,7 +5926,7 @@
                 <w:noProof/>
                 <w:webHidden/>
               </w:rPr>
-              <w:instrText xml:space="preserve"> PAGEREF _Toc480733156 \h </w:instrText>
+              <w:instrText xml:space="preserve"> PAGEREF _Toc480734344 \h </w:instrText>
             </w:r>
             <w:r>
               <w:rPr>
@@ -5917,7 +5946,7 @@
                 <w:noProof/>
                 <w:webHidden/>
               </w:rPr>
-              <w:t>28</w:t>
+              <w:t>27</w:t>
             </w:r>
             <w:r>
               <w:rPr>
@@ -5941,7 +5970,7 @@
               <w:szCs w:val="22"/>
             </w:rPr>
           </w:pPr>
-          <w:hyperlink w:anchor="_Toc480733157" w:history="1">
+          <w:hyperlink w:anchor="_Toc480734345" w:history="1">
             <w:r>
               <w:rPr>
                 <w:rStyle w:val="Hyperlink"/>
@@ -5985,7 +6014,7 @@
                 <w:noProof/>
                 <w:webHidden/>
               </w:rPr>
-              <w:instrText xml:space="preserve"> PAGEREF _Toc480733157 \h </w:instrText>
+              <w:instrText xml:space="preserve"> PAGEREF _Toc480734345 \h </w:instrText>
             </w:r>
             <w:r>
               <w:rPr>
@@ -6005,7 +6034,7 @@
                 <w:noProof/>
                 <w:webHidden/>
               </w:rPr>
-              <w:t>29</w:t>
+              <w:t>27</w:t>
             </w:r>
             <w:r>
               <w:rPr>
@@ -6029,7 +6058,7 @@
               <w:szCs w:val="22"/>
             </w:rPr>
           </w:pPr>
-          <w:hyperlink w:anchor="_Toc480733158" w:history="1">
+          <w:hyperlink w:anchor="_Toc480734346" w:history="1">
             <w:r>
               <w:rPr>
                 <w:rStyle w:val="Hyperlink"/>
@@ -6073,7 +6102,7 @@
                 <w:noProof/>
                 <w:webHidden/>
               </w:rPr>
-              <w:instrText xml:space="preserve"> PAGEREF _Toc480733158 \h </w:instrText>
+              <w:instrText xml:space="preserve"> PAGEREF _Toc480734346 \h </w:instrText>
             </w:r>
             <w:r>
               <w:rPr>
@@ -6093,7 +6122,7 @@
                 <w:noProof/>
                 <w:webHidden/>
               </w:rPr>
-              <w:t>29</w:t>
+              <w:t>28</w:t>
             </w:r>
             <w:r>
               <w:rPr>
@@ -6117,7 +6146,7 @@
               <w:szCs w:val="22"/>
             </w:rPr>
           </w:pPr>
-          <w:hyperlink w:anchor="_Toc480733159" w:history="1">
+          <w:hyperlink w:anchor="_Toc480734347" w:history="1">
             <w:r>
               <w:rPr>
                 <w:rStyle w:val="Hyperlink"/>
@@ -6161,7 +6190,7 @@
                 <w:noProof/>
                 <w:webHidden/>
               </w:rPr>
-              <w:instrText xml:space="preserve"> PAGEREF _Toc480733159 \h </w:instrText>
+              <w:instrText xml:space="preserve"> PAGEREF _Toc480734347 \h </w:instrText>
             </w:r>
             <w:r>
               <w:rPr>
@@ -6181,7 +6210,7 @@
                 <w:noProof/>
                 <w:webHidden/>
               </w:rPr>
-              <w:t>29</w:t>
+              <w:t>28</w:t>
             </w:r>
             <w:r>
               <w:rPr>
@@ -6205,7 +6234,7 @@
               <w:szCs w:val="22"/>
             </w:rPr>
           </w:pPr>
-          <w:hyperlink w:anchor="_Toc480733160" w:history="1">
+          <w:hyperlink w:anchor="_Toc480734348" w:history="1">
             <w:r>
               <w:rPr>
                 <w:rStyle w:val="Hyperlink"/>
@@ -6249,7 +6278,7 @@
                 <w:noProof/>
                 <w:webHidden/>
               </w:rPr>
-              <w:instrText xml:space="preserve"> PAGEREF _Toc480733160 \h </w:instrText>
+              <w:instrText xml:space="preserve"> PAGEREF _Toc480734348 \h </w:instrText>
             </w:r>
             <w:r>
               <w:rPr>
@@ -6269,7 +6298,7 @@
                 <w:noProof/>
                 <w:webHidden/>
               </w:rPr>
-              <w:t>30</w:t>
+              <w:t>29</w:t>
             </w:r>
             <w:r>
               <w:rPr>
@@ -6293,7 +6322,7 @@
               <w:szCs w:val="22"/>
             </w:rPr>
           </w:pPr>
-          <w:hyperlink w:anchor="_Toc480733161" w:history="1">
+          <w:hyperlink w:anchor="_Toc480734349" w:history="1">
             <w:r>
               <w:rPr>
                 <w:rStyle w:val="Hyperlink"/>
@@ -6337,7 +6366,7 @@
                 <w:noProof/>
                 <w:webHidden/>
               </w:rPr>
-              <w:instrText xml:space="preserve"> PAGEREF _Toc480733161 \h </w:instrText>
+              <w:instrText xml:space="preserve"> PAGEREF _Toc480734349 \h </w:instrText>
             </w:r>
             <w:r>
               <w:rPr>
@@ -6357,7 +6386,7 @@
                 <w:noProof/>
                 <w:webHidden/>
               </w:rPr>
-              <w:t>30</w:t>
+              <w:t>29</w:t>
             </w:r>
             <w:r>
               <w:rPr>
@@ -6394,7 +6423,7 @@
           <w:shd w:val="clear" w:color="auto" w:fill="FFFFFF"/>
         </w:rPr>
       </w:pPr>
-      <w:bookmarkStart w:id="0" w:name="_Toc480733096"/>
+      <w:bookmarkStart w:id="0" w:name="_Toc480734284"/>
       <w:r>
         <w:rPr>
           <w:rFonts w:cs="Times New Roman"/>
@@ -6411,7 +6440,6 @@
           <w:tab w:val="right" w:leader="dot" w:pos="9350"/>
         </w:tabs>
         <w:rPr>
-          <w:rFonts w:ascii="Times New Roman" w:hAnsi="Times New Roman" w:cs="Times New Roman"/>
           <w:noProof/>
           <w:sz w:val="22"/>
           <w:szCs w:val="22"/>
@@ -6438,7 +6466,7 @@
         </w:rPr>
         <w:fldChar w:fldCharType="separate"/>
       </w:r>
-      <w:hyperlink w:anchor="_Toc469634340" w:history="1">
+      <w:hyperlink w:anchor="_Toc480734230" w:history="1">
         <w:r>
           <w:rPr>
             <w:rStyle w:val="Hyperlink"/>
@@ -6449,7 +6477,6 @@
         </w:r>
         <w:r>
           <w:rPr>
-            <w:rFonts w:ascii="Times New Roman" w:hAnsi="Times New Roman" w:cs="Times New Roman"/>
             <w:noProof/>
             <w:webHidden/>
           </w:rPr>
@@ -6457,7 +6484,6 @@
         </w:r>
         <w:r>
           <w:rPr>
-            <w:rFonts w:ascii="Times New Roman" w:hAnsi="Times New Roman" w:cs="Times New Roman"/>
             <w:noProof/>
             <w:webHidden/>
           </w:rPr>
@@ -6465,22 +6491,19 @@
         </w:r>
         <w:r>
           <w:rPr>
-            <w:rFonts w:ascii="Times New Roman" w:hAnsi="Times New Roman" w:cs="Times New Roman"/>
             <w:noProof/>
             <w:webHidden/>
           </w:rPr>
-          <w:instrText xml:space="preserve"> PAGEREF _Toc469634340 \h </w:instrText>
+          <w:instrText xml:space="preserve"> PAGEREF _Toc480734230 \h </w:instrText>
         </w:r>
         <w:r>
           <w:rPr>
-            <w:rFonts w:ascii="Times New Roman" w:hAnsi="Times New Roman" w:cs="Times New Roman"/>
             <w:noProof/>
             <w:webHidden/>
           </w:rPr>
         </w:r>
         <w:r>
           <w:rPr>
-            <w:rFonts w:ascii="Times New Roman" w:hAnsi="Times New Roman" w:cs="Times New Roman"/>
             <w:noProof/>
             <w:webHidden/>
           </w:rPr>
@@ -6488,15 +6511,13 @@
         </w:r>
         <w:r>
           <w:rPr>
-            <w:rFonts w:ascii="Times New Roman" w:hAnsi="Times New Roman" w:cs="Times New Roman"/>
             <w:noProof/>
             <w:webHidden/>
           </w:rPr>
-          <w:t>10</w:t>
+          <w:t>12</w:t>
         </w:r>
         <w:r>
           <w:rPr>
-            <w:rFonts w:ascii="Times New Roman" w:hAnsi="Times New Roman" w:cs="Times New Roman"/>
             <w:noProof/>
             <w:webHidden/>
           </w:rPr>
@@ -6511,24 +6532,22 @@
           <w:tab w:val="right" w:leader="dot" w:pos="9350"/>
         </w:tabs>
         <w:rPr>
-          <w:rFonts w:ascii="Times New Roman" w:hAnsi="Times New Roman" w:cs="Times New Roman"/>
           <w:noProof/>
           <w:sz w:val="22"/>
           <w:szCs w:val="22"/>
         </w:rPr>
       </w:pPr>
-      <w:hyperlink w:anchor="_Toc469634341" w:history="1">
+      <w:hyperlink w:anchor="_Toc480734231" w:history="1">
         <w:r>
           <w:rPr>
             <w:rStyle w:val="Hyperlink"/>
             <w:rFonts w:ascii="Times New Roman" w:hAnsi="Times New Roman" w:cs="Times New Roman"/>
             <w:noProof/>
           </w:rPr>
-          <w:t>Figure 2. Server machine browser window</w:t>
+          <w:t>Figure 2. Client browser window</w:t>
         </w:r>
         <w:r>
           <w:rPr>
-            <w:rFonts w:ascii="Times New Roman" w:hAnsi="Times New Roman" w:cs="Times New Roman"/>
             <w:noProof/>
             <w:webHidden/>
           </w:rPr>
@@ -6536,7 +6555,6 @@
         </w:r>
         <w:r>
           <w:rPr>
-            <w:rFonts w:ascii="Times New Roman" w:hAnsi="Times New Roman" w:cs="Times New Roman"/>
             <w:noProof/>
             <w:webHidden/>
           </w:rPr>
@@ -6544,22 +6562,19 @@
         </w:r>
         <w:r>
           <w:rPr>
-            <w:rFonts w:ascii="Times New Roman" w:hAnsi="Times New Roman" w:cs="Times New Roman"/>
             <w:noProof/>
             <w:webHidden/>
           </w:rPr>
-          <w:instrText xml:space="preserve"> PAGEREF _Toc469634341 \h </w:instrText>
+          <w:instrText xml:space="preserve"> PAGEREF _Toc480734231 \h </w:instrText>
         </w:r>
         <w:r>
           <w:rPr>
-            <w:rFonts w:ascii="Times New Roman" w:hAnsi="Times New Roman" w:cs="Times New Roman"/>
             <w:noProof/>
             <w:webHidden/>
           </w:rPr>
         </w:r>
         <w:r>
           <w:rPr>
-            <w:rFonts w:ascii="Times New Roman" w:hAnsi="Times New Roman" w:cs="Times New Roman"/>
             <w:noProof/>
             <w:webHidden/>
           </w:rPr>
@@ -6567,15 +6582,13 @@
         </w:r>
         <w:r>
           <w:rPr>
-            <w:rFonts w:ascii="Times New Roman" w:hAnsi="Times New Roman" w:cs="Times New Roman"/>
             <w:noProof/>
             <w:webHidden/>
           </w:rPr>
-          <w:t>13</w:t>
+          <w:t>15</w:t>
         </w:r>
         <w:r>
           <w:rPr>
-            <w:rFonts w:ascii="Times New Roman" w:hAnsi="Times New Roman" w:cs="Times New Roman"/>
             <w:noProof/>
             <w:webHidden/>
           </w:rPr>
@@ -6590,13 +6603,12 @@
           <w:tab w:val="right" w:leader="dot" w:pos="9350"/>
         </w:tabs>
         <w:rPr>
-          <w:rFonts w:ascii="Times New Roman" w:hAnsi="Times New Roman" w:cs="Times New Roman"/>
           <w:noProof/>
           <w:sz w:val="22"/>
           <w:szCs w:val="22"/>
         </w:rPr>
       </w:pPr>
-      <w:hyperlink w:anchor="_Toc469634342" w:history="1">
+      <w:hyperlink w:anchor="_Toc480734232" w:history="1">
         <w:r>
           <w:rPr>
             <w:rStyle w:val="Hyperlink"/>
@@ -6607,7 +6619,6 @@
         </w:r>
         <w:r>
           <w:rPr>
-            <w:rFonts w:ascii="Times New Roman" w:hAnsi="Times New Roman" w:cs="Times New Roman"/>
             <w:noProof/>
             <w:webHidden/>
           </w:rPr>
@@ -6615,7 +6626,6 @@
         </w:r>
         <w:r>
           <w:rPr>
-            <w:rFonts w:ascii="Times New Roman" w:hAnsi="Times New Roman" w:cs="Times New Roman"/>
             <w:noProof/>
             <w:webHidden/>
           </w:rPr>
@@ -6623,22 +6633,19 @@
         </w:r>
         <w:r>
           <w:rPr>
-            <w:rFonts w:ascii="Times New Roman" w:hAnsi="Times New Roman" w:cs="Times New Roman"/>
             <w:noProof/>
             <w:webHidden/>
           </w:rPr>
-          <w:instrText xml:space="preserve"> PAGEREF _Toc469634342 \h </w:instrText>
+          <w:instrText xml:space="preserve"> PAGEREF _Toc480734232 \h </w:instrText>
         </w:r>
         <w:r>
           <w:rPr>
-            <w:rFonts w:ascii="Times New Roman" w:hAnsi="Times New Roman" w:cs="Times New Roman"/>
             <w:noProof/>
             <w:webHidden/>
           </w:rPr>
         </w:r>
         <w:r>
           <w:rPr>
-            <w:rFonts w:ascii="Times New Roman" w:hAnsi="Times New Roman" w:cs="Times New Roman"/>
             <w:noProof/>
             <w:webHidden/>
           </w:rPr>
@@ -6646,15 +6653,13 @@
         </w:r>
         <w:r>
           <w:rPr>
-            <w:rFonts w:ascii="Times New Roman" w:hAnsi="Times New Roman" w:cs="Times New Roman"/>
             <w:noProof/>
             <w:webHidden/>
           </w:rPr>
-          <w:t>14</w:t>
+          <w:t>16</w:t>
         </w:r>
         <w:r>
           <w:rPr>
-            <w:rFonts w:ascii="Times New Roman" w:hAnsi="Times New Roman" w:cs="Times New Roman"/>
             <w:noProof/>
             <w:webHidden/>
           </w:rPr>
@@ -6677,7 +6682,7 @@
         </w:rPr>
         <w:fldChar w:fldCharType="end"/>
       </w:r>
-      <w:bookmarkStart w:id="1" w:name="_Toc480733097"/>
+      <w:bookmarkStart w:id="1" w:name="_Toc480734285"/>
       <w:r>
         <w:rPr>
           <w:rFonts w:cs="Times New Roman"/>
@@ -7295,7 +7300,7 @@
           <w:shd w:val="clear" w:color="auto" w:fill="FFFFFF"/>
         </w:rPr>
       </w:pPr>
-      <w:bookmarkStart w:id="2" w:name="_Toc480733098"/>
+      <w:bookmarkStart w:id="2" w:name="_Toc480734286"/>
       <w:r>
         <w:rPr>
           <w:rFonts w:cs="Times New Roman"/>
@@ -7590,6 +7595,7 @@
         </w:rPr>
         <w:t xml:space="preserve">d text to speech display output; also called </w:t>
       </w:r>
+      <w:proofErr w:type="spellStart"/>
       <w:r>
         <w:rPr>
           <w:rFonts w:ascii="Times New Roman" w:hAnsi="Times New Roman" w:cs="Times New Roman"/>
@@ -7599,6 +7605,7 @@
         </w:rPr>
         <w:t>WebSpeech</w:t>
       </w:r>
+      <w:proofErr w:type="spellEnd"/>
       <w:r>
         <w:rPr>
           <w:rFonts w:ascii="Times New Roman" w:hAnsi="Times New Roman" w:cs="Times New Roman"/>
@@ -7676,13 +7683,23 @@
         </w:rPr>
         <w:t xml:space="preserve"> – </w:t>
       </w:r>
-      <w:r>
-        <w:rPr>
-          <w:rFonts w:ascii="Times New Roman" w:hAnsi="Times New Roman" w:cs="Times New Roman"/>
-          <w:sz w:val="24"/>
-          <w:szCs w:val="24"/>
-        </w:rPr>
-        <w:t>Stibo Systems, t</w:t>
+      <w:proofErr w:type="spellStart"/>
+      <w:r>
+        <w:rPr>
+          <w:rFonts w:ascii="Times New Roman" w:hAnsi="Times New Roman" w:cs="Times New Roman"/>
+          <w:sz w:val="24"/>
+          <w:szCs w:val="24"/>
+        </w:rPr>
+        <w:t>Stibo</w:t>
+      </w:r>
+      <w:proofErr w:type="spellEnd"/>
+      <w:r>
+        <w:rPr>
+          <w:rFonts w:ascii="Times New Roman" w:hAnsi="Times New Roman" w:cs="Times New Roman"/>
+          <w:sz w:val="24"/>
+          <w:szCs w:val="24"/>
+        </w:rPr>
+        <w:t xml:space="preserve"> Systems, t</w:t>
       </w:r>
       <w:r>
         <w:rPr>
@@ -7724,7 +7741,25 @@
           <w:sz w:val="24"/>
           <w:szCs w:val="24"/>
         </w:rPr>
-        <w:t xml:space="preserve">Part of Stibo Systems which houses projects made in collaboration with students or start-ups. STIBO Accelerator was kind enough to offer the team guidance throughout the project, necessary materials, and an office to work in. </w:t>
+        <w:t xml:space="preserve">Part of </w:t>
+      </w:r>
+      <w:proofErr w:type="spellStart"/>
+      <w:r>
+        <w:rPr>
+          <w:rFonts w:ascii="Times New Roman" w:hAnsi="Times New Roman" w:cs="Times New Roman"/>
+          <w:sz w:val="24"/>
+          <w:szCs w:val="24"/>
+        </w:rPr>
+        <w:t>Stibo</w:t>
+      </w:r>
+      <w:proofErr w:type="spellEnd"/>
+      <w:r>
+        <w:rPr>
+          <w:rFonts w:ascii="Times New Roman" w:hAnsi="Times New Roman" w:cs="Times New Roman"/>
+          <w:sz w:val="24"/>
+          <w:szCs w:val="24"/>
+        </w:rPr>
+        <w:t xml:space="preserve"> Systems which houses projects made in collaboration with students or start-ups. STIBO Accelerator was kind enough to offer the team guidance throughout the project, necessary materials, and an office to work in. </w:t>
       </w:r>
       <w:r>
         <w:rPr>
@@ -7758,7 +7793,25 @@
           <w:sz w:val="24"/>
           <w:szCs w:val="24"/>
         </w:rPr>
-        <w:t xml:space="preserve"> – Kim Svendsen. He is our supervisor from the STIBO Accelerator and one of the persons who guided us throughout the project.  </w:t>
+        <w:t xml:space="preserve"> – Kim </w:t>
+      </w:r>
+      <w:proofErr w:type="spellStart"/>
+      <w:r>
+        <w:rPr>
+          <w:rFonts w:ascii="Times New Roman" w:hAnsi="Times New Roman" w:cs="Times New Roman"/>
+          <w:sz w:val="24"/>
+          <w:szCs w:val="24"/>
+        </w:rPr>
+        <w:t>Svendsen</w:t>
+      </w:r>
+      <w:proofErr w:type="spellEnd"/>
+      <w:r>
+        <w:rPr>
+          <w:rFonts w:ascii="Times New Roman" w:hAnsi="Times New Roman" w:cs="Times New Roman"/>
+          <w:sz w:val="24"/>
+          <w:szCs w:val="24"/>
+        </w:rPr>
+        <w:t xml:space="preserve">. He is our supervisor from the STIBO Accelerator and one of the persons who guided us throughout the project.  </w:t>
       </w:r>
     </w:p>
     <w:p>
@@ -7811,7 +7864,61 @@
           <w:sz w:val="24"/>
           <w:szCs w:val="24"/>
         </w:rPr>
-        <w:t xml:space="preserve"> – Asbjørn Thalund Binderup. He is </w:t>
+        <w:t xml:space="preserve"> – </w:t>
+      </w:r>
+      <w:proofErr w:type="spellStart"/>
+      <w:r>
+        <w:rPr>
+          <w:rFonts w:ascii="Times New Roman" w:hAnsi="Times New Roman" w:cs="Times New Roman"/>
+          <w:sz w:val="24"/>
+          <w:szCs w:val="24"/>
+        </w:rPr>
+        <w:t>Asbjørn</w:t>
+      </w:r>
+      <w:proofErr w:type="spellEnd"/>
+      <w:r>
+        <w:rPr>
+          <w:rFonts w:ascii="Times New Roman" w:hAnsi="Times New Roman" w:cs="Times New Roman"/>
+          <w:sz w:val="24"/>
+          <w:szCs w:val="24"/>
+        </w:rPr>
+        <w:t xml:space="preserve"> </w:t>
+      </w:r>
+      <w:proofErr w:type="spellStart"/>
+      <w:r>
+        <w:rPr>
+          <w:rFonts w:ascii="Times New Roman" w:hAnsi="Times New Roman" w:cs="Times New Roman"/>
+          <w:sz w:val="24"/>
+          <w:szCs w:val="24"/>
+        </w:rPr>
+        <w:t>Thalund</w:t>
+      </w:r>
+      <w:proofErr w:type="spellEnd"/>
+      <w:r>
+        <w:rPr>
+          <w:rFonts w:ascii="Times New Roman" w:hAnsi="Times New Roman" w:cs="Times New Roman"/>
+          <w:sz w:val="24"/>
+          <w:szCs w:val="24"/>
+        </w:rPr>
+        <w:t xml:space="preserve"> </w:t>
+      </w:r>
+      <w:proofErr w:type="spellStart"/>
+      <w:r>
+        <w:rPr>
+          <w:rFonts w:ascii="Times New Roman" w:hAnsi="Times New Roman" w:cs="Times New Roman"/>
+          <w:sz w:val="24"/>
+          <w:szCs w:val="24"/>
+        </w:rPr>
+        <w:t>Binderup</w:t>
+      </w:r>
+      <w:proofErr w:type="spellEnd"/>
+      <w:r>
+        <w:rPr>
+          <w:rFonts w:ascii="Times New Roman" w:hAnsi="Times New Roman" w:cs="Times New Roman"/>
+          <w:sz w:val="24"/>
+          <w:szCs w:val="24"/>
+        </w:rPr>
+        <w:t xml:space="preserve">. He is </w:t>
       </w:r>
       <w:r>
         <w:rPr>
@@ -7868,7 +7975,47 @@
           <w:szCs w:val="24"/>
           <w:shd w:val="clear" w:color="auto" w:fill="FFFFFF"/>
         </w:rPr>
-        <w:t xml:space="preserve">Stephan Erbs Korsholm. He has guided and helped the team throughout the final ten weeks of the project period. </w:t>
+        <w:t xml:space="preserve">Stephan </w:t>
+      </w:r>
+      <w:proofErr w:type="spellStart"/>
+      <w:r>
+        <w:rPr>
+          <w:rFonts w:ascii="Times New Roman" w:hAnsi="Times New Roman" w:cs="Times New Roman"/>
+          <w:sz w:val="24"/>
+          <w:szCs w:val="24"/>
+          <w:shd w:val="clear" w:color="auto" w:fill="FFFFFF"/>
+        </w:rPr>
+        <w:t>Erbs</w:t>
+      </w:r>
+      <w:proofErr w:type="spellEnd"/>
+      <w:r>
+        <w:rPr>
+          <w:rFonts w:ascii="Times New Roman" w:hAnsi="Times New Roman" w:cs="Times New Roman"/>
+          <w:sz w:val="24"/>
+          <w:szCs w:val="24"/>
+          <w:shd w:val="clear" w:color="auto" w:fill="FFFFFF"/>
+        </w:rPr>
+        <w:t xml:space="preserve"> </w:t>
+      </w:r>
+      <w:proofErr w:type="spellStart"/>
+      <w:r>
+        <w:rPr>
+          <w:rFonts w:ascii="Times New Roman" w:hAnsi="Times New Roman" w:cs="Times New Roman"/>
+          <w:sz w:val="24"/>
+          <w:szCs w:val="24"/>
+          <w:shd w:val="clear" w:color="auto" w:fill="FFFFFF"/>
+        </w:rPr>
+        <w:t>Korsholm</w:t>
+      </w:r>
+      <w:proofErr w:type="spellEnd"/>
+      <w:r>
+        <w:rPr>
+          <w:rFonts w:ascii="Times New Roman" w:hAnsi="Times New Roman" w:cs="Times New Roman"/>
+          <w:sz w:val="24"/>
+          <w:szCs w:val="24"/>
+          <w:shd w:val="clear" w:color="auto" w:fill="FFFFFF"/>
+        </w:rPr>
+        <w:t xml:space="preserve">. He has guided and helped the team throughout the final ten weeks of the project period. </w:t>
       </w:r>
       <w:r>
         <w:rPr>
@@ -8146,7 +8293,7 @@
           <w:shd w:val="clear" w:color="auto" w:fill="FFFFFF"/>
         </w:rPr>
       </w:pPr>
-      <w:bookmarkStart w:id="3" w:name="_Toc480733099"/>
+      <w:bookmarkStart w:id="3" w:name="_Toc480734287"/>
       <w:r>
         <w:rPr>
           <w:rFonts w:cs="Times New Roman"/>
@@ -8708,7 +8855,7 @@
           <w:szCs w:val="24"/>
         </w:rPr>
       </w:pPr>
-      <w:bookmarkStart w:id="4" w:name="_Toc480733100"/>
+      <w:bookmarkStart w:id="4" w:name="_Toc480734288"/>
       <w:r>
         <w:rPr>
           <w:rFonts w:cs="Times New Roman"/>
@@ -9020,7 +9167,7 @@
           <w:szCs w:val="24"/>
         </w:rPr>
       </w:pPr>
-      <w:bookmarkStart w:id="5" w:name="_Toc480733101"/>
+      <w:bookmarkStart w:id="5" w:name="_Toc480734289"/>
       <w:r>
         <w:rPr>
           <w:rFonts w:cs="Times New Roman"/>
@@ -9380,7 +9527,7 @@
           <w:szCs w:val="24"/>
         </w:rPr>
       </w:pPr>
-      <w:bookmarkStart w:id="6" w:name="_Toc480733102"/>
+      <w:bookmarkStart w:id="6" w:name="_Toc480734290"/>
       <w:r>
         <w:rPr>
           <w:rFonts w:cs="Times New Roman"/>
@@ -9424,7 +9571,7 @@
             <v:path o:extrusionok="f" gradientshapeok="t" o:connecttype="rect"/>
             <o:lock v:ext="edit" aspectratio="t"/>
           </v:shapetype>
-          <v:shape id="_x0000_i1025" type="#_x0000_t75" style="width:331.55pt;height:184.2pt">
+          <v:shape id="_x0000_i1025" type="#_x0000_t75" style="width:331.45pt;height:184.1pt">
             <v:imagedata r:id="rId9" o:title="vlcsnap-error221"/>
           </v:shape>
         </w:pict>
@@ -9641,6 +9788,7 @@
                 <w:szCs w:val="24"/>
               </w:rPr>
             </w:pPr>
+            <w:proofErr w:type="spellStart"/>
             <w:r>
               <w:rPr>
                 <w:rFonts w:ascii="Times New Roman" w:hAnsi="Times New Roman" w:cs="Times New Roman"/>
@@ -9648,8 +9796,29 @@
                 <w:sz w:val="24"/>
                 <w:szCs w:val="24"/>
               </w:rPr>
-              <w:t>Rares Dan Pologea</w:t>
-            </w:r>
+              <w:t>Rares</w:t>
+            </w:r>
+            <w:proofErr w:type="spellEnd"/>
+            <w:r>
+              <w:rPr>
+                <w:rFonts w:ascii="Times New Roman" w:hAnsi="Times New Roman" w:cs="Times New Roman"/>
+                <w:i w:val="0"/>
+                <w:sz w:val="24"/>
+                <w:szCs w:val="24"/>
+              </w:rPr>
+              <w:t xml:space="preserve"> Dan </w:t>
+            </w:r>
+            <w:proofErr w:type="spellStart"/>
+            <w:r>
+              <w:rPr>
+                <w:rFonts w:ascii="Times New Roman" w:hAnsi="Times New Roman" w:cs="Times New Roman"/>
+                <w:i w:val="0"/>
+                <w:sz w:val="24"/>
+                <w:szCs w:val="24"/>
+              </w:rPr>
+              <w:t>Pologea</w:t>
+            </w:r>
+            <w:proofErr w:type="spellEnd"/>
           </w:p>
         </w:tc>
         <w:tc>
@@ -9703,7 +9872,27 @@
                 <w:sz w:val="24"/>
                 <w:szCs w:val="24"/>
               </w:rPr>
-              <w:t xml:space="preserve">Pavel Kočarian </w:t>
+              <w:t xml:space="preserve">Pavel </w:t>
+            </w:r>
+            <w:proofErr w:type="spellStart"/>
+            <w:r>
+              <w:rPr>
+                <w:rFonts w:ascii="Times New Roman" w:hAnsi="Times New Roman" w:cs="Times New Roman"/>
+                <w:i w:val="0"/>
+                <w:sz w:val="24"/>
+                <w:szCs w:val="24"/>
+              </w:rPr>
+              <w:t>Kočarian</w:t>
+            </w:r>
+            <w:proofErr w:type="spellEnd"/>
+            <w:r>
+              <w:rPr>
+                <w:rFonts w:ascii="Times New Roman" w:hAnsi="Times New Roman" w:cs="Times New Roman"/>
+                <w:i w:val="0"/>
+                <w:sz w:val="24"/>
+                <w:szCs w:val="24"/>
+              </w:rPr>
+              <w:t xml:space="preserve"> </w:t>
             </w:r>
           </w:p>
         </w:tc>
@@ -9747,7 +9936,7 @@
           <w:szCs w:val="24"/>
         </w:rPr>
       </w:pPr>
-      <w:bookmarkStart w:id="8" w:name="_Toc480733103"/>
+      <w:bookmarkStart w:id="8" w:name="_Toc480734291"/>
       <w:r>
         <w:rPr>
           <w:rFonts w:cs="Times New Roman"/>
@@ -10290,14 +10479,34 @@
                 <w:szCs w:val="24"/>
               </w:rPr>
             </w:pPr>
+            <w:proofErr w:type="spellStart"/>
             <w:r>
               <w:rPr>
                 <w:rFonts w:ascii="Times New Roman" w:hAnsi="Times New Roman" w:cs="Times New Roman"/>
                 <w:sz w:val="24"/>
                 <w:szCs w:val="24"/>
               </w:rPr>
-              <w:t>Rares Pologea</w:t>
-            </w:r>
+              <w:t>Rares</w:t>
+            </w:r>
+            <w:proofErr w:type="spellEnd"/>
+            <w:r>
+              <w:rPr>
+                <w:rFonts w:ascii="Times New Roman" w:hAnsi="Times New Roman" w:cs="Times New Roman"/>
+                <w:sz w:val="24"/>
+                <w:szCs w:val="24"/>
+              </w:rPr>
+              <w:t xml:space="preserve"> </w:t>
+            </w:r>
+            <w:proofErr w:type="spellStart"/>
+            <w:r>
+              <w:rPr>
+                <w:rFonts w:ascii="Times New Roman" w:hAnsi="Times New Roman" w:cs="Times New Roman"/>
+                <w:sz w:val="24"/>
+                <w:szCs w:val="24"/>
+              </w:rPr>
+              <w:t>Pologea</w:t>
+            </w:r>
+            <w:proofErr w:type="spellEnd"/>
           </w:p>
         </w:tc>
         <w:tc>
@@ -10442,6 +10651,7 @@
               </w:rPr>
               <w:t xml:space="preserve">Pavel </w:t>
             </w:r>
+            <w:proofErr w:type="spellStart"/>
             <w:r>
               <w:rPr>
                 <w:rFonts w:ascii="Times New Roman" w:hAnsi="Times New Roman" w:cs="Times New Roman"/>
@@ -10450,6 +10660,7 @@
               </w:rPr>
               <w:t>Kočarian</w:t>
             </w:r>
+            <w:proofErr w:type="spellEnd"/>
           </w:p>
         </w:tc>
         <w:tc>
@@ -11356,14 +11567,34 @@
                 <w:szCs w:val="24"/>
               </w:rPr>
             </w:pPr>
+            <w:proofErr w:type="spellStart"/>
             <w:r>
               <w:rPr>
                 <w:rFonts w:ascii="Times New Roman" w:hAnsi="Times New Roman" w:cs="Times New Roman"/>
                 <w:sz w:val="24"/>
                 <w:szCs w:val="24"/>
               </w:rPr>
-              <w:t>Rares Pologea</w:t>
-            </w:r>
+              <w:t>Rares</w:t>
+            </w:r>
+            <w:proofErr w:type="spellEnd"/>
+            <w:r>
+              <w:rPr>
+                <w:rFonts w:ascii="Times New Roman" w:hAnsi="Times New Roman" w:cs="Times New Roman"/>
+                <w:sz w:val="24"/>
+                <w:szCs w:val="24"/>
+              </w:rPr>
+              <w:t xml:space="preserve"> </w:t>
+            </w:r>
+            <w:proofErr w:type="spellStart"/>
+            <w:r>
+              <w:rPr>
+                <w:rFonts w:ascii="Times New Roman" w:hAnsi="Times New Roman" w:cs="Times New Roman"/>
+                <w:sz w:val="24"/>
+                <w:szCs w:val="24"/>
+              </w:rPr>
+              <w:t>Pologea</w:t>
+            </w:r>
+            <w:proofErr w:type="spellEnd"/>
           </w:p>
         </w:tc>
         <w:tc>
@@ -11503,8 +11734,18 @@
                 <w:sz w:val="24"/>
                 <w:szCs w:val="24"/>
               </w:rPr>
-              <w:t>Pavel Kočarian</w:t>
-            </w:r>
+              <w:t xml:space="preserve">Pavel </w:t>
+            </w:r>
+            <w:proofErr w:type="spellStart"/>
+            <w:r>
+              <w:rPr>
+                <w:rFonts w:ascii="Times New Roman" w:hAnsi="Times New Roman" w:cs="Times New Roman"/>
+                <w:sz w:val="24"/>
+                <w:szCs w:val="24"/>
+              </w:rPr>
+              <w:t>Kočarian</w:t>
+            </w:r>
+            <w:proofErr w:type="spellEnd"/>
           </w:p>
         </w:tc>
         <w:tc>
@@ -11901,7 +12142,7 @@
           <w:szCs w:val="24"/>
         </w:rPr>
       </w:pPr>
-      <w:bookmarkStart w:id="10" w:name="_Toc480733104"/>
+      <w:bookmarkStart w:id="10" w:name="_Toc480734292"/>
       <w:r>
         <w:rPr>
           <w:rFonts w:cs="Times New Roman"/>
@@ -11983,13 +12224,38 @@
           <w:sz w:val="24"/>
         </w:rPr>
       </w:pPr>
-      <w:bookmarkStart w:id="11" w:name="_Toc480733105"/>
+      <w:bookmarkStart w:id="11" w:name="_Toc480734293"/>
+      <w:proofErr w:type="spellStart"/>
       <w:r>
         <w:rPr>
           <w:rFonts w:cs="Times New Roman"/>
           <w:sz w:val="24"/>
         </w:rPr>
-        <w:t>Rareș Dan Pologea SWOT Analysis</w:t>
+        <w:t>Rareș</w:t>
+      </w:r>
+      <w:proofErr w:type="spellEnd"/>
+      <w:r>
+        <w:rPr>
+          <w:rFonts w:cs="Times New Roman"/>
+          <w:sz w:val="24"/>
+        </w:rPr>
+        <w:t xml:space="preserve"> Dan </w:t>
+      </w:r>
+      <w:proofErr w:type="spellStart"/>
+      <w:r>
+        <w:rPr>
+          <w:rFonts w:cs="Times New Roman"/>
+          <w:sz w:val="24"/>
+        </w:rPr>
+        <w:t>Pologea</w:t>
+      </w:r>
+      <w:proofErr w:type="spellEnd"/>
+      <w:r>
+        <w:rPr>
+          <w:rFonts w:cs="Times New Roman"/>
+          <w:sz w:val="24"/>
+        </w:rPr>
+        <w:t xml:space="preserve"> SWOT Analysis</w:t>
       </w:r>
       <w:bookmarkEnd w:id="11"/>
     </w:p>
@@ -12060,7 +12326,43 @@
           <w:color w:val="auto"/>
           <w:sz w:val="20"/>
         </w:rPr>
-        <w:t>. Rareș Dan Pologea SWOT Analysis</w:t>
+        <w:t xml:space="preserve">. </w:t>
+      </w:r>
+      <w:proofErr w:type="spellStart"/>
+      <w:r>
+        <w:rPr>
+          <w:rFonts w:ascii="Times New Roman" w:hAnsi="Times New Roman" w:cs="Times New Roman"/>
+          <w:color w:val="auto"/>
+          <w:sz w:val="20"/>
+        </w:rPr>
+        <w:t>Rareș</w:t>
+      </w:r>
+      <w:proofErr w:type="spellEnd"/>
+      <w:r>
+        <w:rPr>
+          <w:rFonts w:ascii="Times New Roman" w:hAnsi="Times New Roman" w:cs="Times New Roman"/>
+          <w:color w:val="auto"/>
+          <w:sz w:val="20"/>
+        </w:rPr>
+        <w:t xml:space="preserve"> Dan </w:t>
+      </w:r>
+      <w:proofErr w:type="spellStart"/>
+      <w:r>
+        <w:rPr>
+          <w:rFonts w:ascii="Times New Roman" w:hAnsi="Times New Roman" w:cs="Times New Roman"/>
+          <w:color w:val="auto"/>
+          <w:sz w:val="20"/>
+        </w:rPr>
+        <w:t>Pologea</w:t>
+      </w:r>
+      <w:proofErr w:type="spellEnd"/>
+      <w:r>
+        <w:rPr>
+          <w:rFonts w:ascii="Times New Roman" w:hAnsi="Times New Roman" w:cs="Times New Roman"/>
+          <w:color w:val="auto"/>
+          <w:sz w:val="20"/>
+        </w:rPr>
+        <w:t xml:space="preserve"> SWOT Analysis</w:t>
       </w:r>
       <w:bookmarkEnd w:id="12"/>
     </w:p>
@@ -12383,7 +12685,7 @@
           <w:sz w:val="24"/>
         </w:rPr>
       </w:pPr>
-      <w:bookmarkStart w:id="13" w:name="_Toc480733106"/>
+      <w:bookmarkStart w:id="13" w:name="_Toc480734294"/>
       <w:r>
         <w:rPr>
           <w:rFonts w:cs="Times New Roman"/>
@@ -12790,13 +13092,29 @@
           <w:sz w:val="24"/>
         </w:rPr>
       </w:pPr>
-      <w:bookmarkStart w:id="15" w:name="_Toc480733107"/>
+      <w:bookmarkStart w:id="15" w:name="_Toc480734295"/>
       <w:r>
         <w:rPr>
           <w:rFonts w:cs="Times New Roman"/>
           <w:sz w:val="24"/>
         </w:rPr>
-        <w:t>Pavel Kočarian SWOT Analysis</w:t>
+        <w:t xml:space="preserve">Pavel </w:t>
+      </w:r>
+      <w:proofErr w:type="spellStart"/>
+      <w:r>
+        <w:rPr>
+          <w:rFonts w:cs="Times New Roman"/>
+          <w:sz w:val="24"/>
+        </w:rPr>
+        <w:t>Kočarian</w:t>
+      </w:r>
+      <w:proofErr w:type="spellEnd"/>
+      <w:r>
+        <w:rPr>
+          <w:rFonts w:cs="Times New Roman"/>
+          <w:sz w:val="24"/>
+        </w:rPr>
+        <w:t xml:space="preserve"> SWOT Analysis</w:t>
       </w:r>
       <w:bookmarkEnd w:id="15"/>
     </w:p>
@@ -12867,7 +13185,25 @@
           <w:color w:val="auto"/>
           <w:sz w:val="20"/>
         </w:rPr>
-        <w:t>. Pavel Kočarian SWOT Analysis</w:t>
+        <w:t xml:space="preserve">. Pavel </w:t>
+      </w:r>
+      <w:proofErr w:type="spellStart"/>
+      <w:r>
+        <w:rPr>
+          <w:rFonts w:ascii="Times New Roman" w:hAnsi="Times New Roman" w:cs="Times New Roman"/>
+          <w:color w:val="auto"/>
+          <w:sz w:val="20"/>
+        </w:rPr>
+        <w:t>Kočarian</w:t>
+      </w:r>
+      <w:proofErr w:type="spellEnd"/>
+      <w:r>
+        <w:rPr>
+          <w:rFonts w:ascii="Times New Roman" w:hAnsi="Times New Roman" w:cs="Times New Roman"/>
+          <w:color w:val="auto"/>
+          <w:sz w:val="20"/>
+        </w:rPr>
+        <w:t xml:space="preserve"> SWOT Analysis</w:t>
       </w:r>
       <w:bookmarkEnd w:id="16"/>
     </w:p>
@@ -13192,7 +13528,7 @@
           <w:sz w:val="24"/>
         </w:rPr>
       </w:pPr>
-      <w:bookmarkStart w:id="17" w:name="_Toc480733108"/>
+      <w:bookmarkStart w:id="17" w:name="_Toc480734296"/>
       <w:r>
         <w:rPr>
           <w:rFonts w:cs="Times New Roman"/>
@@ -13621,7 +13957,7 @@
         </w:rPr>
       </w:pPr>
       <w:bookmarkStart w:id="19" w:name="_Methodology"/>
-      <w:bookmarkStart w:id="20" w:name="_Toc480733109"/>
+      <w:bookmarkStart w:id="20" w:name="_Toc480734297"/>
       <w:bookmarkEnd w:id="19"/>
       <w:r>
         <w:rPr>
@@ -13936,7 +14272,7 @@
           <w:szCs w:val="24"/>
         </w:rPr>
       </w:pPr>
-      <w:bookmarkStart w:id="21" w:name="_Toc480733110"/>
+      <w:bookmarkStart w:id="21" w:name="_Toc480734298"/>
       <w:r>
         <w:rPr>
           <w:rFonts w:cs="Times New Roman"/>
@@ -14122,7 +14458,7 @@
           <w:szCs w:val="24"/>
         </w:rPr>
       </w:pPr>
-      <w:bookmarkStart w:id="22" w:name="_Toc469634340"/>
+      <w:bookmarkStart w:id="22" w:name="_Toc480734230"/>
       <w:r>
         <w:rPr>
           <w:rFonts w:ascii="Times New Roman" w:hAnsi="Times New Roman" w:cs="Times New Roman"/>
@@ -14198,7 +14534,7 @@
           <w:sz w:val="24"/>
         </w:rPr>
       </w:pPr>
-      <w:bookmarkStart w:id="23" w:name="_Toc480733111"/>
+      <w:bookmarkStart w:id="23" w:name="_Toc480734299"/>
       <w:r>
         <w:rPr>
           <w:sz w:val="24"/>
@@ -14916,7 +15252,7 @@
           <w:sz w:val="24"/>
         </w:rPr>
       </w:pPr>
-      <w:bookmarkStart w:id="24" w:name="_Toc480733112"/>
+      <w:bookmarkStart w:id="24" w:name="_Toc480734300"/>
       <w:r>
         <w:rPr>
           <w:rFonts w:cs="Times New Roman"/>
@@ -15236,7 +15572,7 @@
           <w:sz w:val="24"/>
         </w:rPr>
       </w:pPr>
-      <w:bookmarkStart w:id="25" w:name="_Toc480733113"/>
+      <w:bookmarkStart w:id="25" w:name="_Toc480734301"/>
       <w:r>
         <w:rPr>
           <w:rFonts w:cs="Times New Roman"/>
@@ -16658,7 +16994,7 @@
           <w:sz w:val="24"/>
         </w:rPr>
       </w:pPr>
-      <w:bookmarkStart w:id="26" w:name="_Toc480733114"/>
+      <w:bookmarkStart w:id="26" w:name="_Toc480734302"/>
       <w:r>
         <w:rPr>
           <w:rFonts w:cs="Times New Roman"/>
@@ -16964,7 +17300,7 @@
           <w:sz w:val="20"/>
         </w:rPr>
       </w:pPr>
-      <w:bookmarkStart w:id="27" w:name="_Toc469634341"/>
+      <w:bookmarkStart w:id="27" w:name="_Toc480734231"/>
       <w:r>
         <w:rPr>
           <w:rFonts w:ascii="Times New Roman" w:hAnsi="Times New Roman" w:cs="Times New Roman"/>
@@ -17089,7 +17425,7 @@
           <w:sz w:val="24"/>
         </w:rPr>
       </w:pPr>
-      <w:bookmarkStart w:id="28" w:name="_Toc480733115"/>
+      <w:bookmarkStart w:id="28" w:name="_Toc480734303"/>
       <w:r>
         <w:rPr>
           <w:rFonts w:cs="Times New Roman"/>
@@ -17111,35 +17447,75 @@
         <w:spacing w:before="240"/>
         <w:rPr>
           <w:rFonts w:ascii="Times New Roman" w:hAnsi="Times New Roman" w:cs="Times New Roman"/>
-          <w:color w:val="FF0000"/>
-          <w:sz w:val="24"/>
-          <w:szCs w:val="24"/>
-        </w:rPr>
-      </w:pPr>
-      <w:r>
-        <w:rPr>
-          <w:rFonts w:ascii="Times New Roman" w:hAnsi="Times New Roman" w:cs="Times New Roman"/>
-          <w:sz w:val="24"/>
-          <w:szCs w:val="24"/>
-        </w:rPr>
-        <w:t xml:space="preserve">The individual program units or programs are integrated and tested as a complete system to ensure that the software requirements have been met. </w:t>
-      </w:r>
-      <w:r>
-        <w:rPr>
-          <w:rFonts w:ascii="Times New Roman" w:hAnsi="Times New Roman" w:cs="Times New Roman"/>
-          <w:color w:val="FF0000"/>
-          <w:sz w:val="24"/>
-          <w:szCs w:val="24"/>
-        </w:rPr>
-        <w:t>Describe the testing process for a test case.</w:t>
+          <w:sz w:val="24"/>
+          <w:szCs w:val="24"/>
+        </w:rPr>
+      </w:pPr>
+      <w:r>
+        <w:rPr>
+          <w:rFonts w:ascii="Times New Roman" w:hAnsi="Times New Roman" w:cs="Times New Roman"/>
+          <w:sz w:val="24"/>
+          <w:szCs w:val="24"/>
+        </w:rPr>
+        <w:t>The individual program units or programs are integrated and tested as a complete system to ensure that the software requirements have been met.</w:t>
       </w:r>
     </w:p>
     <w:p>
       <w:pPr>
+        <w:rPr>
+          <w:rFonts w:ascii="Times New Roman" w:hAnsi="Times New Roman" w:cs="Times New Roman"/>
+          <w:sz w:val="24"/>
+          <w:szCs w:val="24"/>
+        </w:rPr>
+      </w:pPr>
+      <w:r>
+        <w:rPr>
+          <w:rFonts w:ascii="Times New Roman" w:hAnsi="Times New Roman" w:cs="Times New Roman"/>
+          <w:sz w:val="24"/>
+          <w:szCs w:val="24"/>
+        </w:rPr>
+        <w:t xml:space="preserve">The testing process is made according to each Use Case approach. </w:t>
+      </w:r>
+      <w:r>
+        <w:rPr>
+          <w:rFonts w:ascii="Times New Roman" w:hAnsi="Times New Roman" w:cs="Times New Roman"/>
+          <w:sz w:val="24"/>
+          <w:szCs w:val="24"/>
+        </w:rPr>
+        <w:br/>
+        <w:t>As units get tested and succeed, they are added together to form a test case. The test case is a representation of all unit tests necessary to completely make sure that a Use Case and its requirements work properly as expected.</w:t>
+      </w:r>
+    </w:p>
+    <w:p>
+      <w:pPr>
+        <w:rPr>
+          <w:rFonts w:ascii="Times New Roman" w:hAnsi="Times New Roman" w:cs="Times New Roman"/>
+          <w:sz w:val="24"/>
+          <w:szCs w:val="24"/>
+        </w:rPr>
+      </w:pPr>
+      <w:r>
+        <w:rPr>
+          <w:rFonts w:ascii="Times New Roman" w:hAnsi="Times New Roman" w:cs="Times New Roman"/>
+          <w:sz w:val="24"/>
+          <w:szCs w:val="24"/>
+        </w:rPr>
+        <w:t xml:space="preserve">The team uses a bottom-up method which starts testing the smallest unit tests, and builds its way up to the tests cases, which are afterwards are used together to perform a final system test. </w:t>
+      </w:r>
+      <w:r>
+        <w:rPr>
+          <w:rFonts w:ascii="Times New Roman" w:hAnsi="Times New Roman" w:cs="Times New Roman"/>
+          <w:sz w:val="24"/>
+          <w:szCs w:val="24"/>
+        </w:rPr>
+        <w:t xml:space="preserve"> </w:t>
+      </w:r>
+    </w:p>
+    <w:p>
+      <w:pPr>
         <w:spacing w:before="240"/>
         <w:rPr>
           <w:rFonts w:ascii="Times New Roman" w:hAnsi="Times New Roman" w:cs="Times New Roman"/>
-          <w:b/>
           <w:sz w:val="24"/>
           <w:szCs w:val="24"/>
         </w:rPr>
@@ -17268,11 +17644,10 @@
       <w:r>
         <w:rPr>
           <w:rFonts w:ascii="Times New Roman" w:hAnsi="Times New Roman" w:cs="Times New Roman"/>
-          <w:b/>
-          <w:sz w:val="24"/>
-          <w:szCs w:val="24"/>
-        </w:rPr>
-        <w:t xml:space="preserve"> </w:t>
+          <w:sz w:val="24"/>
+          <w:szCs w:val="24"/>
+        </w:rPr>
+        <w:t>1.</w:t>
       </w:r>
     </w:p>
     <w:p>
@@ -17286,7 +17661,7 @@
           <w:sz w:val="24"/>
         </w:rPr>
       </w:pPr>
-      <w:bookmarkStart w:id="29" w:name="_Toc480733116"/>
+      <w:bookmarkStart w:id="29" w:name="_Toc480734304"/>
       <w:r>
         <w:rPr>
           <w:sz w:val="24"/>
@@ -17294,6 +17669,168 @@
         <w:t>Performance testing</w:t>
       </w:r>
       <w:bookmarkEnd w:id="29"/>
+    </w:p>
+    <w:p>
+      <w:pPr>
+        <w:rPr>
+          <w:rFonts w:ascii="Times New Roman" w:hAnsi="Times New Roman" w:cs="Times New Roman"/>
+          <w:sz w:val="24"/>
+          <w:szCs w:val="24"/>
+        </w:rPr>
+      </w:pPr>
+      <w:r>
+        <w:rPr>
+          <w:rFonts w:ascii="Times New Roman" w:hAnsi="Times New Roman" w:cs="Times New Roman"/>
+          <w:sz w:val="24"/>
+          <w:szCs w:val="24"/>
+        </w:rPr>
+        <w:t>Alongside the unit and integration testing the team also made a series of performance tests.</w:t>
+      </w:r>
+      <w:r>
+        <w:rPr>
+          <w:rFonts w:ascii="Times New Roman" w:hAnsi="Times New Roman" w:cs="Times New Roman"/>
+          <w:sz w:val="24"/>
+          <w:szCs w:val="24"/>
+        </w:rPr>
+        <w:br/>
+        <w:t>These tests are made on the non-functional requirements presented in the Analysis chapter. The purpose of these tests is to determine the variation in system parameters in terms of responsiveness and reliability.</w:t>
+      </w:r>
+    </w:p>
+    <w:p>
+      <w:pPr>
+        <w:rPr>
+          <w:rFonts w:ascii="Times New Roman" w:hAnsi="Times New Roman" w:cs="Times New Roman"/>
+          <w:sz w:val="24"/>
+          <w:szCs w:val="24"/>
+        </w:rPr>
+      </w:pPr>
+    </w:p>
+    <w:p>
+      <w:pPr>
+        <w:rPr>
+          <w:rFonts w:ascii="Times New Roman" w:hAnsi="Times New Roman" w:cs="Times New Roman"/>
+          <w:sz w:val="24"/>
+          <w:szCs w:val="24"/>
+        </w:rPr>
+      </w:pPr>
+      <w:r>
+        <w:rPr>
+          <w:rFonts w:ascii="Times New Roman" w:hAnsi="Times New Roman" w:cs="Times New Roman"/>
+          <w:sz w:val="24"/>
+          <w:szCs w:val="24"/>
+        </w:rPr>
+        <w:lastRenderedPageBreak/>
+        <w:t>There are usually four attributes that determine a performance test:</w:t>
+      </w:r>
+    </w:p>
+    <w:p>
+      <w:pPr>
+        <w:pStyle w:val="ListParagraph"/>
+        <w:numPr>
+          <w:ilvl w:val="0"/>
+          <w:numId w:val="33"/>
+        </w:numPr>
+        <w:spacing w:line="259" w:lineRule="auto"/>
+        <w:rPr>
+          <w:rFonts w:ascii="Times New Roman" w:hAnsi="Times New Roman" w:cs="Times New Roman"/>
+          <w:sz w:val="24"/>
+          <w:szCs w:val="24"/>
+        </w:rPr>
+      </w:pPr>
+      <w:r>
+        <w:rPr>
+          <w:rFonts w:ascii="Times New Roman" w:hAnsi="Times New Roman" w:cs="Times New Roman"/>
+          <w:sz w:val="24"/>
+          <w:szCs w:val="24"/>
+        </w:rPr>
+        <w:t>Speed</w:t>
+      </w:r>
+    </w:p>
+    <w:p>
+      <w:pPr>
+        <w:pStyle w:val="ListParagraph"/>
+        <w:numPr>
+          <w:ilvl w:val="0"/>
+          <w:numId w:val="33"/>
+        </w:numPr>
+        <w:spacing w:line="259" w:lineRule="auto"/>
+        <w:rPr>
+          <w:rFonts w:ascii="Times New Roman" w:hAnsi="Times New Roman" w:cs="Times New Roman"/>
+          <w:sz w:val="24"/>
+          <w:szCs w:val="24"/>
+        </w:rPr>
+      </w:pPr>
+      <w:r>
+        <w:rPr>
+          <w:rFonts w:ascii="Times New Roman" w:hAnsi="Times New Roman" w:cs="Times New Roman"/>
+          <w:sz w:val="24"/>
+          <w:szCs w:val="24"/>
+        </w:rPr>
+        <w:t xml:space="preserve">Scalability </w:t>
+      </w:r>
+    </w:p>
+    <w:p>
+      <w:pPr>
+        <w:pStyle w:val="ListParagraph"/>
+        <w:numPr>
+          <w:ilvl w:val="0"/>
+          <w:numId w:val="33"/>
+        </w:numPr>
+        <w:spacing w:line="259" w:lineRule="auto"/>
+        <w:rPr>
+          <w:rFonts w:ascii="Times New Roman" w:hAnsi="Times New Roman" w:cs="Times New Roman"/>
+          <w:sz w:val="24"/>
+          <w:szCs w:val="24"/>
+        </w:rPr>
+      </w:pPr>
+      <w:r>
+        <w:rPr>
+          <w:rFonts w:ascii="Times New Roman" w:hAnsi="Times New Roman" w:cs="Times New Roman"/>
+          <w:sz w:val="24"/>
+          <w:szCs w:val="24"/>
+        </w:rPr>
+        <w:t xml:space="preserve">Stability </w:t>
+      </w:r>
+    </w:p>
+    <w:p>
+      <w:pPr>
+        <w:pStyle w:val="ListParagraph"/>
+        <w:numPr>
+          <w:ilvl w:val="0"/>
+          <w:numId w:val="33"/>
+        </w:numPr>
+        <w:spacing w:line="259" w:lineRule="auto"/>
+        <w:rPr>
+          <w:rFonts w:ascii="Times New Roman" w:hAnsi="Times New Roman" w:cs="Times New Roman"/>
+          <w:sz w:val="24"/>
+          <w:szCs w:val="24"/>
+        </w:rPr>
+      </w:pPr>
+      <w:r>
+        <w:rPr>
+          <w:rFonts w:ascii="Times New Roman" w:hAnsi="Times New Roman" w:cs="Times New Roman"/>
+          <w:sz w:val="24"/>
+          <w:szCs w:val="24"/>
+        </w:rPr>
+        <w:t xml:space="preserve">Reliability </w:t>
+      </w:r>
+    </w:p>
+    <w:p>
+      <w:pPr>
+        <w:rPr>
+          <w:rFonts w:ascii="Times New Roman" w:hAnsi="Times New Roman" w:cs="Times New Roman"/>
+          <w:sz w:val="24"/>
+          <w:szCs w:val="24"/>
+        </w:rPr>
+      </w:pPr>
+      <w:r>
+        <w:rPr>
+          <w:rFonts w:ascii="Times New Roman" w:hAnsi="Times New Roman" w:cs="Times New Roman"/>
+          <w:sz w:val="24"/>
+          <w:szCs w:val="24"/>
+        </w:rPr>
+        <w:t>As mentioned previously the team only makes use of two of these attributes as they are the only relevant ones in this testing process. Those are speed and reliability.</w:t>
+      </w:r>
     </w:p>
     <w:p>
       <w:pPr>
@@ -17370,8 +17907,6 @@
         </w:rPr>
         <w:t>The system shall correctly convert voice input into text in at least 90% of the cases in a quiet environment.</w:t>
       </w:r>
-      <w:bookmarkStart w:id="30" w:name="_GoBack"/>
-      <w:bookmarkEnd w:id="30"/>
     </w:p>
     <w:p>
       <w:pPr>
@@ -17468,16 +18003,15 @@
           <w:sz w:val="24"/>
         </w:rPr>
       </w:pPr>
-      <w:bookmarkStart w:id="31" w:name="_Toc480733117"/>
+      <w:bookmarkStart w:id="30" w:name="_Toc480734305"/>
       <w:r>
         <w:rPr>
           <w:rFonts w:cs="Times New Roman"/>
           <w:sz w:val="24"/>
         </w:rPr>
-        <w:lastRenderedPageBreak/>
         <w:t>Operation and Maintenance</w:t>
       </w:r>
-      <w:bookmarkEnd w:id="31"/>
+      <w:bookmarkEnd w:id="30"/>
       <w:r>
         <w:rPr>
           <w:rFonts w:cs="Times New Roman"/>
@@ -17852,14 +18386,14 @@
           <w:rFonts w:cs="Times New Roman"/>
         </w:rPr>
       </w:pPr>
-      <w:bookmarkStart w:id="32" w:name="_Toc480733118"/>
+      <w:bookmarkStart w:id="31" w:name="_Toc480734306"/>
       <w:r>
         <w:rPr>
           <w:rFonts w:cs="Times New Roman"/>
         </w:rPr>
         <w:t>Component based software engineering</w:t>
       </w:r>
-      <w:bookmarkEnd w:id="32"/>
+      <w:bookmarkEnd w:id="31"/>
     </w:p>
     <w:p>
       <w:pPr>
@@ -17975,6 +18509,7 @@
           <w:sz w:val="24"/>
           <w:szCs w:val="24"/>
         </w:rPr>
+        <w:lastRenderedPageBreak/>
         <w:drawing>
           <wp:inline distT="0" distB="0" distL="0" distR="0" wp14:anchorId="0E9EC161" wp14:editId="7B6D6866">
             <wp:extent cx="4705350" cy="2642009"/>
@@ -18036,7 +18571,7 @@
           <w:szCs w:val="24"/>
         </w:rPr>
       </w:pPr>
-      <w:bookmarkStart w:id="33" w:name="_Toc469634342"/>
+      <w:bookmarkStart w:id="32" w:name="_Toc480734232"/>
       <w:r>
         <w:rPr>
           <w:rFonts w:ascii="Times New Roman" w:hAnsi="Times New Roman" w:cs="Times New Roman"/>
@@ -18094,7 +18629,7 @@
         </w:rPr>
         <w:t>. Component-based software engineering</w:t>
       </w:r>
-      <w:bookmarkEnd w:id="33"/>
+      <w:bookmarkEnd w:id="32"/>
     </w:p>
     <w:p>
       <w:pPr>
@@ -18107,15 +18642,14 @@
           <w:rFonts w:cs="Times New Roman"/>
         </w:rPr>
       </w:pPr>
-      <w:bookmarkStart w:id="34" w:name="_Toc480733119"/>
+      <w:bookmarkStart w:id="33" w:name="_Toc480734307"/>
       <w:r>
         <w:rPr>
           <w:rFonts w:cs="Times New Roman"/>
         </w:rPr>
-        <w:lastRenderedPageBreak/>
         <w:t>Component analysis</w:t>
       </w:r>
-      <w:bookmarkEnd w:id="34"/>
+      <w:bookmarkEnd w:id="33"/>
     </w:p>
     <w:p>
       <w:pPr>
@@ -18461,14 +18995,14 @@
           <w:rFonts w:cs="Times New Roman"/>
         </w:rPr>
       </w:pPr>
-      <w:bookmarkStart w:id="35" w:name="_Toc480733120"/>
+      <w:bookmarkStart w:id="34" w:name="_Toc480734308"/>
       <w:r>
         <w:rPr>
           <w:rFonts w:cs="Times New Roman"/>
         </w:rPr>
         <w:t>Requirements modification</w:t>
       </w:r>
-      <w:bookmarkEnd w:id="35"/>
+      <w:bookmarkEnd w:id="34"/>
     </w:p>
     <w:p>
       <w:pPr>
@@ -18526,7 +19060,16 @@
           <w:sz w:val="24"/>
           <w:szCs w:val="24"/>
         </w:rPr>
-        <w:t xml:space="preserve">Initially, the components the group found were a perfect fit, so the group advanced to development and integration. However, at some point the team decided to replace the </w:t>
+        <w:t xml:space="preserve">Initially, the components the group found were a perfect fit, so the group </w:t>
+      </w:r>
+      <w:r>
+        <w:rPr>
+          <w:rFonts w:ascii="Times New Roman" w:hAnsi="Times New Roman" w:cs="Times New Roman"/>
+          <w:sz w:val="24"/>
+          <w:szCs w:val="24"/>
+        </w:rPr>
+        <w:lastRenderedPageBreak/>
+        <w:t xml:space="preserve">advanced to development and integration. However, at some point the team decided to replace the </w:t>
       </w:r>
       <w:r>
         <w:rPr>
@@ -18591,14 +19134,14 @@
           <w:rFonts w:cs="Times New Roman"/>
         </w:rPr>
       </w:pPr>
-      <w:bookmarkStart w:id="36" w:name="_Toc480733121"/>
+      <w:bookmarkStart w:id="35" w:name="_Toc480734309"/>
       <w:r>
         <w:rPr>
           <w:rFonts w:cs="Times New Roman"/>
         </w:rPr>
         <w:t>System design with reuse</w:t>
       </w:r>
-      <w:bookmarkEnd w:id="36"/>
+      <w:bookmarkEnd w:id="35"/>
     </w:p>
     <w:p>
       <w:pPr>
@@ -18811,15 +19354,14 @@
           <w:rFonts w:cs="Times New Roman"/>
         </w:rPr>
       </w:pPr>
-      <w:bookmarkStart w:id="37" w:name="_Toc480733122"/>
+      <w:bookmarkStart w:id="36" w:name="_Toc480734310"/>
       <w:r>
         <w:rPr>
           <w:rFonts w:cs="Times New Roman"/>
         </w:rPr>
-        <w:lastRenderedPageBreak/>
         <w:t>Development and Integration</w:t>
       </w:r>
-      <w:bookmarkEnd w:id="37"/>
+      <w:bookmarkEnd w:id="36"/>
     </w:p>
     <w:p>
       <w:pPr>
@@ -18899,14 +19441,14 @@
           <w:rFonts w:cs="Times New Roman"/>
         </w:rPr>
       </w:pPr>
-      <w:bookmarkStart w:id="38" w:name="_Toc480733123"/>
+      <w:bookmarkStart w:id="37" w:name="_Toc480734311"/>
       <w:r>
         <w:rPr>
           <w:rFonts w:cs="Times New Roman"/>
         </w:rPr>
         <w:t>Planning and Execution</w:t>
       </w:r>
-      <w:bookmarkEnd w:id="38"/>
+      <w:bookmarkEnd w:id="37"/>
     </w:p>
     <w:p>
       <w:pPr>
@@ -19274,6 +19816,7 @@
           <w:sz w:val="24"/>
           <w:szCs w:val="24"/>
         </w:rPr>
+        <w:lastRenderedPageBreak/>
         <w:t xml:space="preserve">Throughout the planning and execution phase the team followed a three-phase plan which allowed them to come up with solutions which satisfied both the </w:t>
       </w:r>
       <w:r>
@@ -19582,16 +20125,7 @@
           <w:sz w:val="24"/>
           <w:szCs w:val="24"/>
         </w:rPr>
-        <w:t xml:space="preserve"> In this period the team would have a meeting among themselves and discuss possible problems and solutions. </w:t>
-      </w:r>
-      <w:r>
-        <w:rPr>
-          <w:rFonts w:ascii="Times New Roman" w:hAnsi="Times New Roman" w:cs="Times New Roman"/>
-          <w:sz w:val="24"/>
-          <w:szCs w:val="24"/>
-        </w:rPr>
-        <w:lastRenderedPageBreak/>
-        <w:t xml:space="preserve">Afterwards, the team would consult with the </w:t>
+        <w:t xml:space="preserve"> In this period the team would have a meeting among themselves and discuss possible problems and solutions. Afterwards, the team would consult with the </w:t>
       </w:r>
       <w:r>
         <w:rPr>
@@ -19652,6 +20186,330 @@
           <w:szCs w:val="24"/>
         </w:rPr>
         <w:t>4.2. The other subchapter where we describe the Web Speech API Approach in terms of planning and execution. Pretty much describe how, where and when did we meet, just like in the first subchapter.</w:t>
+      </w:r>
+    </w:p>
+    <w:p>
+      <w:pPr>
+        <w:rPr>
+          <w:rFonts w:ascii="Times New Roman" w:hAnsi="Times New Roman" w:cs="Times New Roman"/>
+          <w:color w:val="000000" w:themeColor="text1"/>
+          <w:sz w:val="24"/>
+          <w:szCs w:val="24"/>
+        </w:rPr>
+      </w:pPr>
+      <w:r>
+        <w:rPr>
+          <w:rFonts w:ascii="Times New Roman" w:hAnsi="Times New Roman" w:cs="Times New Roman"/>
+          <w:color w:val="000000" w:themeColor="text1"/>
+          <w:sz w:val="24"/>
+          <w:szCs w:val="24"/>
+        </w:rPr>
+        <w:t>After finishing the first approach without a great success, the team had to enter a re-planning phase followed by a re-execution bed to follow the new structure.</w:t>
+      </w:r>
+      <w:r>
+        <w:rPr>
+          <w:rFonts w:ascii="Times New Roman" w:hAnsi="Times New Roman" w:cs="Times New Roman"/>
+          <w:color w:val="000000" w:themeColor="text1"/>
+          <w:sz w:val="24"/>
+          <w:szCs w:val="24"/>
+        </w:rPr>
+        <w:br/>
+      </w:r>
+      <w:r>
+        <w:rPr>
+          <w:rFonts w:ascii="Times New Roman" w:hAnsi="Times New Roman" w:cs="Times New Roman"/>
+          <w:color w:val="000000" w:themeColor="text1"/>
+          <w:sz w:val="24"/>
+          <w:szCs w:val="24"/>
+        </w:rPr>
+        <w:t xml:space="preserve">From the </w:t>
+      </w:r>
+      <w:r>
+        <w:rPr>
+          <w:rFonts w:ascii="Times New Roman" w:hAnsi="Times New Roman" w:cs="Times New Roman"/>
+          <w:i/>
+          <w:color w:val="000000" w:themeColor="text1"/>
+          <w:sz w:val="24"/>
+          <w:szCs w:val="24"/>
+        </w:rPr>
+        <w:t xml:space="preserve">STIBO Supervisor’s </w:t>
+      </w:r>
+      <w:r>
+        <w:rPr>
+          <w:rFonts w:ascii="Times New Roman" w:hAnsi="Times New Roman" w:cs="Times New Roman"/>
+          <w:color w:val="000000" w:themeColor="text1"/>
+          <w:sz w:val="24"/>
+          <w:szCs w:val="24"/>
+        </w:rPr>
+        <w:t>point of view, the team did a great job even tough VIA was no satisfied, and decided to close the project, thus ending the contract with the team, but pointed out that he can still provide them with any necessary hardware until they finalize the project.</w:t>
+      </w:r>
+    </w:p>
+    <w:p>
+      <w:pPr>
+        <w:rPr>
+          <w:rFonts w:ascii="Times New Roman" w:hAnsi="Times New Roman" w:cs="Times New Roman"/>
+          <w:color w:val="000000" w:themeColor="text1"/>
+          <w:sz w:val="24"/>
+          <w:szCs w:val="24"/>
+        </w:rPr>
+      </w:pPr>
+      <w:r>
+        <w:rPr>
+          <w:rFonts w:ascii="Times New Roman" w:hAnsi="Times New Roman" w:cs="Times New Roman"/>
+          <w:color w:val="000000" w:themeColor="text1"/>
+          <w:sz w:val="24"/>
+          <w:szCs w:val="24"/>
+        </w:rPr>
+        <w:t xml:space="preserve">With this in mind, the team had to continue their work in a new environment, as the </w:t>
+      </w:r>
+      <w:r>
+        <w:rPr>
+          <w:rFonts w:ascii="Times New Roman" w:hAnsi="Times New Roman" w:cs="Times New Roman"/>
+          <w:i/>
+          <w:color w:val="000000" w:themeColor="text1"/>
+          <w:sz w:val="24"/>
+          <w:szCs w:val="24"/>
+        </w:rPr>
+        <w:t>STIBO Accelerator</w:t>
+      </w:r>
+      <w:r>
+        <w:rPr>
+          <w:rFonts w:ascii="Times New Roman" w:hAnsi="Times New Roman" w:cs="Times New Roman"/>
+          <w:color w:val="000000" w:themeColor="text1"/>
+          <w:sz w:val="24"/>
+          <w:szCs w:val="24"/>
+        </w:rPr>
+        <w:t xml:space="preserve"> was out of reach. So, they decided to continue working either at VIA in an empty class room, or use some of the available study rooms. In case VIA was proving to be overbooked, they also had a backup plan in which they would book a study room at the city library in Horsens.</w:t>
+      </w:r>
+    </w:p>
+    <w:p>
+      <w:pPr>
+        <w:rPr>
+          <w:rFonts w:ascii="Times New Roman" w:hAnsi="Times New Roman" w:cs="Times New Roman"/>
+          <w:color w:val="000000" w:themeColor="text1"/>
+          <w:sz w:val="24"/>
+          <w:szCs w:val="24"/>
+        </w:rPr>
+      </w:pPr>
+      <w:r>
+        <w:rPr>
+          <w:rFonts w:ascii="Times New Roman" w:hAnsi="Times New Roman" w:cs="Times New Roman"/>
+          <w:color w:val="000000" w:themeColor="text1"/>
+          <w:sz w:val="24"/>
+          <w:szCs w:val="24"/>
+        </w:rPr>
+        <w:t xml:space="preserve">Also, with no more </w:t>
+      </w:r>
+      <w:r>
+        <w:rPr>
+          <w:rFonts w:ascii="Times New Roman" w:hAnsi="Times New Roman" w:cs="Times New Roman"/>
+          <w:i/>
+          <w:color w:val="000000" w:themeColor="text1"/>
+          <w:sz w:val="24"/>
+          <w:szCs w:val="24"/>
+        </w:rPr>
+        <w:t>STIBO Supervisor</w:t>
+      </w:r>
+      <w:r>
+        <w:rPr>
+          <w:rFonts w:ascii="Times New Roman" w:hAnsi="Times New Roman" w:cs="Times New Roman"/>
+          <w:color w:val="000000" w:themeColor="text1"/>
+          <w:sz w:val="24"/>
+          <w:szCs w:val="24"/>
+        </w:rPr>
+        <w:t>, the team also changed the way they planned and organized their me</w:t>
+      </w:r>
+      <w:r>
+        <w:rPr>
+          <w:rFonts w:ascii="Times New Roman" w:hAnsi="Times New Roman" w:cs="Times New Roman"/>
+          <w:color w:val="000000" w:themeColor="text1"/>
+          <w:sz w:val="24"/>
+          <w:szCs w:val="24"/>
+        </w:rPr>
+        <w:t>etings.</w:t>
+      </w:r>
+      <w:r>
+        <w:rPr>
+          <w:rFonts w:ascii="Times New Roman" w:hAnsi="Times New Roman" w:cs="Times New Roman"/>
+          <w:color w:val="000000" w:themeColor="text1"/>
+          <w:sz w:val="24"/>
+          <w:szCs w:val="24"/>
+        </w:rPr>
+        <w:br/>
+        <w:t xml:space="preserve">Now they would first have a group meeting amount themselves and discuss the upcoming events, what problems they might occur and what solutions they will bring to solve them. After that they would book a meeting with the new </w:t>
+      </w:r>
+      <w:r>
+        <w:rPr>
+          <w:rFonts w:ascii="Times New Roman" w:hAnsi="Times New Roman" w:cs="Times New Roman"/>
+          <w:i/>
+          <w:color w:val="000000" w:themeColor="text1"/>
+          <w:sz w:val="24"/>
+          <w:szCs w:val="24"/>
+        </w:rPr>
+        <w:t>VIA Supervisor</w:t>
+      </w:r>
+      <w:r>
+        <w:rPr>
+          <w:rFonts w:ascii="Times New Roman" w:hAnsi="Times New Roman" w:cs="Times New Roman"/>
+          <w:color w:val="000000" w:themeColor="text1"/>
+          <w:sz w:val="24"/>
+          <w:szCs w:val="24"/>
+        </w:rPr>
+        <w:t xml:space="preserve"> and present their intentions.</w:t>
+      </w:r>
+    </w:p>
+    <w:p>
+      <w:pPr>
+        <w:rPr>
+          <w:rFonts w:ascii="Times New Roman" w:hAnsi="Times New Roman" w:cs="Times New Roman"/>
+          <w:color w:val="000000" w:themeColor="text1"/>
+          <w:sz w:val="24"/>
+          <w:szCs w:val="24"/>
+        </w:rPr>
+      </w:pPr>
+      <w:r>
+        <w:rPr>
+          <w:rFonts w:ascii="Times New Roman" w:hAnsi="Times New Roman" w:cs="Times New Roman"/>
+          <w:color w:val="000000" w:themeColor="text1"/>
+          <w:sz w:val="24"/>
+          <w:szCs w:val="24"/>
+        </w:rPr>
+        <w:lastRenderedPageBreak/>
+        <w:t xml:space="preserve">The </w:t>
+      </w:r>
+      <w:r>
+        <w:rPr>
+          <w:rFonts w:ascii="Times New Roman" w:hAnsi="Times New Roman" w:cs="Times New Roman"/>
+          <w:i/>
+          <w:color w:val="000000" w:themeColor="text1"/>
+          <w:sz w:val="24"/>
+          <w:szCs w:val="24"/>
+        </w:rPr>
+        <w:t xml:space="preserve">VIA Supervisor </w:t>
+      </w:r>
+      <w:r>
+        <w:rPr>
+          <w:rFonts w:ascii="Times New Roman" w:hAnsi="Times New Roman" w:cs="Times New Roman"/>
+          <w:color w:val="000000" w:themeColor="text1"/>
+          <w:sz w:val="24"/>
+          <w:szCs w:val="24"/>
+        </w:rPr>
+        <w:t>always took into consideration what the team had to offer, and always tried to formulate his answers in a way that would benefit the team’s decisions. Alongside this, he would also try and guide them to use the right approaches and made them see which aspects are more important, thus helping them organize better.</w:t>
+      </w:r>
+    </w:p>
+    <w:p>
+      <w:pPr>
+        <w:rPr>
+          <w:rFonts w:ascii="Times New Roman" w:hAnsi="Times New Roman" w:cs="Times New Roman"/>
+          <w:color w:val="000000" w:themeColor="text1"/>
+          <w:sz w:val="24"/>
+          <w:szCs w:val="24"/>
+        </w:rPr>
+      </w:pPr>
+      <w:r>
+        <w:rPr>
+          <w:rFonts w:ascii="Times New Roman" w:hAnsi="Times New Roman" w:cs="Times New Roman"/>
+          <w:color w:val="000000" w:themeColor="text1"/>
+          <w:sz w:val="24"/>
+          <w:szCs w:val="24"/>
+        </w:rPr>
+        <w:t xml:space="preserve">After these meetings, the team would have one more meeting with all members right after the </w:t>
+      </w:r>
+      <w:r>
+        <w:rPr>
+          <w:rFonts w:ascii="Times New Roman" w:hAnsi="Times New Roman" w:cs="Times New Roman"/>
+          <w:i/>
+          <w:color w:val="000000" w:themeColor="text1"/>
+          <w:sz w:val="24"/>
+          <w:szCs w:val="24"/>
+        </w:rPr>
+        <w:t xml:space="preserve">Supervisor </w:t>
+      </w:r>
+      <w:r>
+        <w:rPr>
+          <w:rFonts w:ascii="Times New Roman" w:hAnsi="Times New Roman" w:cs="Times New Roman"/>
+          <w:color w:val="000000" w:themeColor="text1"/>
+          <w:sz w:val="24"/>
+          <w:szCs w:val="24"/>
+        </w:rPr>
+        <w:t>meeting. They discuss what they have learned and made plans accordingly so that on the next meeting they would be prepared to move to the further phases in the project.</w:t>
+      </w:r>
+    </w:p>
+    <w:p>
+      <w:pPr>
+        <w:rPr>
+          <w:rFonts w:ascii="Times New Roman" w:hAnsi="Times New Roman" w:cs="Times New Roman"/>
+          <w:color w:val="000000" w:themeColor="text1"/>
+          <w:sz w:val="24"/>
+          <w:szCs w:val="24"/>
+        </w:rPr>
+      </w:pPr>
+      <w:r>
+        <w:rPr>
+          <w:rFonts w:ascii="Times New Roman" w:hAnsi="Times New Roman" w:cs="Times New Roman"/>
+          <w:color w:val="000000" w:themeColor="text1"/>
+          <w:sz w:val="24"/>
+          <w:szCs w:val="24"/>
+        </w:rPr>
+        <w:t xml:space="preserve">Tasks where split among all three members of the team, and they would all struggle to finish as soon as possible, in order to book more meetings with the </w:t>
+      </w:r>
+      <w:r>
+        <w:rPr>
+          <w:rFonts w:ascii="Times New Roman" w:hAnsi="Times New Roman" w:cs="Times New Roman"/>
+          <w:i/>
+          <w:color w:val="000000" w:themeColor="text1"/>
+          <w:sz w:val="24"/>
+          <w:szCs w:val="24"/>
+        </w:rPr>
+        <w:t>VIA Supervisor</w:t>
+      </w:r>
+      <w:r>
+        <w:rPr>
+          <w:rFonts w:ascii="Times New Roman" w:hAnsi="Times New Roman" w:cs="Times New Roman"/>
+          <w:color w:val="000000" w:themeColor="text1"/>
+          <w:sz w:val="24"/>
+          <w:szCs w:val="24"/>
+        </w:rPr>
+        <w:t xml:space="preserve"> and consult with him all new changes.</w:t>
+      </w:r>
+    </w:p>
+    <w:p>
+      <w:pPr>
+        <w:rPr>
+          <w:rFonts w:ascii="Times New Roman" w:hAnsi="Times New Roman" w:cs="Times New Roman"/>
+          <w:color w:val="000000" w:themeColor="text1"/>
+          <w:sz w:val="24"/>
+          <w:szCs w:val="24"/>
+        </w:rPr>
+      </w:pPr>
+      <w:r>
+        <w:rPr>
+          <w:rFonts w:ascii="Times New Roman" w:hAnsi="Times New Roman" w:cs="Times New Roman"/>
+          <w:color w:val="000000" w:themeColor="text1"/>
+          <w:sz w:val="24"/>
+          <w:szCs w:val="24"/>
+        </w:rPr>
+        <w:t xml:space="preserve">This is an overall of how the team planned and executed their work after the </w:t>
+      </w:r>
+      <w:r>
+        <w:rPr>
+          <w:rFonts w:ascii="Times New Roman" w:hAnsi="Times New Roman" w:cs="Times New Roman"/>
+          <w:color w:val="000000" w:themeColor="text1"/>
+          <w:sz w:val="24"/>
+          <w:szCs w:val="24"/>
+        </w:rPr>
+        <w:t>first deadline. For more details regarding this, readers may check the following chapters 5, 6 which describe in slight more detail some of the highlighted meetings that they encountered along the way.</w:t>
+      </w:r>
+      <w:bookmarkStart w:id="38" w:name="_GoBack"/>
+      <w:bookmarkEnd w:id="38"/>
+      <w:r>
+        <w:rPr>
+          <w:rFonts w:ascii="Times New Roman" w:hAnsi="Times New Roman" w:cs="Times New Roman"/>
+          <w:color w:val="000000" w:themeColor="text1"/>
+          <w:sz w:val="24"/>
+          <w:szCs w:val="24"/>
+        </w:rPr>
+        <w:t xml:space="preserve"> </w:t>
       </w:r>
     </w:p>
     <w:p>
@@ -19666,7 +20524,7 @@
         </w:rPr>
       </w:pPr>
       <w:bookmarkStart w:id="39" w:name="_Highlight_Team_Meetings"/>
-      <w:bookmarkStart w:id="40" w:name="_Toc480733124"/>
+      <w:bookmarkStart w:id="40" w:name="_Toc480734312"/>
       <w:bookmarkEnd w:id="39"/>
       <w:r>
         <w:rPr>
@@ -19811,7 +20669,7 @@
           <w:rFonts w:cs="Times New Roman"/>
         </w:rPr>
       </w:pPr>
-      <w:bookmarkStart w:id="41" w:name="_Toc480733125"/>
+      <w:bookmarkStart w:id="41" w:name="_Toc480734313"/>
       <w:r>
         <w:rPr>
           <w:rFonts w:cs="Times New Roman"/>
@@ -19879,6 +20737,7 @@
         </w:rPr>
         <w:t xml:space="preserve"> and the team alongside the </w:t>
       </w:r>
+      <w:proofErr w:type="spellStart"/>
       <w:r>
         <w:rPr>
           <w:rFonts w:ascii="Times New Roman" w:hAnsi="Times New Roman" w:cs="Times New Roman"/>
@@ -19888,6 +20747,7 @@
         </w:rPr>
         <w:t>Stibo</w:t>
       </w:r>
+      <w:proofErr w:type="spellEnd"/>
       <w:r>
         <w:rPr>
           <w:rFonts w:ascii="Times New Roman" w:hAnsi="Times New Roman" w:cs="Times New Roman"/>
@@ -20032,6 +20892,7 @@
           <w:sz w:val="24"/>
           <w:szCs w:val="24"/>
         </w:rPr>
+        <w:lastRenderedPageBreak/>
         <w:t>Pavel - hardware research: Amazon Echo, Raspberry Pi 3, Amazon Fire Stick;</w:t>
       </w:r>
       <w:r>
@@ -20080,6 +20941,7 @@
           <w:szCs w:val="24"/>
         </w:rPr>
       </w:pPr>
+      <w:proofErr w:type="spellStart"/>
       <w:r>
         <w:rPr>
           <w:rFonts w:ascii="Times New Roman" w:hAnsi="Times New Roman" w:cs="Times New Roman"/>
@@ -20096,6 +20958,7 @@
         </w:rPr>
         <w:t>ș</w:t>
       </w:r>
+      <w:proofErr w:type="spellEnd"/>
       <w:r>
         <w:rPr>
           <w:rFonts w:ascii="Times New Roman" w:hAnsi="Times New Roman" w:cs="Times New Roman"/>
@@ -20184,12 +21047,11 @@
           <w:rFonts w:cs="Times New Roman"/>
         </w:rPr>
       </w:pPr>
-      <w:bookmarkStart w:id="42" w:name="_Toc480733126"/>
+      <w:bookmarkStart w:id="42" w:name="_Toc480734314"/>
       <w:r>
         <w:rPr>
           <w:rFonts w:cs="Times New Roman"/>
         </w:rPr>
-        <w:lastRenderedPageBreak/>
         <w:t>Second highlighted team meeting</w:t>
       </w:r>
       <w:bookmarkEnd w:id="42"/>
@@ -20316,7 +21178,7 @@
           <w:rFonts w:cs="Times New Roman"/>
         </w:rPr>
       </w:pPr>
-      <w:bookmarkStart w:id="43" w:name="_Toc480733127"/>
+      <w:bookmarkStart w:id="43" w:name="_Toc480734315"/>
       <w:r>
         <w:rPr>
           <w:rFonts w:cs="Times New Roman"/>
@@ -20354,7 +21216,7 @@
           <w:rFonts w:cs="Times New Roman"/>
         </w:rPr>
       </w:pPr>
-      <w:bookmarkStart w:id="44" w:name="_Toc480733128"/>
+      <w:bookmarkStart w:id="44" w:name="_Toc480734316"/>
       <w:r>
         <w:rPr>
           <w:rFonts w:cs="Times New Roman"/>
@@ -20546,7 +21408,7 @@
           <w:rFonts w:cs="Times New Roman"/>
         </w:rPr>
       </w:pPr>
-      <w:bookmarkStart w:id="45" w:name="_Toc480733129"/>
+      <w:bookmarkStart w:id="45" w:name="_Toc480734317"/>
       <w:r>
         <w:rPr>
           <w:rFonts w:cs="Times New Roman"/>
@@ -20636,11 +21498,12 @@
           <w:rFonts w:cs="Times New Roman"/>
         </w:rPr>
       </w:pPr>
-      <w:bookmarkStart w:id="46" w:name="_Toc480733130"/>
+      <w:bookmarkStart w:id="46" w:name="_Toc480734318"/>
       <w:r>
         <w:rPr>
           <w:rFonts w:cs="Times New Roman"/>
         </w:rPr>
+        <w:lastRenderedPageBreak/>
         <w:t>After the fifth highlighted team meeting</w:t>
       </w:r>
       <w:bookmarkEnd w:id="46"/>
@@ -20672,12 +21535,11 @@
           <w:rFonts w:cs="Times New Roman"/>
         </w:rPr>
       </w:pPr>
-      <w:bookmarkStart w:id="47" w:name="_Toc480733131"/>
+      <w:bookmarkStart w:id="47" w:name="_Toc480734319"/>
       <w:r>
         <w:rPr>
           <w:rFonts w:cs="Times New Roman"/>
         </w:rPr>
-        <w:lastRenderedPageBreak/>
         <w:t>Sixth highlighted team meeting</w:t>
       </w:r>
       <w:bookmarkEnd w:id="47"/>
@@ -20730,7 +21592,7 @@
           <w:rFonts w:cs="Times New Roman"/>
         </w:rPr>
       </w:pPr>
-      <w:bookmarkStart w:id="48" w:name="_Toc480733132"/>
+      <w:bookmarkStart w:id="48" w:name="_Toc480734320"/>
       <w:r>
         <w:rPr>
           <w:rFonts w:cs="Times New Roman"/>
@@ -20808,7 +21670,7 @@
           <w:rFonts w:cs="Times New Roman"/>
         </w:rPr>
       </w:pPr>
-      <w:bookmarkStart w:id="49" w:name="_Toc480733133"/>
+      <w:bookmarkStart w:id="49" w:name="_Toc480734321"/>
       <w:r>
         <w:rPr>
           <w:rFonts w:cs="Times New Roman"/>
@@ -21053,8 +21915,9 @@
           <w:numId w:val="28"/>
         </w:numPr>
       </w:pPr>
-      <w:bookmarkStart w:id="50" w:name="_Toc480733134"/>
-      <w:r>
+      <w:bookmarkStart w:id="50" w:name="_Toc480734322"/>
+      <w:r>
+        <w:lastRenderedPageBreak/>
         <w:t>Ninth highlighted team meeting</w:t>
       </w:r>
       <w:bookmarkEnd w:id="50"/>
@@ -21213,13 +22076,12 @@
         </w:rPr>
       </w:pPr>
       <w:bookmarkStart w:id="51" w:name="_VIA_Supervisor_Meetings"/>
-      <w:bookmarkStart w:id="52" w:name="_Toc480733135"/>
+      <w:bookmarkStart w:id="52" w:name="_Toc480734323"/>
       <w:bookmarkEnd w:id="51"/>
       <w:r>
         <w:rPr>
           <w:rFonts w:cs="Times New Roman"/>
         </w:rPr>
-        <w:lastRenderedPageBreak/>
         <w:t>VIA S</w:t>
       </w:r>
       <w:r>
@@ -21366,7 +22228,7 @@
           <w:rFonts w:cs="Times New Roman"/>
         </w:rPr>
       </w:pPr>
-      <w:bookmarkStart w:id="53" w:name="_Toc480733136"/>
+      <w:bookmarkStart w:id="53" w:name="_Toc480734324"/>
       <w:r>
         <w:rPr>
           <w:rFonts w:cs="Times New Roman"/>
@@ -21430,7 +22292,7 @@
         </w:rPr>
       </w:pPr>
       <w:bookmarkStart w:id="54" w:name="_Second_VIA_supervisor"/>
-      <w:bookmarkStart w:id="55" w:name="_Toc480733137"/>
+      <w:bookmarkStart w:id="55" w:name="_Toc480734325"/>
       <w:bookmarkEnd w:id="54"/>
       <w:r>
         <w:rPr>
@@ -21553,7 +22415,7 @@
           <w:rFonts w:cs="Times New Roman"/>
         </w:rPr>
       </w:pPr>
-      <w:bookmarkStart w:id="56" w:name="_Toc480733138"/>
+      <w:bookmarkStart w:id="56" w:name="_Toc480734326"/>
       <w:r>
         <w:rPr>
           <w:rFonts w:cs="Times New Roman"/>
@@ -21622,7 +22484,16 @@
           <w:sz w:val="24"/>
           <w:szCs w:val="24"/>
         </w:rPr>
-        <w:t xml:space="preserve">. The team knew at this moment that they kept the work on the right track. Some of the changes and suggestions that they have been updated with would be as never to use the name of the supervisor </w:t>
+        <w:t xml:space="preserve">. The team knew at this moment that they kept the work on the right track. Some of the changes and </w:t>
+      </w:r>
+      <w:r>
+        <w:rPr>
+          <w:rFonts w:ascii="Times New Roman" w:hAnsi="Times New Roman" w:cs="Times New Roman"/>
+          <w:sz w:val="24"/>
+          <w:szCs w:val="24"/>
+        </w:rPr>
+        <w:lastRenderedPageBreak/>
+        <w:t xml:space="preserve">suggestions that they have been updated with would be as never to use the name of the supervisor </w:t>
       </w:r>
       <w:r>
         <w:rPr>
@@ -21733,7 +22604,7 @@
           <w:rFonts w:cs="Times New Roman"/>
         </w:rPr>
       </w:pPr>
-      <w:bookmarkStart w:id="57" w:name="_Toc480733139"/>
+      <w:bookmarkStart w:id="57" w:name="_Toc480734327"/>
       <w:r>
         <w:rPr>
           <w:rFonts w:cs="Times New Roman"/>
@@ -21786,7 +22657,6 @@
           <w:sz w:val="24"/>
           <w:szCs w:val="24"/>
         </w:rPr>
-        <w:lastRenderedPageBreak/>
         <w:t>In the fourth meeting discussion about how the report should be written correctly and academically started. One of the first</w:t>
       </w:r>
       <w:r>
@@ -22082,7 +22952,7 @@
           <w:rFonts w:cs="Times New Roman"/>
         </w:rPr>
       </w:pPr>
-      <w:bookmarkStart w:id="58" w:name="_Toc480733140"/>
+      <w:bookmarkStart w:id="58" w:name="_Toc480734328"/>
       <w:r>
         <w:rPr>
           <w:rFonts w:cs="Times New Roman"/>
@@ -22249,7 +23119,7 @@
           <w:rFonts w:cs="Times New Roman"/>
         </w:rPr>
       </w:pPr>
-      <w:bookmarkStart w:id="59" w:name="_Toc480733141"/>
+      <w:bookmarkStart w:id="59" w:name="_Toc480734329"/>
       <w:r>
         <w:rPr>
           <w:rFonts w:cs="Times New Roman"/>
@@ -22432,6 +23302,7 @@
           <w:sz w:val="24"/>
           <w:szCs w:val="24"/>
         </w:rPr>
+        <w:lastRenderedPageBreak/>
         <w:t>references</w:t>
       </w:r>
       <w:r>
@@ -22582,7 +23453,7 @@
           <w:rFonts w:cs="Times New Roman"/>
         </w:rPr>
       </w:pPr>
-      <w:bookmarkStart w:id="60" w:name="_Toc480733142"/>
+      <w:bookmarkStart w:id="60" w:name="_Toc480734330"/>
       <w:r>
         <w:rPr>
           <w:rFonts w:cs="Times New Roman"/>
@@ -22618,15 +23489,7 @@
           <w:rFonts w:ascii="Times New Roman" w:hAnsi="Times New Roman" w:cs="Times New Roman"/>
           <w:sz w:val="24"/>
         </w:rPr>
-        <w:t xml:space="preserve">2017. After the examination is was decided that the team had some issues with the project and the team was </w:t>
-      </w:r>
-      <w:r>
-        <w:rPr>
-          <w:rFonts w:ascii="Times New Roman" w:hAnsi="Times New Roman" w:cs="Times New Roman"/>
-          <w:sz w:val="24"/>
-        </w:rPr>
-        <w:lastRenderedPageBreak/>
-        <w:t xml:space="preserve">given an additional </w:t>
+        <w:t xml:space="preserve">2017. After the examination is was decided that the team had some issues with the project and the team was given an additional </w:t>
       </w:r>
       <w:r>
         <w:rPr>
@@ -22675,7 +23538,7 @@
           <w:rFonts w:cs="Times New Roman"/>
         </w:rPr>
       </w:pPr>
-      <w:bookmarkStart w:id="61" w:name="_Toc480733143"/>
+      <w:bookmarkStart w:id="61" w:name="_Toc480734331"/>
       <w:r>
         <w:rPr>
           <w:rFonts w:cs="Times New Roman"/>
@@ -22779,7 +23642,7 @@
           <w:rFonts w:cs="Times New Roman"/>
         </w:rPr>
       </w:pPr>
-      <w:bookmarkStart w:id="62" w:name="_Toc480733144"/>
+      <w:bookmarkStart w:id="62" w:name="_Toc480734332"/>
       <w:r>
         <w:rPr>
           <w:rFonts w:cs="Times New Roman"/>
@@ -22877,7 +23740,7 @@
           <w:rFonts w:cs="Times New Roman"/>
         </w:rPr>
       </w:pPr>
-      <w:bookmarkStart w:id="63" w:name="_Toc480733145"/>
+      <w:bookmarkStart w:id="63" w:name="_Toc480734333"/>
       <w:r>
         <w:rPr>
           <w:rFonts w:cs="Times New Roman"/>
@@ -22915,6 +23778,7 @@
           <w:rFonts w:ascii="Times New Roman" w:hAnsi="Times New Roman" w:cs="Times New Roman"/>
           <w:sz w:val="24"/>
         </w:rPr>
+        <w:lastRenderedPageBreak/>
         <w:t xml:space="preserve">In </w:t>
       </w:r>
       <w:r>
@@ -22958,7 +23822,7 @@
           <w:rFonts w:cs="Times New Roman"/>
         </w:rPr>
       </w:pPr>
-      <w:bookmarkStart w:id="64" w:name="_Toc480733146"/>
+      <w:bookmarkStart w:id="64" w:name="_Toc480734334"/>
       <w:r>
         <w:rPr>
           <w:rFonts w:cs="Times New Roman"/>
@@ -22996,7 +23860,6 @@
           <w:rFonts w:ascii="Times New Roman" w:hAnsi="Times New Roman" w:cs="Times New Roman"/>
           <w:sz w:val="24"/>
         </w:rPr>
-        <w:lastRenderedPageBreak/>
         <w:t xml:space="preserve">This meeting was dedicated to discussing about a problem the team encountered: the integration on the </w:t>
       </w:r>
       <w:r>
@@ -23137,7 +24000,7 @@
           <w:rFonts w:cs="Times New Roman"/>
         </w:rPr>
       </w:pPr>
-      <w:bookmarkStart w:id="65" w:name="_Toc480733147"/>
+      <w:bookmarkStart w:id="65" w:name="_Toc480734335"/>
       <w:r>
         <w:rPr>
           <w:rFonts w:cs="Times New Roman"/>
@@ -23383,7 +24246,7 @@
           <w:rFonts w:cs="Times New Roman"/>
         </w:rPr>
       </w:pPr>
-      <w:bookmarkStart w:id="66" w:name="_Toc480733148"/>
+      <w:bookmarkStart w:id="66" w:name="_Toc480734336"/>
       <w:r>
         <w:rPr>
           <w:rFonts w:cs="Times New Roman"/>
@@ -23491,7 +24354,7 @@
           <w:numId w:val="28"/>
         </w:numPr>
       </w:pPr>
-      <w:bookmarkStart w:id="67" w:name="_Toc480733149"/>
+      <w:bookmarkStart w:id="67" w:name="_Toc480734337"/>
       <w:r>
         <w:t>Thirteenth VIA supervisor meeting</w:t>
       </w:r>
@@ -23524,6 +24387,7 @@
           <w:rFonts w:ascii="Times New Roman" w:hAnsi="Times New Roman" w:cs="Times New Roman"/>
           <w:sz w:val="24"/>
         </w:rPr>
+        <w:lastRenderedPageBreak/>
         <w:t>In this meeting the team asked for feedback on both the Project Report and Process Report. The supervisor said that the only modification that needed to be made are minor, and the team expected this, as both reports were in their final version. The fact that there were no major modifications to make was good, seeing as the deadline was on 24.04.2017, only four days away.</w:t>
       </w:r>
     </w:p>
@@ -23539,13 +24403,12 @@
         </w:rPr>
       </w:pPr>
       <w:bookmarkStart w:id="68" w:name="_STIBO_Supervisor_Meetings"/>
-      <w:bookmarkStart w:id="69" w:name="_Toc480733150"/>
+      <w:bookmarkStart w:id="69" w:name="_Toc480734338"/>
       <w:bookmarkEnd w:id="68"/>
       <w:r>
         <w:rPr>
           <w:rFonts w:cs="Times New Roman"/>
         </w:rPr>
-        <w:lastRenderedPageBreak/>
         <w:t>STIBO Supervisor Meetings</w:t>
       </w:r>
       <w:bookmarkEnd w:id="69"/>
@@ -23661,7 +24524,7 @@
           <w:rFonts w:cs="Times New Roman"/>
         </w:rPr>
       </w:pPr>
-      <w:bookmarkStart w:id="70" w:name="_Toc480733151"/>
+      <w:bookmarkStart w:id="70" w:name="_Toc480734339"/>
       <w:r>
         <w:rPr>
           <w:rFonts w:cs="Times New Roman"/>
@@ -23914,7 +24777,7 @@
           <w:rFonts w:cs="Times New Roman"/>
         </w:rPr>
       </w:pPr>
-      <w:bookmarkStart w:id="71" w:name="_Toc480733152"/>
+      <w:bookmarkStart w:id="71" w:name="_Toc480734340"/>
       <w:r>
         <w:rPr>
           <w:rFonts w:cs="Times New Roman"/>
@@ -24122,7 +24985,7 @@
           <w:rFonts w:cs="Times New Roman"/>
         </w:rPr>
       </w:pPr>
-      <w:bookmarkStart w:id="72" w:name="_Toc480733153"/>
+      <w:bookmarkStart w:id="72" w:name="_Toc480734341"/>
       <w:r>
         <w:rPr>
           <w:rFonts w:cs="Times New Roman"/>
@@ -24240,7 +25103,16 @@
           <w:sz w:val="24"/>
           <w:szCs w:val="24"/>
         </w:rPr>
-        <w:t xml:space="preserve"> to implement their functionality. Due to this issue a new course of action had to be made. So, the team decided to use the </w:t>
+        <w:t xml:space="preserve"> to implement their functionality. Due to this issue a new course of action had to be made. So, the team decided </w:t>
+      </w:r>
+      <w:r>
+        <w:rPr>
+          <w:rFonts w:ascii="Times New Roman" w:hAnsi="Times New Roman" w:cs="Times New Roman"/>
+          <w:sz w:val="24"/>
+          <w:szCs w:val="24"/>
+        </w:rPr>
+        <w:lastRenderedPageBreak/>
+        <w:t xml:space="preserve">to use the </w:t>
       </w:r>
       <w:r>
         <w:rPr>
@@ -24372,7 +25244,7 @@
           <w:rFonts w:cs="Times New Roman"/>
         </w:rPr>
       </w:pPr>
-      <w:bookmarkStart w:id="73" w:name="_Toc480733154"/>
+      <w:bookmarkStart w:id="73" w:name="_Toc480734342"/>
       <w:r>
         <w:rPr>
           <w:rFonts w:cs="Times New Roman"/>
@@ -24413,7 +25285,6 @@
           <w:sz w:val="24"/>
           <w:szCs w:val="24"/>
         </w:rPr>
-        <w:lastRenderedPageBreak/>
         <w:t xml:space="preserve">In this meeting two new components where presented to the team as a potential replacement candidate for the </w:t>
       </w:r>
       <w:r>
@@ -24672,7 +25543,7 @@
           <w:rFonts w:cs="Times New Roman"/>
         </w:rPr>
       </w:pPr>
-      <w:bookmarkStart w:id="74" w:name="_Toc480733155"/>
+      <w:bookmarkStart w:id="74" w:name="_Toc480734343"/>
       <w:r>
         <w:rPr>
           <w:rFonts w:cs="Times New Roman"/>
@@ -25037,7 +25908,7 @@
           <w:rFonts w:cs="Times New Roman"/>
         </w:rPr>
       </w:pPr>
-      <w:bookmarkStart w:id="75" w:name="_Toc480733156"/>
+      <w:bookmarkStart w:id="75" w:name="_Toc480734344"/>
       <w:r>
         <w:rPr>
           <w:rFonts w:cs="Times New Roman"/>
@@ -25174,7 +26045,7 @@
           <w:rFonts w:cs="Times New Roman"/>
         </w:rPr>
       </w:pPr>
-      <w:bookmarkStart w:id="76" w:name="_Toc480733157"/>
+      <w:bookmarkStart w:id="76" w:name="_Toc480734345"/>
       <w:r>
         <w:rPr>
           <w:rFonts w:cs="Times New Roman"/>
@@ -25303,7 +26174,15 @@
           <w:rFonts w:ascii="Times New Roman" w:hAnsi="Times New Roman" w:cs="Times New Roman"/>
           <w:sz w:val="24"/>
         </w:rPr>
-        <w:t xml:space="preserve"> instead of the </w:t>
+        <w:t xml:space="preserve"> </w:t>
+      </w:r>
+      <w:r>
+        <w:rPr>
+          <w:rFonts w:ascii="Times New Roman" w:hAnsi="Times New Roman" w:cs="Times New Roman"/>
+          <w:sz w:val="24"/>
+        </w:rPr>
+        <w:lastRenderedPageBreak/>
+        <w:t xml:space="preserve">instead of the </w:t>
       </w:r>
       <w:r>
         <w:rPr>
@@ -25430,13 +26309,12 @@
         </w:rPr>
       </w:pPr>
       <w:bookmarkStart w:id="77" w:name="_Project_Result"/>
-      <w:bookmarkStart w:id="78" w:name="_Toc480733158"/>
+      <w:bookmarkStart w:id="78" w:name="_Toc480734346"/>
       <w:bookmarkEnd w:id="77"/>
       <w:r>
         <w:rPr>
           <w:rFonts w:cs="Times New Roman"/>
         </w:rPr>
-        <w:lastRenderedPageBreak/>
         <w:t>Project Result</w:t>
       </w:r>
       <w:bookmarkEnd w:id="78"/>
@@ -25496,7 +26374,7 @@
         </w:rPr>
       </w:pPr>
       <w:bookmarkStart w:id="79" w:name="_Reflections"/>
-      <w:bookmarkStart w:id="80" w:name="_Toc480733159"/>
+      <w:bookmarkStart w:id="80" w:name="_Toc480734347"/>
       <w:bookmarkEnd w:id="79"/>
       <w:r>
         <w:rPr>
@@ -25588,6 +26466,7 @@
           <w:sz w:val="24"/>
           <w:szCs w:val="24"/>
         </w:rPr>
+        <w:lastRenderedPageBreak/>
         <w:t>Besides previous projects from which team members gained experience which helped with the project, a very important factor which improved the te</w:t>
       </w:r>
       <w:r>
@@ -25672,7 +26551,6 @@
           <w:sz w:val="24"/>
           <w:szCs w:val="24"/>
         </w:rPr>
-        <w:lastRenderedPageBreak/>
         <w:t xml:space="preserve">Overall, the project has much potential to be continued and there are many ways in which the solution can be further improved given the necessary time. The team considers the project to be a success and the whole project period </w:t>
       </w:r>
       <w:r>
@@ -25696,7 +26574,7 @@
         </w:rPr>
       </w:pPr>
       <w:bookmarkStart w:id="81" w:name="_References"/>
-      <w:bookmarkStart w:id="82" w:name="_Toc480733160"/>
+      <w:bookmarkStart w:id="82" w:name="_Toc480734348"/>
       <w:bookmarkEnd w:id="81"/>
       <w:r>
         <w:rPr>
@@ -25729,7 +26607,25 @@
           <w:sz w:val="24"/>
           <w:szCs w:val="24"/>
         </w:rPr>
-        <w:t>Ian Sommerville. (2004), Software Engineering</w:t>
+        <w:t xml:space="preserve">Ian </w:t>
+      </w:r>
+      <w:proofErr w:type="spellStart"/>
+      <w:r>
+        <w:rPr>
+          <w:rFonts w:ascii="Times New Roman" w:hAnsi="Times New Roman" w:cs="Times New Roman"/>
+          <w:sz w:val="24"/>
+          <w:szCs w:val="24"/>
+        </w:rPr>
+        <w:t>Sommerville</w:t>
+      </w:r>
+      <w:proofErr w:type="spellEnd"/>
+      <w:r>
+        <w:rPr>
+          <w:rFonts w:ascii="Times New Roman" w:hAnsi="Times New Roman" w:cs="Times New Roman"/>
+          <w:sz w:val="24"/>
+          <w:szCs w:val="24"/>
+        </w:rPr>
+        <w:t>. (2004), Software Engineering</w:t>
       </w:r>
       <w:r>
         <w:rPr>
@@ -25760,7 +26656,7 @@
           <w:rFonts w:cs="Times New Roman"/>
         </w:rPr>
       </w:pPr>
-      <w:bookmarkStart w:id="83" w:name="_Toc480733161"/>
+      <w:bookmarkStart w:id="83" w:name="_Toc480734349"/>
       <w:r>
         <w:rPr>
           <w:rFonts w:cs="Times New Roman"/>
@@ -25898,7 +26794,7 @@
 </file>
 
 <file path=word/endnotes.xml><?xml version="1.0" encoding="utf-8"?>
-<w:endnotes xmlns:wpc="http://schemas.microsoft.com/office/word/2010/wordprocessingCanvas" xmlns:cx="http://schemas.microsoft.com/office/drawing/2014/chartex" xmlns:cx1="http://schemas.microsoft.com/office/drawing/2015/9/8/chartex" xmlns:cx2="http://schemas.microsoft.com/office/drawing/2015/10/21/chartex" xmlns:cx3="http://schemas.microsoft.com/office/drawing/2016/5/9/chartex" xmlns:cx4="http://schemas.microsoft.com/office/drawing/2016/5/10/chartex" xmlns:cx5="http://schemas.microsoft.com/office/drawing/2016/5/11/chartex" xmlns:mc="http://schemas.openxmlformats.org/markup-compatibility/2006" xmlns:o="urn:schemas-microsoft-com:office:office" xmlns:r="http://schemas.openxmlformats.org/officeDocument/2006/relationships" xmlns:m="http://schemas.openxmlformats.org/officeDocument/2006/math" xmlns:v="urn:schemas-microsoft-com:vml" xmlns:wp14="http://schemas.microsoft.com/office/word/2010/wordprocessingDrawing" xmlns:wp="http://schemas.openxmlformats.org/drawingml/2006/wordprocessingDrawing" xmlns:w10="urn:schemas-microsoft-com:office:word" xmlns:w="http://schemas.openxmlformats.org/wordprocessingml/2006/main" xmlns:w14="http://schemas.microsoft.com/office/word/2010/wordml" xmlns:w15="http://schemas.microsoft.com/office/word/2012/wordml" xmlns:w16se="http://schemas.microsoft.com/office/word/2015/wordml/symex" xmlns:wpg="http://schemas.microsoft.com/office/word/2010/wordprocessingGroup" xmlns:wpi="http://schemas.microsoft.com/office/word/2010/wordprocessingInk" xmlns:wne="http://schemas.microsoft.com/office/word/2006/wordml" xmlns:wps="http://schemas.microsoft.com/office/word/2010/wordprocessingShape" mc:Ignorable="w14 w15 w16se wp14">
+<w:endnotes xmlns:wpc="http://schemas.microsoft.com/office/word/2010/wordprocessingCanvas" xmlns:cx="http://schemas.microsoft.com/office/drawing/2014/chartex" xmlns:cx1="http://schemas.microsoft.com/office/drawing/2015/9/8/chartex" xmlns:cx2="http://schemas.microsoft.com/office/drawing/2015/10/21/chartex" xmlns:cx3="http://schemas.microsoft.com/office/drawing/2016/5/9/chartex" xmlns:cx4="http://schemas.microsoft.com/office/drawing/2016/5/10/chartex" xmlns:cx5="http://schemas.microsoft.com/office/drawing/2016/5/11/chartex" xmlns:cx6="http://schemas.microsoft.com/office/drawing/2016/5/12/chartex" xmlns:cx7="http://schemas.microsoft.com/office/drawing/2016/5/13/chartex" xmlns:cx8="http://schemas.microsoft.com/office/drawing/2016/5/14/chartex" xmlns:mc="http://schemas.openxmlformats.org/markup-compatibility/2006" xmlns:o="urn:schemas-microsoft-com:office:office" xmlns:r="http://schemas.openxmlformats.org/officeDocument/2006/relationships" xmlns:m="http://schemas.openxmlformats.org/officeDocument/2006/math" xmlns:v="urn:schemas-microsoft-com:vml" xmlns:wp14="http://schemas.microsoft.com/office/word/2010/wordprocessingDrawing" xmlns:wp="http://schemas.openxmlformats.org/drawingml/2006/wordprocessingDrawing" xmlns:w10="urn:schemas-microsoft-com:office:word" xmlns:w="http://schemas.openxmlformats.org/wordprocessingml/2006/main" xmlns:w14="http://schemas.microsoft.com/office/word/2010/wordml" xmlns:w15="http://schemas.microsoft.com/office/word/2012/wordml" xmlns:w16se="http://schemas.microsoft.com/office/word/2015/wordml/symex" xmlns:wpg="http://schemas.microsoft.com/office/word/2010/wordprocessingGroup" xmlns:wpi="http://schemas.microsoft.com/office/word/2010/wordprocessingInk" xmlns:wne="http://schemas.microsoft.com/office/word/2006/wordml" xmlns:wps="http://schemas.microsoft.com/office/word/2010/wordprocessingShape" mc:Ignorable="w14 w15 w16se wp14">
   <w:endnote w:type="separator" w:id="-1">
     <w:p>
       <w:pPr>
@@ -25923,7 +26819,7 @@
 </file>
 
 <file path=word/footer1.xml><?xml version="1.0" encoding="utf-8"?>
-<w:ftr xmlns:wpc="http://schemas.microsoft.com/office/word/2010/wordprocessingCanvas" xmlns:cx="http://schemas.microsoft.com/office/drawing/2014/chartex" xmlns:cx1="http://schemas.microsoft.com/office/drawing/2015/9/8/chartex" xmlns:cx2="http://schemas.microsoft.com/office/drawing/2015/10/21/chartex" xmlns:cx3="http://schemas.microsoft.com/office/drawing/2016/5/9/chartex" xmlns:cx4="http://schemas.microsoft.com/office/drawing/2016/5/10/chartex" xmlns:cx5="http://schemas.microsoft.com/office/drawing/2016/5/11/chartex" xmlns:mc="http://schemas.openxmlformats.org/markup-compatibility/2006" xmlns:o="urn:schemas-microsoft-com:office:office" xmlns:r="http://schemas.openxmlformats.org/officeDocument/2006/relationships" xmlns:m="http://schemas.openxmlformats.org/officeDocument/2006/math" xmlns:v="urn:schemas-microsoft-com:vml" xmlns:wp14="http://schemas.microsoft.com/office/word/2010/wordprocessingDrawing" xmlns:wp="http://schemas.openxmlformats.org/drawingml/2006/wordprocessingDrawing" xmlns:w10="urn:schemas-microsoft-com:office:word" xmlns:w="http://schemas.openxmlformats.org/wordprocessingml/2006/main" xmlns:w14="http://schemas.microsoft.com/office/word/2010/wordml" xmlns:w15="http://schemas.microsoft.com/office/word/2012/wordml" xmlns:w16se="http://schemas.microsoft.com/office/word/2015/wordml/symex" xmlns:wpg="http://schemas.microsoft.com/office/word/2010/wordprocessingGroup" xmlns:wpi="http://schemas.microsoft.com/office/word/2010/wordprocessingInk" xmlns:wne="http://schemas.microsoft.com/office/word/2006/wordml" xmlns:wps="http://schemas.microsoft.com/office/word/2010/wordprocessingShape" mc:Ignorable="w14 w15 w16se wp14">
+<w:ftr xmlns:wpc="http://schemas.microsoft.com/office/word/2010/wordprocessingCanvas" xmlns:cx="http://schemas.microsoft.com/office/drawing/2014/chartex" xmlns:cx1="http://schemas.microsoft.com/office/drawing/2015/9/8/chartex" xmlns:cx2="http://schemas.microsoft.com/office/drawing/2015/10/21/chartex" xmlns:cx3="http://schemas.microsoft.com/office/drawing/2016/5/9/chartex" xmlns:cx4="http://schemas.microsoft.com/office/drawing/2016/5/10/chartex" xmlns:cx5="http://schemas.microsoft.com/office/drawing/2016/5/11/chartex" xmlns:cx6="http://schemas.microsoft.com/office/drawing/2016/5/12/chartex" xmlns:cx7="http://schemas.microsoft.com/office/drawing/2016/5/13/chartex" xmlns:cx8="http://schemas.microsoft.com/office/drawing/2016/5/14/chartex" xmlns:mc="http://schemas.openxmlformats.org/markup-compatibility/2006" xmlns:o="urn:schemas-microsoft-com:office:office" xmlns:r="http://schemas.openxmlformats.org/officeDocument/2006/relationships" xmlns:m="http://schemas.openxmlformats.org/officeDocument/2006/math" xmlns:v="urn:schemas-microsoft-com:vml" xmlns:wp14="http://schemas.microsoft.com/office/word/2010/wordprocessingDrawing" xmlns:wp="http://schemas.openxmlformats.org/drawingml/2006/wordprocessingDrawing" xmlns:w10="urn:schemas-microsoft-com:office:word" xmlns:w="http://schemas.openxmlformats.org/wordprocessingml/2006/main" xmlns:w14="http://schemas.microsoft.com/office/word/2010/wordml" xmlns:w15="http://schemas.microsoft.com/office/word/2012/wordml" xmlns:w16se="http://schemas.microsoft.com/office/word/2015/wordml/symex" xmlns:wpg="http://schemas.microsoft.com/office/word/2010/wordprocessingGroup" xmlns:wpi="http://schemas.microsoft.com/office/word/2010/wordprocessingInk" xmlns:wne="http://schemas.microsoft.com/office/word/2006/wordml" xmlns:wps="http://schemas.microsoft.com/office/word/2010/wordprocessingShape" mc:Ignorable="w14 w15 w16se wp14">
   <w:p>
     <w:pPr>
       <w:pStyle w:val="Footer"/>
@@ -25965,7 +26861,7 @@
         <w:caps/>
         <w:noProof/>
       </w:rPr>
-      <w:t>19</w:t>
+      <w:t>20</w:t>
     </w:r>
     <w:r>
       <w:rPr>
@@ -25988,7 +26884,7 @@
 </file>
 
 <file path=word/footnotes.xml><?xml version="1.0" encoding="utf-8"?>
-<w:footnotes xmlns:wpc="http://schemas.microsoft.com/office/word/2010/wordprocessingCanvas" xmlns:cx="http://schemas.microsoft.com/office/drawing/2014/chartex" xmlns:cx1="http://schemas.microsoft.com/office/drawing/2015/9/8/chartex" xmlns:cx2="http://schemas.microsoft.com/office/drawing/2015/10/21/chartex" xmlns:cx3="http://schemas.microsoft.com/office/drawing/2016/5/9/chartex" xmlns:cx4="http://schemas.microsoft.com/office/drawing/2016/5/10/chartex" xmlns:cx5="http://schemas.microsoft.com/office/drawing/2016/5/11/chartex" xmlns:mc="http://schemas.openxmlformats.org/markup-compatibility/2006" xmlns:o="urn:schemas-microsoft-com:office:office" xmlns:r="http://schemas.openxmlformats.org/officeDocument/2006/relationships" xmlns:m="http://schemas.openxmlformats.org/officeDocument/2006/math" xmlns:v="urn:schemas-microsoft-com:vml" xmlns:wp14="http://schemas.microsoft.com/office/word/2010/wordprocessingDrawing" xmlns:wp="http://schemas.openxmlformats.org/drawingml/2006/wordprocessingDrawing" xmlns:w10="urn:schemas-microsoft-com:office:word" xmlns:w="http://schemas.openxmlformats.org/wordprocessingml/2006/main" xmlns:w14="http://schemas.microsoft.com/office/word/2010/wordml" xmlns:w15="http://schemas.microsoft.com/office/word/2012/wordml" xmlns:w16se="http://schemas.microsoft.com/office/word/2015/wordml/symex" xmlns:wpg="http://schemas.microsoft.com/office/word/2010/wordprocessingGroup" xmlns:wpi="http://schemas.microsoft.com/office/word/2010/wordprocessingInk" xmlns:wne="http://schemas.microsoft.com/office/word/2006/wordml" xmlns:wps="http://schemas.microsoft.com/office/word/2010/wordprocessingShape" mc:Ignorable="w14 w15 w16se wp14">
+<w:footnotes xmlns:wpc="http://schemas.microsoft.com/office/word/2010/wordprocessingCanvas" xmlns:cx="http://schemas.microsoft.com/office/drawing/2014/chartex" xmlns:cx1="http://schemas.microsoft.com/office/drawing/2015/9/8/chartex" xmlns:cx2="http://schemas.microsoft.com/office/drawing/2015/10/21/chartex" xmlns:cx3="http://schemas.microsoft.com/office/drawing/2016/5/9/chartex" xmlns:cx4="http://schemas.microsoft.com/office/drawing/2016/5/10/chartex" xmlns:cx5="http://schemas.microsoft.com/office/drawing/2016/5/11/chartex" xmlns:cx6="http://schemas.microsoft.com/office/drawing/2016/5/12/chartex" xmlns:cx7="http://schemas.microsoft.com/office/drawing/2016/5/13/chartex" xmlns:cx8="http://schemas.microsoft.com/office/drawing/2016/5/14/chartex" xmlns:mc="http://schemas.openxmlformats.org/markup-compatibility/2006" xmlns:o="urn:schemas-microsoft-com:office:office" xmlns:r="http://schemas.openxmlformats.org/officeDocument/2006/relationships" xmlns:m="http://schemas.openxmlformats.org/officeDocument/2006/math" xmlns:v="urn:schemas-microsoft-com:vml" xmlns:wp14="http://schemas.microsoft.com/office/word/2010/wordprocessingDrawing" xmlns:wp="http://schemas.openxmlformats.org/drawingml/2006/wordprocessingDrawing" xmlns:w10="urn:schemas-microsoft-com:office:word" xmlns:w="http://schemas.openxmlformats.org/wordprocessingml/2006/main" xmlns:w14="http://schemas.microsoft.com/office/word/2010/wordml" xmlns:w15="http://schemas.microsoft.com/office/word/2012/wordml" xmlns:w16se="http://schemas.microsoft.com/office/word/2015/wordml/symex" xmlns:wpg="http://schemas.microsoft.com/office/word/2010/wordprocessingGroup" xmlns:wpi="http://schemas.microsoft.com/office/word/2010/wordprocessingInk" xmlns:wne="http://schemas.microsoft.com/office/word/2006/wordml" xmlns:wps="http://schemas.microsoft.com/office/word/2010/wordprocessingShape" mc:Ignorable="w14 w15 w16se wp14">
   <w:footnote w:type="separator" w:id="-1">
     <w:p>
       <w:pPr>
@@ -26013,7 +26909,7 @@
 </file>
 
 <file path=word/numbering.xml><?xml version="1.0" encoding="utf-8"?>
-<w:numbering xmlns:wpc="http://schemas.microsoft.com/office/word/2010/wordprocessingCanvas" xmlns:cx="http://schemas.microsoft.com/office/drawing/2014/chartex" xmlns:cx1="http://schemas.microsoft.com/office/drawing/2015/9/8/chartex" xmlns:cx2="http://schemas.microsoft.com/office/drawing/2015/10/21/chartex" xmlns:cx3="http://schemas.microsoft.com/office/drawing/2016/5/9/chartex" xmlns:cx4="http://schemas.microsoft.com/office/drawing/2016/5/10/chartex" xmlns:cx5="http://schemas.microsoft.com/office/drawing/2016/5/11/chartex" xmlns:mc="http://schemas.openxmlformats.org/markup-compatibility/2006" xmlns:o="urn:schemas-microsoft-com:office:office" xmlns:r="http://schemas.openxmlformats.org/officeDocument/2006/relationships" xmlns:m="http://schemas.openxmlformats.org/officeDocument/2006/math" xmlns:v="urn:schemas-microsoft-com:vml" xmlns:wp14="http://schemas.microsoft.com/office/word/2010/wordprocessingDrawing" xmlns:wp="http://schemas.openxmlformats.org/drawingml/2006/wordprocessingDrawing" xmlns:w10="urn:schemas-microsoft-com:office:word" xmlns:w="http://schemas.openxmlformats.org/wordprocessingml/2006/main" xmlns:w14="http://schemas.microsoft.com/office/word/2010/wordml" xmlns:w15="http://schemas.microsoft.com/office/word/2012/wordml" xmlns:w16se="http://schemas.microsoft.com/office/word/2015/wordml/symex" xmlns:wpg="http://schemas.microsoft.com/office/word/2010/wordprocessingGroup" xmlns:wpi="http://schemas.microsoft.com/office/word/2010/wordprocessingInk" xmlns:wne="http://schemas.microsoft.com/office/word/2006/wordml" xmlns:wps="http://schemas.microsoft.com/office/word/2010/wordprocessingShape" mc:Ignorable="w14 w15 w16se wp14">
+<w:numbering xmlns:wpc="http://schemas.microsoft.com/office/word/2010/wordprocessingCanvas" xmlns:cx="http://schemas.microsoft.com/office/drawing/2014/chartex" xmlns:cx1="http://schemas.microsoft.com/office/drawing/2015/9/8/chartex" xmlns:cx2="http://schemas.microsoft.com/office/drawing/2015/10/21/chartex" xmlns:cx3="http://schemas.microsoft.com/office/drawing/2016/5/9/chartex" xmlns:cx4="http://schemas.microsoft.com/office/drawing/2016/5/10/chartex" xmlns:cx5="http://schemas.microsoft.com/office/drawing/2016/5/11/chartex" xmlns:cx6="http://schemas.microsoft.com/office/drawing/2016/5/12/chartex" xmlns:cx7="http://schemas.microsoft.com/office/drawing/2016/5/13/chartex" xmlns:cx8="http://schemas.microsoft.com/office/drawing/2016/5/14/chartex" xmlns:mc="http://schemas.openxmlformats.org/markup-compatibility/2006" xmlns:o="urn:schemas-microsoft-com:office:office" xmlns:r="http://schemas.openxmlformats.org/officeDocument/2006/relationships" xmlns:m="http://schemas.openxmlformats.org/officeDocument/2006/math" xmlns:v="urn:schemas-microsoft-com:vml" xmlns:wp14="http://schemas.microsoft.com/office/word/2010/wordprocessingDrawing" xmlns:wp="http://schemas.openxmlformats.org/drawingml/2006/wordprocessingDrawing" xmlns:w10="urn:schemas-microsoft-com:office:word" xmlns:w="http://schemas.openxmlformats.org/wordprocessingml/2006/main" xmlns:w14="http://schemas.microsoft.com/office/word/2010/wordml" xmlns:w15="http://schemas.microsoft.com/office/word/2012/wordml" xmlns:w16se="http://schemas.microsoft.com/office/word/2015/wordml/symex" xmlns:wpg="http://schemas.microsoft.com/office/word/2010/wordprocessingGroup" xmlns:wpi="http://schemas.microsoft.com/office/word/2010/wordprocessingInk" xmlns:wne="http://schemas.microsoft.com/office/word/2006/wordml" xmlns:wps="http://schemas.microsoft.com/office/word/2010/wordprocessingShape" mc:Ignorable="w14 w15 w16se wp14">
   <w:abstractNum w:abstractNumId="0" w15:restartNumberingAfterBreak="0">
     <w:nsid w:val="01FB2074"/>
     <w:multiLevelType w:val="multilevel"/>
@@ -28479,16 +29375,16 @@
     </w:lvl>
   </w:abstractNum>
   <w:abstractNum w:abstractNumId="22" w15:restartNumberingAfterBreak="0">
-    <w:nsid w:val="692F70F2"/>
+    <w:nsid w:val="64847733"/>
     <w:multiLevelType w:val="hybridMultilevel"/>
-    <w:tmpl w:val="02B67C50"/>
+    <w:tmpl w:val="7BECB200"/>
     <w:lvl w:ilvl="0" w:tplc="04090001">
       <w:start w:val="1"/>
       <w:numFmt w:val="bullet"/>
       <w:lvlText w:val=""/>
       <w:lvlJc w:val="left"/>
       <w:pPr>
-        <w:ind w:left="720" w:hanging="360"/>
+        <w:ind w:left="975" w:hanging="360"/>
       </w:pPr>
       <w:rPr>
         <w:rFonts w:ascii="Symbol" w:hAnsi="Symbol" w:hint="default"/>
@@ -28500,7 +29396,7 @@
       <w:lvlText w:val="o"/>
       <w:lvlJc w:val="left"/>
       <w:pPr>
-        <w:ind w:left="1440" w:hanging="360"/>
+        <w:ind w:left="1695" w:hanging="360"/>
       </w:pPr>
       <w:rPr>
         <w:rFonts w:ascii="Courier New" w:hAnsi="Courier New" w:cs="Courier New" w:hint="default"/>
@@ -28512,7 +29408,7 @@
       <w:lvlText w:val=""/>
       <w:lvlJc w:val="left"/>
       <w:pPr>
-        <w:ind w:left="2160" w:hanging="360"/>
+        <w:ind w:left="2415" w:hanging="360"/>
       </w:pPr>
       <w:rPr>
         <w:rFonts w:ascii="Wingdings" w:hAnsi="Wingdings" w:hint="default"/>
@@ -28524,7 +29420,7 @@
       <w:lvlText w:val=""/>
       <w:lvlJc w:val="left"/>
       <w:pPr>
-        <w:ind w:left="2880" w:hanging="360"/>
+        <w:ind w:left="3135" w:hanging="360"/>
       </w:pPr>
       <w:rPr>
         <w:rFonts w:ascii="Symbol" w:hAnsi="Symbol" w:hint="default"/>
@@ -28536,7 +29432,7 @@
       <w:lvlText w:val="o"/>
       <w:lvlJc w:val="left"/>
       <w:pPr>
-        <w:ind w:left="3600" w:hanging="360"/>
+        <w:ind w:left="3855" w:hanging="360"/>
       </w:pPr>
       <w:rPr>
         <w:rFonts w:ascii="Courier New" w:hAnsi="Courier New" w:cs="Courier New" w:hint="default"/>
@@ -28548,7 +29444,7 @@
       <w:lvlText w:val=""/>
       <w:lvlJc w:val="left"/>
       <w:pPr>
-        <w:ind w:left="4320" w:hanging="360"/>
+        <w:ind w:left="4575" w:hanging="360"/>
       </w:pPr>
       <w:rPr>
         <w:rFonts w:ascii="Wingdings" w:hAnsi="Wingdings" w:hint="default"/>
@@ -28560,7 +29456,7 @@
       <w:lvlText w:val=""/>
       <w:lvlJc w:val="left"/>
       <w:pPr>
-        <w:ind w:left="5040" w:hanging="360"/>
+        <w:ind w:left="5295" w:hanging="360"/>
       </w:pPr>
       <w:rPr>
         <w:rFonts w:ascii="Symbol" w:hAnsi="Symbol" w:hint="default"/>
@@ -28572,7 +29468,7 @@
       <w:lvlText w:val="o"/>
       <w:lvlJc w:val="left"/>
       <w:pPr>
-        <w:ind w:left="5760" w:hanging="360"/>
+        <w:ind w:left="6015" w:hanging="360"/>
       </w:pPr>
       <w:rPr>
         <w:rFonts w:ascii="Courier New" w:hAnsi="Courier New" w:cs="Courier New" w:hint="default"/>
@@ -28584,7 +29480,7 @@
       <w:lvlText w:val=""/>
       <w:lvlJc w:val="left"/>
       <w:pPr>
-        <w:ind w:left="6480" w:hanging="360"/>
+        <w:ind w:left="6735" w:hanging="360"/>
       </w:pPr>
       <w:rPr>
         <w:rFonts w:ascii="Wingdings" w:hAnsi="Wingdings" w:hint="default"/>
@@ -28592,6 +29488,119 @@
     </w:lvl>
   </w:abstractNum>
   <w:abstractNum w:abstractNumId="23" w15:restartNumberingAfterBreak="0">
+    <w:nsid w:val="692F70F2"/>
+    <w:multiLevelType w:val="hybridMultilevel"/>
+    <w:tmpl w:val="02B67C50"/>
+    <w:lvl w:ilvl="0" w:tplc="04090001">
+      <w:start w:val="1"/>
+      <w:numFmt w:val="bullet"/>
+      <w:lvlText w:val=""/>
+      <w:lvlJc w:val="left"/>
+      <w:pPr>
+        <w:ind w:left="720" w:hanging="360"/>
+      </w:pPr>
+      <w:rPr>
+        <w:rFonts w:ascii="Symbol" w:hAnsi="Symbol" w:hint="default"/>
+      </w:rPr>
+    </w:lvl>
+    <w:lvl w:ilvl="1" w:tplc="04090003" w:tentative="1">
+      <w:start w:val="1"/>
+      <w:numFmt w:val="bullet"/>
+      <w:lvlText w:val="o"/>
+      <w:lvlJc w:val="left"/>
+      <w:pPr>
+        <w:ind w:left="1440" w:hanging="360"/>
+      </w:pPr>
+      <w:rPr>
+        <w:rFonts w:ascii="Courier New" w:hAnsi="Courier New" w:cs="Courier New" w:hint="default"/>
+      </w:rPr>
+    </w:lvl>
+    <w:lvl w:ilvl="2" w:tplc="04090005" w:tentative="1">
+      <w:start w:val="1"/>
+      <w:numFmt w:val="bullet"/>
+      <w:lvlText w:val=""/>
+      <w:lvlJc w:val="left"/>
+      <w:pPr>
+        <w:ind w:left="2160" w:hanging="360"/>
+      </w:pPr>
+      <w:rPr>
+        <w:rFonts w:ascii="Wingdings" w:hAnsi="Wingdings" w:hint="default"/>
+      </w:rPr>
+    </w:lvl>
+    <w:lvl w:ilvl="3" w:tplc="04090001" w:tentative="1">
+      <w:start w:val="1"/>
+      <w:numFmt w:val="bullet"/>
+      <w:lvlText w:val=""/>
+      <w:lvlJc w:val="left"/>
+      <w:pPr>
+        <w:ind w:left="2880" w:hanging="360"/>
+      </w:pPr>
+      <w:rPr>
+        <w:rFonts w:ascii="Symbol" w:hAnsi="Symbol" w:hint="default"/>
+      </w:rPr>
+    </w:lvl>
+    <w:lvl w:ilvl="4" w:tplc="04090003" w:tentative="1">
+      <w:start w:val="1"/>
+      <w:numFmt w:val="bullet"/>
+      <w:lvlText w:val="o"/>
+      <w:lvlJc w:val="left"/>
+      <w:pPr>
+        <w:ind w:left="3600" w:hanging="360"/>
+      </w:pPr>
+      <w:rPr>
+        <w:rFonts w:ascii="Courier New" w:hAnsi="Courier New" w:cs="Courier New" w:hint="default"/>
+      </w:rPr>
+    </w:lvl>
+    <w:lvl w:ilvl="5" w:tplc="04090005" w:tentative="1">
+      <w:start w:val="1"/>
+      <w:numFmt w:val="bullet"/>
+      <w:lvlText w:val=""/>
+      <w:lvlJc w:val="left"/>
+      <w:pPr>
+        <w:ind w:left="4320" w:hanging="360"/>
+      </w:pPr>
+      <w:rPr>
+        <w:rFonts w:ascii="Wingdings" w:hAnsi="Wingdings" w:hint="default"/>
+      </w:rPr>
+    </w:lvl>
+    <w:lvl w:ilvl="6" w:tplc="04090001" w:tentative="1">
+      <w:start w:val="1"/>
+      <w:numFmt w:val="bullet"/>
+      <w:lvlText w:val=""/>
+      <w:lvlJc w:val="left"/>
+      <w:pPr>
+        <w:ind w:left="5040" w:hanging="360"/>
+      </w:pPr>
+      <w:rPr>
+        <w:rFonts w:ascii="Symbol" w:hAnsi="Symbol" w:hint="default"/>
+      </w:rPr>
+    </w:lvl>
+    <w:lvl w:ilvl="7" w:tplc="04090003" w:tentative="1">
+      <w:start w:val="1"/>
+      <w:numFmt w:val="bullet"/>
+      <w:lvlText w:val="o"/>
+      <w:lvlJc w:val="left"/>
+      <w:pPr>
+        <w:ind w:left="5760" w:hanging="360"/>
+      </w:pPr>
+      <w:rPr>
+        <w:rFonts w:ascii="Courier New" w:hAnsi="Courier New" w:cs="Courier New" w:hint="default"/>
+      </w:rPr>
+    </w:lvl>
+    <w:lvl w:ilvl="8" w:tplc="04090005" w:tentative="1">
+      <w:start w:val="1"/>
+      <w:numFmt w:val="bullet"/>
+      <w:lvlText w:val=""/>
+      <w:lvlJc w:val="left"/>
+      <w:pPr>
+        <w:ind w:left="6480" w:hanging="360"/>
+      </w:pPr>
+      <w:rPr>
+        <w:rFonts w:ascii="Wingdings" w:hAnsi="Wingdings" w:hint="default"/>
+      </w:rPr>
+    </w:lvl>
+  </w:abstractNum>
+  <w:abstractNum w:abstractNumId="24" w15:restartNumberingAfterBreak="0">
     <w:nsid w:val="6B207361"/>
     <w:multiLevelType w:val="multilevel"/>
     <w:tmpl w:val="FBBE2C68"/>
@@ -28715,7 +29724,7 @@
       </w:rPr>
     </w:lvl>
   </w:abstractNum>
-  <w:abstractNum w:abstractNumId="24" w15:restartNumberingAfterBreak="0">
+  <w:abstractNum w:abstractNumId="25" w15:restartNumberingAfterBreak="0">
     <w:nsid w:val="6F281E40"/>
     <w:multiLevelType w:val="hybridMultilevel"/>
     <w:tmpl w:val="5058A6D4"/>
@@ -28805,7 +29814,7 @@
       </w:pPr>
     </w:lvl>
   </w:abstractNum>
-  <w:abstractNum w:abstractNumId="25" w15:restartNumberingAfterBreak="0">
+  <w:abstractNum w:abstractNumId="26" w15:restartNumberingAfterBreak="0">
     <w:nsid w:val="73E90F5B"/>
     <w:multiLevelType w:val="multilevel"/>
     <w:tmpl w:val="D036418E"/>
@@ -28928,7 +29937,7 @@
       </w:rPr>
     </w:lvl>
   </w:abstractNum>
-  <w:abstractNum w:abstractNumId="26" w15:restartNumberingAfterBreak="0">
+  <w:abstractNum w:abstractNumId="27" w15:restartNumberingAfterBreak="0">
     <w:nsid w:val="74F655ED"/>
     <w:multiLevelType w:val="hybridMultilevel"/>
     <w:tmpl w:val="434AD42E"/>
@@ -29041,7 +30050,7 @@
       </w:rPr>
     </w:lvl>
   </w:abstractNum>
-  <w:abstractNum w:abstractNumId="27" w15:restartNumberingAfterBreak="0">
+  <w:abstractNum w:abstractNumId="28" w15:restartNumberingAfterBreak="0">
     <w:nsid w:val="768D62AB"/>
     <w:multiLevelType w:val="hybridMultilevel"/>
     <w:tmpl w:val="EC82FCA2"/>
@@ -29130,7 +30139,7 @@
       </w:pPr>
     </w:lvl>
   </w:abstractNum>
-  <w:abstractNum w:abstractNumId="28" w15:restartNumberingAfterBreak="0">
+  <w:abstractNum w:abstractNumId="29" w15:restartNumberingAfterBreak="0">
     <w:nsid w:val="772775EC"/>
     <w:multiLevelType w:val="multilevel"/>
     <w:tmpl w:val="784C922A"/>
@@ -29243,7 +30252,7 @@
       </w:rPr>
     </w:lvl>
   </w:abstractNum>
-  <w:abstractNum w:abstractNumId="29" w15:restartNumberingAfterBreak="0">
+  <w:abstractNum w:abstractNumId="30" w15:restartNumberingAfterBreak="0">
     <w:nsid w:val="783C6FAA"/>
     <w:multiLevelType w:val="hybridMultilevel"/>
     <w:tmpl w:val="50925F42"/>
@@ -29356,7 +30365,7 @@
       </w:rPr>
     </w:lvl>
   </w:abstractNum>
-  <w:abstractNum w:abstractNumId="30" w15:restartNumberingAfterBreak="0">
+  <w:abstractNum w:abstractNumId="31" w15:restartNumberingAfterBreak="0">
     <w:nsid w:val="7A491343"/>
     <w:multiLevelType w:val="multilevel"/>
     <w:tmpl w:val="3DD8F39A"/>
@@ -29477,7 +30486,7 @@
       </w:rPr>
     </w:lvl>
   </w:abstractNum>
-  <w:abstractNum w:abstractNumId="31" w15:restartNumberingAfterBreak="0">
+  <w:abstractNum w:abstractNumId="32" w15:restartNumberingAfterBreak="0">
     <w:nsid w:val="7CC97073"/>
     <w:multiLevelType w:val="hybridMultilevel"/>
     <w:tmpl w:val="5970A372"/>
@@ -29600,13 +30609,13 @@
     <w:abstractNumId w:val="5"/>
   </w:num>
   <w:num w:numId="4">
-    <w:abstractNumId w:val="30"/>
+    <w:abstractNumId w:val="31"/>
   </w:num>
   <w:num w:numId="5">
     <w:abstractNumId w:val="13"/>
   </w:num>
   <w:num w:numId="6">
-    <w:abstractNumId w:val="27"/>
+    <w:abstractNumId w:val="28"/>
   </w:num>
   <w:num w:numId="7">
     <w:abstractNumId w:val="6"/>
@@ -29615,13 +30624,13 @@
     <w:abstractNumId w:val="17"/>
   </w:num>
   <w:num w:numId="9">
-    <w:abstractNumId w:val="28"/>
+    <w:abstractNumId w:val="29"/>
   </w:num>
   <w:num w:numId="10">
     <w:abstractNumId w:val="16"/>
   </w:num>
   <w:num w:numId="11">
-    <w:abstractNumId w:val="31"/>
+    <w:abstractNumId w:val="32"/>
   </w:num>
   <w:num w:numId="12">
     <w:abstractNumId w:val="10"/>
@@ -29633,10 +30642,10 @@
     <w:abstractNumId w:val="8"/>
   </w:num>
   <w:num w:numId="15">
-    <w:abstractNumId w:val="26"/>
+    <w:abstractNumId w:val="27"/>
   </w:num>
   <w:num w:numId="16">
-    <w:abstractNumId w:val="29"/>
+    <w:abstractNumId w:val="30"/>
   </w:num>
   <w:num w:numId="17">
     <w:abstractNumId w:val="12"/>
@@ -29666,16 +30675,16 @@
     <w:abstractNumId w:val="14"/>
   </w:num>
   <w:num w:numId="26">
-    <w:abstractNumId w:val="22"/>
+    <w:abstractNumId w:val="23"/>
   </w:num>
   <w:num w:numId="27">
     <w:abstractNumId w:val="9"/>
   </w:num>
   <w:num w:numId="28">
-    <w:abstractNumId w:val="23"/>
+    <w:abstractNumId w:val="24"/>
   </w:num>
   <w:num w:numId="29">
-    <w:abstractNumId w:val="25"/>
+    <w:abstractNumId w:val="26"/>
   </w:num>
   <w:num w:numId="30">
     <w:abstractNumId w:val="19"/>
@@ -29684,7 +30693,10 @@
     <w:abstractNumId w:val="18"/>
   </w:num>
   <w:num w:numId="32">
-    <w:abstractNumId w:val="24"/>
+    <w:abstractNumId w:val="25"/>
+  </w:num>
+  <w:num w:numId="33">
+    <w:abstractNumId w:val="22"/>
   </w:num>
 </w:numbering>
 </file>
@@ -30983,7 +31995,7 @@
 </file>
 
 <file path=word/glossary/document.xml><?xml version="1.0" encoding="utf-8"?>
-<w:glossaryDocument xmlns:wpc="http://schemas.microsoft.com/office/word/2010/wordprocessingCanvas" xmlns:cx="http://schemas.microsoft.com/office/drawing/2014/chartex" xmlns:cx1="http://schemas.microsoft.com/office/drawing/2015/9/8/chartex" xmlns:cx2="http://schemas.microsoft.com/office/drawing/2015/10/21/chartex" xmlns:cx3="http://schemas.microsoft.com/office/drawing/2016/5/9/chartex" xmlns:cx4="http://schemas.microsoft.com/office/drawing/2016/5/10/chartex" xmlns:cx5="http://schemas.microsoft.com/office/drawing/2016/5/11/chartex" xmlns:mc="http://schemas.openxmlformats.org/markup-compatibility/2006" xmlns:o="urn:schemas-microsoft-com:office:office" xmlns:r="http://schemas.openxmlformats.org/officeDocument/2006/relationships" xmlns:m="http://schemas.openxmlformats.org/officeDocument/2006/math" xmlns:v="urn:schemas-microsoft-com:vml" xmlns:wp14="http://schemas.microsoft.com/office/word/2010/wordprocessingDrawing" xmlns:wp="http://schemas.openxmlformats.org/drawingml/2006/wordprocessingDrawing" xmlns:w10="urn:schemas-microsoft-com:office:word" xmlns:w="http://schemas.openxmlformats.org/wordprocessingml/2006/main" xmlns:w14="http://schemas.microsoft.com/office/word/2010/wordml" xmlns:w15="http://schemas.microsoft.com/office/word/2012/wordml" xmlns:w16se="http://schemas.microsoft.com/office/word/2015/wordml/symex" xmlns:wpg="http://schemas.microsoft.com/office/word/2010/wordprocessingGroup" xmlns:wpi="http://schemas.microsoft.com/office/word/2010/wordprocessingInk" xmlns:wne="http://schemas.microsoft.com/office/word/2006/wordml" xmlns:wps="http://schemas.microsoft.com/office/word/2010/wordprocessingShape" mc:Ignorable="w14 w15 w16se wp14">
+<w:glossaryDocument xmlns:wpc="http://schemas.microsoft.com/office/word/2010/wordprocessingCanvas" xmlns:cx="http://schemas.microsoft.com/office/drawing/2014/chartex" xmlns:cx1="http://schemas.microsoft.com/office/drawing/2015/9/8/chartex" xmlns:cx2="http://schemas.microsoft.com/office/drawing/2015/10/21/chartex" xmlns:cx3="http://schemas.microsoft.com/office/drawing/2016/5/9/chartex" xmlns:cx4="http://schemas.microsoft.com/office/drawing/2016/5/10/chartex" xmlns:cx5="http://schemas.microsoft.com/office/drawing/2016/5/11/chartex" xmlns:cx6="http://schemas.microsoft.com/office/drawing/2016/5/12/chartex" xmlns:cx7="http://schemas.microsoft.com/office/drawing/2016/5/13/chartex" xmlns:cx8="http://schemas.microsoft.com/office/drawing/2016/5/14/chartex" xmlns:mc="http://schemas.openxmlformats.org/markup-compatibility/2006" xmlns:o="urn:schemas-microsoft-com:office:office" xmlns:r="http://schemas.openxmlformats.org/officeDocument/2006/relationships" xmlns:m="http://schemas.openxmlformats.org/officeDocument/2006/math" xmlns:v="urn:schemas-microsoft-com:vml" xmlns:wp14="http://schemas.microsoft.com/office/word/2010/wordprocessingDrawing" xmlns:wp="http://schemas.openxmlformats.org/drawingml/2006/wordprocessingDrawing" xmlns:w10="urn:schemas-microsoft-com:office:word" xmlns:w="http://schemas.openxmlformats.org/wordprocessingml/2006/main" xmlns:w14="http://schemas.microsoft.com/office/word/2010/wordml" xmlns:w15="http://schemas.microsoft.com/office/word/2012/wordml" xmlns:w16se="http://schemas.microsoft.com/office/word/2015/wordml/symex" xmlns:wpg="http://schemas.microsoft.com/office/word/2010/wordprocessingGroup" xmlns:wpi="http://schemas.microsoft.com/office/word/2010/wordprocessingInk" xmlns:wne="http://schemas.microsoft.com/office/word/2006/wordml" xmlns:wps="http://schemas.microsoft.com/office/word/2010/wordprocessingShape" mc:Ignorable="w14 w15 w16se wp14">
   <w:docParts>
     <w:docPart>
       <w:docPartPr>
@@ -31009,7 +32021,7 @@
             <w:rPr>
               <w:rFonts w:asciiTheme="majorHAnsi" w:eastAsiaTheme="majorEastAsia" w:hAnsiTheme="majorHAnsi" w:cstheme="majorBidi"/>
               <w:caps/>
-              <w:color w:val="5B9BD5" w:themeColor="accent1"/>
+              <w:color w:val="4472C4" w:themeColor="accent1"/>
               <w:sz w:val="80"/>
               <w:szCs w:val="80"/>
             </w:rPr>
@@ -31040,7 +32052,7 @@
           </w:pPr>
           <w:r>
             <w:rPr>
-              <w:color w:val="5B9BD5" w:themeColor="accent1"/>
+              <w:color w:val="4472C4" w:themeColor="accent1"/>
               <w:sz w:val="28"/>
               <w:szCs w:val="28"/>
             </w:rPr>
@@ -31141,6 +32153,7 @@
     <w:rsid w:val="007646BD"/>
     <w:rsid w:val="00985784"/>
     <w:rsid w:val="00A30489"/>
+    <w:rsid w:val="00A8459B"/>
     <w:rsid w:val="00D26F90"/>
     <w:rsid w:val="00E36814"/>
   </w:rsids>
@@ -31907,7 +32920,7 @@
 </file>
 
 <file path=customXml/itemProps1.xml><?xml version="1.0" encoding="utf-8"?>
-<ds:datastoreItem xmlns:ds="http://schemas.openxmlformats.org/officeDocument/2006/customXml" ds:itemID="{27539195-4BFD-45EF-BD59-9B19743AFF61}">
+<ds:datastoreItem xmlns:ds="http://schemas.openxmlformats.org/officeDocument/2006/customXml" ds:itemID="{D061EE6C-3CD5-4DDA-B3C2-3F6B8EC4EDB5}">
   <ds:schemaRefs>
     <ds:schemaRef ds:uri="http://schemas.openxmlformats.org/officeDocument/2006/bibliography"/>
   </ds:schemaRefs>

</xml_diff>

<commit_message>
Update Project and Process Report
</commit_message>
<xml_diff>
--- a/Bachelor Process Report.docx
+++ b/Bachelor Process Report.docx
@@ -2,6 +2,8 @@
 <file path=word/document.xml><?xml version="1.0" encoding="utf-8"?>
 <w:document xmlns:wpc="http://schemas.microsoft.com/office/word/2010/wordprocessingCanvas" xmlns:cx="http://schemas.microsoft.com/office/drawing/2014/chartex" xmlns:cx1="http://schemas.microsoft.com/office/drawing/2015/9/8/chartex" xmlns:cx2="http://schemas.microsoft.com/office/drawing/2015/10/21/chartex" xmlns:cx3="http://schemas.microsoft.com/office/drawing/2016/5/9/chartex" xmlns:cx4="http://schemas.microsoft.com/office/drawing/2016/5/10/chartex" xmlns:cx5="http://schemas.microsoft.com/office/drawing/2016/5/11/chartex" xmlns:mc="http://schemas.openxmlformats.org/markup-compatibility/2006" xmlns:o="urn:schemas-microsoft-com:office:office" xmlns:r="http://schemas.openxmlformats.org/officeDocument/2006/relationships" xmlns:m="http://schemas.openxmlformats.org/officeDocument/2006/math" xmlns:v="urn:schemas-microsoft-com:vml" xmlns:wp14="http://schemas.microsoft.com/office/word/2010/wordprocessingDrawing" xmlns:wp="http://schemas.openxmlformats.org/drawingml/2006/wordprocessingDrawing" xmlns:w10="urn:schemas-microsoft-com:office:word" xmlns:w="http://schemas.openxmlformats.org/wordprocessingml/2006/main" xmlns:w14="http://schemas.microsoft.com/office/word/2010/wordml" xmlns:w15="http://schemas.microsoft.com/office/word/2012/wordml" xmlns:w16se="http://schemas.microsoft.com/office/word/2015/wordml/symex" xmlns:wpg="http://schemas.microsoft.com/office/word/2010/wordprocessingGroup" xmlns:wpi="http://schemas.microsoft.com/office/word/2010/wordprocessingInk" xmlns:wne="http://schemas.microsoft.com/office/word/2006/wordml" xmlns:wps="http://schemas.microsoft.com/office/word/2010/wordprocessingShape" mc:Ignorable="w14 w15 w16se wp14">
   <w:body>
+    <w:bookmarkStart w:id="0" w:name="_GoBack" w:displacedByCustomXml="next"/>
+    <w:bookmarkEnd w:id="0" w:displacedByCustomXml="next"/>
     <w:sdt>
       <w:sdtPr>
         <w:rPr>
@@ -129,6 +131,7 @@
             <w:dataBinding w:prefixMappings="xmlns:ns0='http://purl.org/dc/elements/1.1/' xmlns:ns1='http://schemas.openxmlformats.org/package/2006/metadata/core-properties' " w:xpath="/ns1:coreProperties[1]/ns0:title[1]" w:storeItemID="{6C3C8BC8-F283-45AE-878A-BAB7291924A1}"/>
             <w:text/>
           </w:sdtPr>
+          <w:sdtEndPr/>
           <w:sdtContent>
             <w:p>
               <w:pPr>
@@ -153,7 +156,7 @@
                   <w:sz w:val="56"/>
                   <w:szCs w:val="72"/>
                 </w:rPr>
-                <w:t>BPRI2 – Hands-free web interface</w:t>
+                <w:t>Bachelor Process Report</w:t>
               </w:r>
             </w:p>
           </w:sdtContent>
@@ -174,6 +177,7 @@
             <w:dataBinding w:prefixMappings="xmlns:ns0='http://purl.org/dc/elements/1.1/' xmlns:ns1='http://schemas.openxmlformats.org/package/2006/metadata/core-properties' " w:xpath="/ns1:coreProperties[1]/ns0:subject[1]" w:storeItemID="{6C3C8BC8-F283-45AE-878A-BAB7291924A1}"/>
             <w:text/>
           </w:sdtPr>
+          <w:sdtEndPr/>
           <w:sdtContent>
             <w:p>
               <w:pPr>
@@ -2825,7 +2829,7 @@
                 <w:noProof/>
                 <w:webHidden/>
               </w:rPr>
-              <w:t>17</w:t>
+              <w:t>18</w:t>
             </w:r>
             <w:r>
               <w:rPr>
@@ -3089,7 +3093,7 @@
                 <w:noProof/>
                 <w:webHidden/>
               </w:rPr>
-              <w:t>19</w:t>
+              <w:t>20</w:t>
             </w:r>
             <w:r>
               <w:rPr>
@@ -3177,7 +3181,7 @@
                 <w:noProof/>
                 <w:webHidden/>
               </w:rPr>
-              <w:t>19</w:t>
+              <w:t>20</w:t>
             </w:r>
             <w:r>
               <w:rPr>
@@ -3265,7 +3269,7 @@
                 <w:noProof/>
                 <w:webHidden/>
               </w:rPr>
-              <w:t>20</w:t>
+              <w:t>21</w:t>
             </w:r>
             <w:r>
               <w:rPr>
@@ -3353,7 +3357,7 @@
                 <w:noProof/>
                 <w:webHidden/>
               </w:rPr>
-              <w:t>20</w:t>
+              <w:t>21</w:t>
             </w:r>
             <w:r>
               <w:rPr>
@@ -3441,7 +3445,7 @@
                 <w:noProof/>
                 <w:webHidden/>
               </w:rPr>
-              <w:t>20</w:t>
+              <w:t>21</w:t>
             </w:r>
             <w:r>
               <w:rPr>
@@ -3529,7 +3533,7 @@
                 <w:noProof/>
                 <w:webHidden/>
               </w:rPr>
-              <w:t>20</w:t>
+              <w:t>21</w:t>
             </w:r>
             <w:r>
               <w:rPr>
@@ -3617,7 +3621,7 @@
                 <w:noProof/>
                 <w:webHidden/>
               </w:rPr>
-              <w:t>20</w:t>
+              <w:t>21</w:t>
             </w:r>
             <w:r>
               <w:rPr>
@@ -3705,7 +3709,7 @@
                 <w:noProof/>
                 <w:webHidden/>
               </w:rPr>
-              <w:t>21</w:t>
+              <w:t>22</w:t>
             </w:r>
             <w:r>
               <w:rPr>
@@ -3793,7 +3797,7 @@
                 <w:noProof/>
                 <w:webHidden/>
               </w:rPr>
-              <w:t>21</w:t>
+              <w:t>22</w:t>
             </w:r>
             <w:r>
               <w:rPr>
@@ -3881,7 +3885,7 @@
                 <w:noProof/>
                 <w:webHidden/>
               </w:rPr>
-              <w:t>21</w:t>
+              <w:t>22</w:t>
             </w:r>
             <w:r>
               <w:rPr>
@@ -3967,7 +3971,7 @@
                 <w:noProof/>
                 <w:webHidden/>
               </w:rPr>
-              <w:t>21</w:t>
+              <w:t>22</w:t>
             </w:r>
             <w:r>
               <w:rPr>
@@ -4055,7 +4059,7 @@
                 <w:noProof/>
                 <w:webHidden/>
               </w:rPr>
-              <w:t>22</w:t>
+              <w:t>23</w:t>
             </w:r>
             <w:r>
               <w:rPr>
@@ -4143,7 +4147,7 @@
                 <w:noProof/>
                 <w:webHidden/>
               </w:rPr>
-              <w:t>22</w:t>
+              <w:t>23</w:t>
             </w:r>
             <w:r>
               <w:rPr>
@@ -4231,7 +4235,7 @@
                 <w:noProof/>
                 <w:webHidden/>
               </w:rPr>
-              <w:t>22</w:t>
+              <w:t>23</w:t>
             </w:r>
             <w:r>
               <w:rPr>
@@ -4319,7 +4323,7 @@
                 <w:noProof/>
                 <w:webHidden/>
               </w:rPr>
-              <w:t>22</w:t>
+              <w:t>23</w:t>
             </w:r>
             <w:r>
               <w:rPr>
@@ -4407,7 +4411,7 @@
                 <w:noProof/>
                 <w:webHidden/>
               </w:rPr>
-              <w:t>22</w:t>
+              <w:t>24</w:t>
             </w:r>
             <w:r>
               <w:rPr>
@@ -4495,7 +4499,7 @@
                 <w:noProof/>
                 <w:webHidden/>
               </w:rPr>
-              <w:t>23</w:t>
+              <w:t>24</w:t>
             </w:r>
             <w:r>
               <w:rPr>
@@ -4583,7 +4587,7 @@
                 <w:noProof/>
                 <w:webHidden/>
               </w:rPr>
-              <w:t>23</w:t>
+              <w:t>24</w:t>
             </w:r>
             <w:r>
               <w:rPr>
@@ -4671,7 +4675,7 @@
                 <w:noProof/>
                 <w:webHidden/>
               </w:rPr>
-              <w:t>23</w:t>
+              <w:t>25</w:t>
             </w:r>
             <w:r>
               <w:rPr>
@@ -4759,7 +4763,7 @@
                 <w:noProof/>
                 <w:webHidden/>
               </w:rPr>
-              <w:t>24</w:t>
+              <w:t>25</w:t>
             </w:r>
             <w:r>
               <w:rPr>
@@ -4847,7 +4851,7 @@
                 <w:noProof/>
                 <w:webHidden/>
               </w:rPr>
-              <w:t>24</w:t>
+              <w:t>25</w:t>
             </w:r>
             <w:r>
               <w:rPr>
@@ -4935,7 +4939,7 @@
                 <w:noProof/>
                 <w:webHidden/>
               </w:rPr>
-              <w:t>24</w:t>
+              <w:t>25</w:t>
             </w:r>
             <w:r>
               <w:rPr>
@@ -5023,7 +5027,7 @@
                 <w:noProof/>
                 <w:webHidden/>
               </w:rPr>
-              <w:t>24</w:t>
+              <w:t>26</w:t>
             </w:r>
             <w:r>
               <w:rPr>
@@ -5111,7 +5115,7 @@
                 <w:noProof/>
                 <w:webHidden/>
               </w:rPr>
-              <w:t>25</w:t>
+              <w:t>26</w:t>
             </w:r>
             <w:r>
               <w:rPr>
@@ -5199,7 +5203,7 @@
                 <w:noProof/>
                 <w:webHidden/>
               </w:rPr>
-              <w:t>25</w:t>
+              <w:t>26</w:t>
             </w:r>
             <w:r>
               <w:rPr>
@@ -5285,7 +5289,7 @@
                 <w:noProof/>
                 <w:webHidden/>
               </w:rPr>
-              <w:t>25</w:t>
+              <w:t>26</w:t>
             </w:r>
             <w:r>
               <w:rPr>
@@ -5373,7 +5377,7 @@
                 <w:noProof/>
                 <w:webHidden/>
               </w:rPr>
-              <w:t>26</w:t>
+              <w:t>27</w:t>
             </w:r>
             <w:r>
               <w:rPr>
@@ -5461,7 +5465,7 @@
                 <w:noProof/>
                 <w:webHidden/>
               </w:rPr>
-              <w:t>26</w:t>
+              <w:t>27</w:t>
             </w:r>
             <w:r>
               <w:rPr>
@@ -5549,7 +5553,7 @@
                 <w:noProof/>
                 <w:webHidden/>
               </w:rPr>
-              <w:t>26</w:t>
+              <w:t>27</w:t>
             </w:r>
             <w:r>
               <w:rPr>
@@ -5637,7 +5641,7 @@
                 <w:noProof/>
                 <w:webHidden/>
               </w:rPr>
-              <w:t>26</w:t>
+              <w:t>27</w:t>
             </w:r>
             <w:r>
               <w:rPr>
@@ -5725,7 +5729,7 @@
                 <w:noProof/>
                 <w:webHidden/>
               </w:rPr>
-              <w:t>26</w:t>
+              <w:t>28</w:t>
             </w:r>
             <w:r>
               <w:rPr>
@@ -5813,7 +5817,7 @@
                 <w:noProof/>
                 <w:webHidden/>
               </w:rPr>
-              <w:t>27</w:t>
+              <w:t>28</w:t>
             </w:r>
             <w:r>
               <w:rPr>
@@ -5901,7 +5905,7 @@
                 <w:noProof/>
                 <w:webHidden/>
               </w:rPr>
-              <w:t>27</w:t>
+              <w:t>28</w:t>
             </w:r>
             <w:r>
               <w:rPr>
@@ -5989,7 +5993,7 @@
                 <w:noProof/>
                 <w:webHidden/>
               </w:rPr>
-              <w:t>27</w:t>
+              <w:t>28</w:t>
             </w:r>
             <w:r>
               <w:rPr>
@@ -6077,7 +6081,7 @@
                 <w:noProof/>
                 <w:webHidden/>
               </w:rPr>
-              <w:t>28</w:t>
+              <w:t>29</w:t>
             </w:r>
             <w:r>
               <w:rPr>
@@ -6165,7 +6169,7 @@
                 <w:noProof/>
                 <w:webHidden/>
               </w:rPr>
-              <w:t>28</w:t>
+              <w:t>29</w:t>
             </w:r>
             <w:r>
               <w:rPr>
@@ -6253,7 +6257,7 @@
                 <w:noProof/>
                 <w:webHidden/>
               </w:rPr>
-              <w:t>29</w:t>
+              <w:t>30</w:t>
             </w:r>
             <w:r>
               <w:rPr>
@@ -6341,7 +6345,7 @@
                 <w:noProof/>
                 <w:webHidden/>
               </w:rPr>
-              <w:t>29</w:t>
+              <w:t>30</w:t>
             </w:r>
             <w:r>
               <w:rPr>
@@ -6378,7 +6382,7 @@
           <w:shd w:val="clear" w:color="auto" w:fill="FFFFFF"/>
         </w:rPr>
       </w:pPr>
-      <w:bookmarkStart w:id="0" w:name="_Toc480734284"/>
+      <w:bookmarkStart w:id="1" w:name="_Toc480734284"/>
       <w:r>
         <w:rPr>
           <w:rFonts w:cs="Times New Roman"/>
@@ -6386,7 +6390,7 @@
         </w:rPr>
         <w:t>Table of figures</w:t>
       </w:r>
-      <w:bookmarkEnd w:id="0"/>
+      <w:bookmarkEnd w:id="1"/>
     </w:p>
     <w:p>
       <w:pPr>
@@ -6611,7 +6615,7 @@
             <w:noProof/>
             <w:webHidden/>
           </w:rPr>
-          <w:t>16</w:t>
+          <w:t>17</w:t>
         </w:r>
         <w:r>
           <w:rPr>
@@ -6637,7 +6641,7 @@
         </w:rPr>
         <w:fldChar w:fldCharType="end"/>
       </w:r>
-      <w:bookmarkStart w:id="1" w:name="_Toc480734285"/>
+      <w:bookmarkStart w:id="2" w:name="_Toc480734285"/>
       <w:r>
         <w:rPr>
           <w:rFonts w:cs="Times New Roman"/>
@@ -6645,7 +6649,7 @@
         </w:rPr>
         <w:t>Table of tables</w:t>
       </w:r>
-      <w:bookmarkEnd w:id="1"/>
+      <w:bookmarkEnd w:id="2"/>
     </w:p>
     <w:p>
       <w:pPr>
@@ -6735,7 +6739,7 @@
             <w:noProof/>
             <w:webHidden/>
           </w:rPr>
-          <w:t>6</w:t>
+          <w:t>8</w:t>
         </w:r>
         <w:r>
           <w:rPr>
@@ -6814,7 +6818,7 @@
             <w:noProof/>
             <w:webHidden/>
           </w:rPr>
-          <w:t>6</w:t>
+          <w:t>8</w:t>
         </w:r>
         <w:r>
           <w:rPr>
@@ -6893,7 +6897,7 @@
             <w:noProof/>
             <w:webHidden/>
           </w:rPr>
-          <w:t>8</w:t>
+          <w:t>10</w:t>
         </w:r>
         <w:r>
           <w:rPr>
@@ -6972,7 +6976,7 @@
             <w:noProof/>
             <w:webHidden/>
           </w:rPr>
-          <w:t>8</w:t>
+          <w:t>10</w:t>
         </w:r>
         <w:r>
           <w:rPr>
@@ -7051,7 +7055,7 @@
             <w:noProof/>
             <w:webHidden/>
           </w:rPr>
-          <w:t>8</w:t>
+          <w:t>10</w:t>
         </w:r>
         <w:r>
           <w:rPr>
@@ -7130,7 +7134,7 @@
             <w:noProof/>
             <w:webHidden/>
           </w:rPr>
-          <w:t>9</w:t>
+          <w:t>11</w:t>
         </w:r>
         <w:r>
           <w:rPr>
@@ -7257,7 +7261,7 @@
           <w:shd w:val="clear" w:color="auto" w:fill="FFFFFF"/>
         </w:rPr>
       </w:pPr>
-      <w:bookmarkStart w:id="2" w:name="_Toc480734286"/>
+      <w:bookmarkStart w:id="3" w:name="_Toc480734286"/>
       <w:r>
         <w:rPr>
           <w:rFonts w:cs="Times New Roman"/>
@@ -7270,7 +7274,7 @@
         <w:lastRenderedPageBreak/>
         <w:t>List of keywords used throughout the project</w:t>
       </w:r>
-      <w:bookmarkEnd w:id="2"/>
+      <w:bookmarkEnd w:id="3"/>
     </w:p>
     <w:p>
       <w:pPr>
@@ -8114,7 +8118,7 @@
           <w:shd w:val="clear" w:color="auto" w:fill="FFFFFF"/>
         </w:rPr>
       </w:pPr>
-      <w:bookmarkStart w:id="3" w:name="_Toc480734287"/>
+      <w:bookmarkStart w:id="4" w:name="_Toc480734287"/>
       <w:r>
         <w:rPr>
           <w:rFonts w:cs="Times New Roman"/>
@@ -8126,7 +8130,7 @@
         <w:lastRenderedPageBreak/>
         <w:t>Introduction</w:t>
       </w:r>
-      <w:bookmarkEnd w:id="3"/>
+      <w:bookmarkEnd w:id="4"/>
     </w:p>
     <w:p>
       <w:pPr>
@@ -8680,7 +8684,7 @@
           <w:szCs w:val="24"/>
         </w:rPr>
       </w:pPr>
-      <w:bookmarkStart w:id="4" w:name="_Toc480734288"/>
+      <w:bookmarkStart w:id="5" w:name="_Toc480734288"/>
       <w:r>
         <w:rPr>
           <w:rFonts w:cs="Times New Roman"/>
@@ -8691,7 +8695,7 @@
         </w:rPr>
         <w:t>Team</w:t>
       </w:r>
-      <w:bookmarkEnd w:id="4"/>
+      <w:bookmarkEnd w:id="5"/>
       <w:r>
         <w:rPr>
           <w:rFonts w:cs="Times New Roman"/>
@@ -8998,7 +9002,7 @@
           <w:szCs w:val="24"/>
         </w:rPr>
       </w:pPr>
-      <w:bookmarkStart w:id="5" w:name="_Toc480734289"/>
+      <w:bookmarkStart w:id="6" w:name="_Toc480734289"/>
       <w:r>
         <w:rPr>
           <w:rFonts w:cs="Times New Roman"/>
@@ -9009,7 +9013,7 @@
         </w:rPr>
         <w:t>Group policy</w:t>
       </w:r>
-      <w:bookmarkEnd w:id="5"/>
+      <w:bookmarkEnd w:id="6"/>
     </w:p>
     <w:p>
       <w:pPr>
@@ -9362,7 +9366,7 @@
           <w:szCs w:val="24"/>
         </w:rPr>
       </w:pPr>
-      <w:bookmarkStart w:id="6" w:name="_Toc480734290"/>
+      <w:bookmarkStart w:id="7" w:name="_Toc480734290"/>
       <w:r>
         <w:rPr>
           <w:rFonts w:cs="Times New Roman"/>
@@ -9374,7 +9378,7 @@
         <w:lastRenderedPageBreak/>
         <w:t>Team Members</w:t>
       </w:r>
-      <w:bookmarkEnd w:id="6"/>
+      <w:bookmarkEnd w:id="7"/>
     </w:p>
     <w:p>
       <w:pPr>
@@ -9425,7 +9429,7 @@
           <w:sz w:val="20"/>
         </w:rPr>
       </w:pPr>
-      <w:bookmarkStart w:id="7" w:name="_Toc469634346"/>
+      <w:bookmarkStart w:id="8" w:name="_Toc469634346"/>
       <w:r>
         <w:rPr>
           <w:rFonts w:ascii="Times New Roman" w:hAnsi="Times New Roman" w:cs="Times New Roman"/>
@@ -9483,7 +9487,7 @@
         </w:rPr>
         <w:t>. Team members</w:t>
       </w:r>
-      <w:bookmarkEnd w:id="7"/>
+      <w:bookmarkEnd w:id="8"/>
     </w:p>
     <w:tbl>
       <w:tblPr>
@@ -9733,7 +9737,7 @@
           <w:szCs w:val="24"/>
         </w:rPr>
       </w:pPr>
-      <w:bookmarkStart w:id="8" w:name="_Toc480734291"/>
+      <w:bookmarkStart w:id="9" w:name="_Toc480734291"/>
       <w:r>
         <w:rPr>
           <w:rFonts w:cs="Times New Roman"/>
@@ -9744,7 +9748,7 @@
         </w:rPr>
         <w:t>Working Hours and Schedule</w:t>
       </w:r>
-      <w:bookmarkEnd w:id="8"/>
+      <w:bookmarkEnd w:id="9"/>
     </w:p>
     <w:p>
       <w:pPr>
@@ -9816,7 +9820,7 @@
           <w:sz w:val="20"/>
         </w:rPr>
       </w:pPr>
-      <w:bookmarkStart w:id="9" w:name="_Toc469634347"/>
+      <w:bookmarkStart w:id="10" w:name="_Toc469634347"/>
       <w:r>
         <w:rPr>
           <w:rFonts w:ascii="Times New Roman" w:hAnsi="Times New Roman" w:cs="Times New Roman"/>
@@ -9874,7 +9878,7 @@
         </w:rPr>
         <w:t>. Team working schedule</w:t>
       </w:r>
-      <w:bookmarkEnd w:id="9"/>
+      <w:bookmarkEnd w:id="10"/>
     </w:p>
     <w:tbl>
       <w:tblPr>
@@ -11891,7 +11895,7 @@
           <w:szCs w:val="24"/>
         </w:rPr>
       </w:pPr>
-      <w:bookmarkStart w:id="10" w:name="_Toc480734292"/>
+      <w:bookmarkStart w:id="11" w:name="_Toc480734292"/>
       <w:r>
         <w:rPr>
           <w:rFonts w:cs="Times New Roman"/>
@@ -11903,7 +11907,7 @@
         <w:lastRenderedPageBreak/>
         <w:t>SWOT Analysis</w:t>
       </w:r>
-      <w:bookmarkEnd w:id="10"/>
+      <w:bookmarkEnd w:id="11"/>
     </w:p>
     <w:p>
       <w:pPr>
@@ -11979,7 +11983,7 @@
           <w:sz w:val="24"/>
         </w:rPr>
       </w:pPr>
-      <w:bookmarkStart w:id="11" w:name="_Toc480734293"/>
+      <w:bookmarkStart w:id="12" w:name="_Toc480734293"/>
       <w:r>
         <w:rPr>
           <w:rFonts w:cs="Times New Roman"/>
@@ -11989,7 +11993,7 @@
         </w:rPr>
         <w:t>Rareș Dan Pologea SWOT Analysis</w:t>
       </w:r>
-      <w:bookmarkEnd w:id="11"/>
+      <w:bookmarkEnd w:id="12"/>
     </w:p>
     <w:p>
       <w:pPr>
@@ -12002,7 +12006,7 @@
           <w:sz w:val="20"/>
         </w:rPr>
       </w:pPr>
-      <w:bookmarkStart w:id="12" w:name="_Toc469634348"/>
+      <w:bookmarkStart w:id="13" w:name="_Toc469634348"/>
       <w:r>
         <w:rPr>
           <w:rFonts w:ascii="Times New Roman" w:hAnsi="Times New Roman" w:cs="Times New Roman"/>
@@ -12060,7 +12064,7 @@
         </w:rPr>
         <w:t>. Rareș Dan Pologea SWOT Analysis</w:t>
       </w:r>
-      <w:bookmarkEnd w:id="12"/>
+      <w:bookmarkEnd w:id="13"/>
     </w:p>
     <w:tbl>
       <w:tblPr>
@@ -12383,7 +12387,7 @@
           <w:sz w:val="24"/>
         </w:rPr>
       </w:pPr>
-      <w:bookmarkStart w:id="13" w:name="_Toc480734294"/>
+      <w:bookmarkStart w:id="14" w:name="_Toc480734294"/>
       <w:r>
         <w:rPr>
           <w:rFonts w:cs="Times New Roman"/>
@@ -12393,7 +12397,7 @@
         </w:rPr>
         <w:t>Mihai Armand Enea SWOT Analysis</w:t>
       </w:r>
-      <w:bookmarkEnd w:id="13"/>
+      <w:bookmarkEnd w:id="14"/>
     </w:p>
     <w:p>
       <w:pPr>
@@ -12406,7 +12410,7 @@
           <w:sz w:val="20"/>
         </w:rPr>
       </w:pPr>
-      <w:bookmarkStart w:id="14" w:name="_Toc469634349"/>
+      <w:bookmarkStart w:id="15" w:name="_Toc469634349"/>
       <w:r>
         <w:rPr>
           <w:rFonts w:ascii="Times New Roman" w:hAnsi="Times New Roman" w:cs="Times New Roman"/>
@@ -12464,7 +12468,7 @@
         </w:rPr>
         <w:t>. Mihai Armand Enea SWOT Analysis</w:t>
       </w:r>
-      <w:bookmarkEnd w:id="14"/>
+      <w:bookmarkEnd w:id="15"/>
     </w:p>
     <w:tbl>
       <w:tblPr>
@@ -12794,7 +12798,7 @@
           <w:sz w:val="24"/>
         </w:rPr>
       </w:pPr>
-      <w:bookmarkStart w:id="15" w:name="_Toc480734295"/>
+      <w:bookmarkStart w:id="16" w:name="_Toc480734295"/>
       <w:r>
         <w:rPr>
           <w:rFonts w:cs="Times New Roman"/>
@@ -12804,7 +12808,7 @@
         </w:rPr>
         <w:t>Pavel Kočarian SWOT Analysis</w:t>
       </w:r>
-      <w:bookmarkEnd w:id="15"/>
+      <w:bookmarkEnd w:id="16"/>
     </w:p>
     <w:p>
       <w:pPr>
@@ -12817,7 +12821,7 @@
           <w:sz w:val="20"/>
         </w:rPr>
       </w:pPr>
-      <w:bookmarkStart w:id="16" w:name="_Toc469634350"/>
+      <w:bookmarkStart w:id="17" w:name="_Toc469634350"/>
       <w:r>
         <w:rPr>
           <w:rFonts w:ascii="Times New Roman" w:hAnsi="Times New Roman" w:cs="Times New Roman"/>
@@ -12875,7 +12879,7 @@
         </w:rPr>
         <w:t>. Pavel Kočarian SWOT Analysis</w:t>
       </w:r>
-      <w:bookmarkEnd w:id="16"/>
+      <w:bookmarkEnd w:id="17"/>
     </w:p>
     <w:tbl>
       <w:tblPr>
@@ -13199,7 +13203,7 @@
           <w:sz w:val="24"/>
         </w:rPr>
       </w:pPr>
-      <w:bookmarkStart w:id="17" w:name="_Toc480734296"/>
+      <w:bookmarkStart w:id="18" w:name="_Toc480734296"/>
       <w:r>
         <w:rPr>
           <w:rFonts w:cs="Times New Roman"/>
@@ -13210,7 +13214,7 @@
         <w:lastRenderedPageBreak/>
         <w:t>Team SWOT Analysis</w:t>
       </w:r>
-      <w:bookmarkEnd w:id="17"/>
+      <w:bookmarkEnd w:id="18"/>
     </w:p>
     <w:p>
       <w:pPr>
@@ -13223,7 +13227,7 @@
           <w:sz w:val="20"/>
         </w:rPr>
       </w:pPr>
-      <w:bookmarkStart w:id="18" w:name="_Toc469634351"/>
+      <w:bookmarkStart w:id="19" w:name="_Toc469634351"/>
       <w:r>
         <w:rPr>
           <w:rFonts w:ascii="Times New Roman" w:hAnsi="Times New Roman" w:cs="Times New Roman"/>
@@ -13281,7 +13285,7 @@
         </w:rPr>
         <w:t>. Team SWOT Analysis</w:t>
       </w:r>
-      <w:bookmarkEnd w:id="18"/>
+      <w:bookmarkEnd w:id="19"/>
     </w:p>
     <w:tbl>
       <w:tblPr>
@@ -13631,9 +13635,9 @@
           <w:szCs w:val="24"/>
         </w:rPr>
       </w:pPr>
-      <w:bookmarkStart w:id="19" w:name="_Methodology"/>
-      <w:bookmarkStart w:id="20" w:name="_Toc480734297"/>
-      <w:bookmarkEnd w:id="19"/>
+      <w:bookmarkStart w:id="20" w:name="_Methodology"/>
+      <w:bookmarkStart w:id="21" w:name="_Toc480734297"/>
+      <w:bookmarkEnd w:id="20"/>
       <w:r>
         <w:rPr>
           <w:rFonts w:cs="Times New Roman"/>
@@ -13644,7 +13648,7 @@
         </w:rPr>
         <w:t>Methodology</w:t>
       </w:r>
-      <w:bookmarkEnd w:id="20"/>
+      <w:bookmarkEnd w:id="21"/>
     </w:p>
     <w:p>
       <w:pPr>
@@ -13951,7 +13955,7 @@
           <w:szCs w:val="24"/>
         </w:rPr>
       </w:pPr>
-      <w:bookmarkStart w:id="21" w:name="_Toc480734298"/>
+      <w:bookmarkStart w:id="22" w:name="_Toc480734298"/>
       <w:r>
         <w:rPr>
           <w:rFonts w:cs="Times New Roman"/>
@@ -13962,7 +13966,7 @@
         </w:rPr>
         <w:t>Waterfall Model</w:t>
       </w:r>
-      <w:bookmarkEnd w:id="21"/>
+      <w:bookmarkEnd w:id="22"/>
     </w:p>
     <w:p>
       <w:pPr>
@@ -14139,7 +14143,7 @@
           <w:szCs w:val="24"/>
         </w:rPr>
       </w:pPr>
-      <w:bookmarkStart w:id="22" w:name="_Toc480734230"/>
+      <w:bookmarkStart w:id="23" w:name="_Toc480734230"/>
       <w:r>
         <w:rPr>
           <w:rFonts w:ascii="Times New Roman" w:hAnsi="Times New Roman" w:cs="Times New Roman"/>
@@ -14197,7 +14201,7 @@
         </w:rPr>
         <w:t>. Waterfall model</w:t>
       </w:r>
-      <w:bookmarkEnd w:id="22"/>
+      <w:bookmarkEnd w:id="23"/>
     </w:p>
     <w:p>
       <w:pPr>
@@ -14208,7 +14212,7 @@
           <w:sz w:val="24"/>
         </w:rPr>
       </w:pPr>
-      <w:bookmarkStart w:id="23" w:name="_Toc480734299"/>
+      <w:bookmarkStart w:id="24" w:name="_Toc480734299"/>
       <w:r>
         <w:rPr>
           <w:b/>
@@ -14217,7 +14221,7 @@
         </w:rPr>
         <w:t>3.1.1.  Analysis</w:t>
       </w:r>
-      <w:bookmarkEnd w:id="23"/>
+      <w:bookmarkEnd w:id="24"/>
       <w:r>
         <w:rPr>
           <w:b/>
@@ -14943,7 +14947,7 @@
           <w:sz w:val="24"/>
         </w:rPr>
       </w:pPr>
-      <w:bookmarkStart w:id="24" w:name="_Toc480734300"/>
+      <w:bookmarkStart w:id="25" w:name="_Toc480734300"/>
       <w:r>
         <w:rPr>
           <w:rFonts w:cs="Times New Roman"/>
@@ -14981,7 +14985,7 @@
         </w:rPr>
         <w:t>Requirements</w:t>
       </w:r>
-      <w:bookmarkEnd w:id="24"/>
+      <w:bookmarkEnd w:id="25"/>
       <w:r>
         <w:rPr>
           <w:rFonts w:cs="Times New Roman"/>
@@ -15276,7 +15280,7 @@
           <w:sz w:val="24"/>
         </w:rPr>
       </w:pPr>
-      <w:bookmarkStart w:id="25" w:name="_Toc480734301"/>
+      <w:bookmarkStart w:id="26" w:name="_Toc480734301"/>
       <w:r>
         <w:rPr>
           <w:rFonts w:cs="Times New Roman"/>
@@ -15295,7 +15299,7 @@
         </w:rPr>
         <w:t>System and software design</w:t>
       </w:r>
-      <w:bookmarkEnd w:id="25"/>
+      <w:bookmarkEnd w:id="26"/>
       <w:r>
         <w:rPr>
           <w:rFonts w:cs="Times New Roman"/>
@@ -16714,7 +16718,7 @@
           <w:sz w:val="24"/>
         </w:rPr>
       </w:pPr>
-      <w:bookmarkStart w:id="26" w:name="_Toc480734302"/>
+      <w:bookmarkStart w:id="27" w:name="_Toc480734302"/>
       <w:r>
         <w:rPr>
           <w:rFonts w:cs="Times New Roman"/>
@@ -16733,7 +16737,7 @@
         </w:rPr>
         <w:t>Implementation and unit testing</w:t>
       </w:r>
-      <w:bookmarkEnd w:id="26"/>
+      <w:bookmarkEnd w:id="27"/>
       <w:r>
         <w:rPr>
           <w:rFonts w:cs="Times New Roman"/>
@@ -17026,7 +17030,7 @@
           <w:sz w:val="20"/>
         </w:rPr>
       </w:pPr>
-      <w:bookmarkStart w:id="27" w:name="_Toc480734231"/>
+      <w:bookmarkStart w:id="28" w:name="_Toc480734231"/>
       <w:r>
         <w:rPr>
           <w:rFonts w:ascii="Times New Roman" w:hAnsi="Times New Roman" w:cs="Times New Roman"/>
@@ -17100,7 +17104,7 @@
         </w:rPr>
         <w:t xml:space="preserve"> browser window</w:t>
       </w:r>
-      <w:bookmarkEnd w:id="27"/>
+      <w:bookmarkEnd w:id="28"/>
     </w:p>
     <w:p>
       <w:pPr>
@@ -17153,7 +17157,7 @@
           <w:sz w:val="24"/>
         </w:rPr>
       </w:pPr>
-      <w:bookmarkStart w:id="28" w:name="_Toc480734303"/>
+      <w:bookmarkStart w:id="29" w:name="_Toc480734303"/>
       <w:r>
         <w:rPr>
           <w:rFonts w:cs="Times New Roman"/>
@@ -17163,7 +17167,7 @@
         </w:rPr>
         <w:t>Integration and system testing</w:t>
       </w:r>
-      <w:bookmarkEnd w:id="28"/>
+      <w:bookmarkEnd w:id="29"/>
       <w:r>
         <w:rPr>
           <w:rFonts w:cs="Times New Roman"/>
@@ -17395,7 +17399,7 @@
           <w:sz w:val="24"/>
         </w:rPr>
       </w:pPr>
-      <w:bookmarkStart w:id="29" w:name="_Toc480734304"/>
+      <w:bookmarkStart w:id="30" w:name="_Toc480734304"/>
       <w:r>
         <w:rPr>
           <w:b/>
@@ -17404,7 +17408,7 @@
         </w:rPr>
         <w:t>Performance testing</w:t>
       </w:r>
-      <w:bookmarkEnd w:id="29"/>
+      <w:bookmarkEnd w:id="30"/>
     </w:p>
     <w:p>
       <w:pPr>
@@ -17741,7 +17745,7 @@
           <w:sz w:val="24"/>
         </w:rPr>
       </w:pPr>
-      <w:bookmarkStart w:id="30" w:name="_Toc480734305"/>
+      <w:bookmarkStart w:id="31" w:name="_Toc480734305"/>
       <w:r>
         <w:rPr>
           <w:rFonts w:cs="Times New Roman"/>
@@ -17751,7 +17755,7 @@
         </w:rPr>
         <w:t>Operation and Maintenance</w:t>
       </w:r>
-      <w:bookmarkEnd w:id="30"/>
+      <w:bookmarkEnd w:id="31"/>
       <w:r>
         <w:rPr>
           <w:rFonts w:cs="Times New Roman"/>
@@ -18132,7 +18136,7 @@
           <w:szCs w:val="24"/>
         </w:rPr>
       </w:pPr>
-      <w:bookmarkStart w:id="31" w:name="_Toc480734306"/>
+      <w:bookmarkStart w:id="32" w:name="_Toc480734306"/>
       <w:r>
         <w:rPr>
           <w:rFonts w:cs="Times New Roman"/>
@@ -18143,7 +18147,7 @@
         </w:rPr>
         <w:t>Component based software engineering</w:t>
       </w:r>
-      <w:bookmarkEnd w:id="31"/>
+      <w:bookmarkEnd w:id="32"/>
     </w:p>
     <w:p>
       <w:pPr>
@@ -18321,7 +18325,7 @@
           <w:szCs w:val="24"/>
         </w:rPr>
       </w:pPr>
-      <w:bookmarkStart w:id="32" w:name="_Toc480734232"/>
+      <w:bookmarkStart w:id="33" w:name="_Toc480734232"/>
       <w:r>
         <w:rPr>
           <w:rFonts w:ascii="Times New Roman" w:hAnsi="Times New Roman" w:cs="Times New Roman"/>
@@ -18379,7 +18383,7 @@
         </w:rPr>
         <w:t>. Component-based software engineering</w:t>
       </w:r>
-      <w:bookmarkEnd w:id="32"/>
+      <w:bookmarkEnd w:id="33"/>
     </w:p>
     <w:p>
       <w:pPr>
@@ -18395,7 +18399,7 @@
           <w:sz w:val="24"/>
         </w:rPr>
       </w:pPr>
-      <w:bookmarkStart w:id="33" w:name="_Toc480734307"/>
+      <w:bookmarkStart w:id="34" w:name="_Toc480734307"/>
       <w:r>
         <w:rPr>
           <w:rFonts w:cs="Times New Roman"/>
@@ -18405,7 +18409,7 @@
         </w:rPr>
         <w:t>Component analysis</w:t>
       </w:r>
-      <w:bookmarkEnd w:id="33"/>
+      <w:bookmarkEnd w:id="34"/>
     </w:p>
     <w:p>
       <w:pPr>
@@ -18754,7 +18758,7 @@
           <w:sz w:val="24"/>
         </w:rPr>
       </w:pPr>
-      <w:bookmarkStart w:id="34" w:name="_Toc480734308"/>
+      <w:bookmarkStart w:id="35" w:name="_Toc480734308"/>
       <w:r>
         <w:rPr>
           <w:rFonts w:cs="Times New Roman"/>
@@ -18764,7 +18768,7 @@
         </w:rPr>
         <w:t>Requirements modification</w:t>
       </w:r>
-      <w:bookmarkEnd w:id="34"/>
+      <w:bookmarkEnd w:id="35"/>
     </w:p>
     <w:p>
       <w:pPr>
@@ -18899,7 +18903,7 @@
           <w:sz w:val="24"/>
         </w:rPr>
       </w:pPr>
-      <w:bookmarkStart w:id="35" w:name="_Toc480734309"/>
+      <w:bookmarkStart w:id="36" w:name="_Toc480734309"/>
       <w:r>
         <w:rPr>
           <w:rFonts w:cs="Times New Roman"/>
@@ -18909,7 +18913,7 @@
         </w:rPr>
         <w:t>System design with reuse</w:t>
       </w:r>
-      <w:bookmarkEnd w:id="35"/>
+      <w:bookmarkEnd w:id="36"/>
     </w:p>
     <w:p>
       <w:pPr>
@@ -19143,7 +19147,7 @@
           <w:sz w:val="24"/>
         </w:rPr>
       </w:pPr>
-      <w:bookmarkStart w:id="36" w:name="_Toc480734310"/>
+      <w:bookmarkStart w:id="37" w:name="_Toc480734310"/>
       <w:r>
         <w:rPr>
           <w:rFonts w:cs="Times New Roman"/>
@@ -19153,7 +19157,7 @@
         </w:rPr>
         <w:t>Development and Integration</w:t>
       </w:r>
-      <w:bookmarkEnd w:id="36"/>
+      <w:bookmarkEnd w:id="37"/>
     </w:p>
     <w:p>
       <w:pPr>
@@ -19237,7 +19241,7 @@
           <w:szCs w:val="24"/>
         </w:rPr>
       </w:pPr>
-      <w:bookmarkStart w:id="37" w:name="_Toc480734311"/>
+      <w:bookmarkStart w:id="38" w:name="_Toc480734311"/>
       <w:r>
         <w:rPr>
           <w:rFonts w:cs="Times New Roman"/>
@@ -19248,7 +19252,7 @@
         </w:rPr>
         <w:t>Planning and Execution</w:t>
       </w:r>
-      <w:bookmarkEnd w:id="37"/>
+      <w:bookmarkEnd w:id="38"/>
     </w:p>
     <w:p>
       <w:pPr>
@@ -20589,9 +20593,9 @@
           <w:szCs w:val="24"/>
         </w:rPr>
       </w:pPr>
-      <w:bookmarkStart w:id="38" w:name="_Highlight_Team_Meetings"/>
-      <w:bookmarkStart w:id="39" w:name="_Toc480734312"/>
-      <w:bookmarkEnd w:id="38"/>
+      <w:bookmarkStart w:id="39" w:name="_Highlight_Team_Meetings"/>
+      <w:bookmarkStart w:id="40" w:name="_Toc480734312"/>
+      <w:bookmarkEnd w:id="39"/>
       <w:r>
         <w:rPr>
           <w:rFonts w:cs="Times New Roman"/>
@@ -20602,7 +20606,7 @@
         </w:rPr>
         <w:t>Highlight Team Meetings</w:t>
       </w:r>
-      <w:bookmarkEnd w:id="39"/>
+      <w:bookmarkEnd w:id="40"/>
     </w:p>
     <w:p>
       <w:pPr>
@@ -20749,17 +20753,7 @@
           <w:sz w:val="24"/>
           <w:szCs w:val="24"/>
         </w:rPr>
-        <w:t xml:space="preserve"> discuss what each of the team members d</w:t>
-      </w:r>
-      <w:bookmarkStart w:id="40" w:name="_GoBack"/>
-      <w:bookmarkEnd w:id="40"/>
-      <w:r>
-        <w:rPr>
-          <w:rFonts w:ascii="Times New Roman" w:hAnsi="Times New Roman" w:cs="Times New Roman"/>
-          <w:sz w:val="24"/>
-          <w:szCs w:val="24"/>
-        </w:rPr>
-        <w:t>id, will do, and what problems they have encountered while att</w:t>
+        <w:t xml:space="preserve"> discuss what each of the team members did, will do, and what problems they have encountered while att</w:t>
       </w:r>
       <w:r>
         <w:rPr>
@@ -33408,6 +33402,7 @@
     <w:rsid w:val="000E5EC6"/>
     <w:rsid w:val="000E7775"/>
     <w:rsid w:val="002B57F6"/>
+    <w:rsid w:val="00300812"/>
     <w:rsid w:val="00413C40"/>
     <w:rsid w:val="006620BB"/>
     <w:rsid w:val="00751FC7"/>
@@ -34182,7 +34177,7 @@
 </file>
 
 <file path=customXml/itemProps1.xml><?xml version="1.0" encoding="utf-8"?>
-<ds:datastoreItem xmlns:ds="http://schemas.openxmlformats.org/officeDocument/2006/customXml" ds:itemID="{CE98250E-24FC-4B7F-88ED-D4CCC80B252C}">
+<ds:datastoreItem xmlns:ds="http://schemas.openxmlformats.org/officeDocument/2006/customXml" ds:itemID="{48BF7677-E12C-4D09-85EA-1C63ACA3D510}">
   <ds:schemaRefs>
     <ds:schemaRef ds:uri="http://schemas.openxmlformats.org/officeDocument/2006/bibliography"/>
   </ds:schemaRefs>

</xml_diff>